<commit_message>
excercise 15 and 16 done
</commit_message>
<xml_diff>
--- a/oppimispaivakirja_antti_venetjoki.docx
+++ b/oppimispaivakirja_antti_venetjoki.docx
@@ -301,7 +301,7 @@
           <w:rFonts w:cs="Arial"/>
           <w:color w:val="171717" w:themeColor="text2" w:themeShade="1A"/>
         </w:rPr>
-        <w:t>Maaliskuu</w:t>
+        <w:t>Huhtikuu</w:t>
       </w:r>
       <w:r>
         <w:rPr>
@@ -386,7 +386,7 @@
           <w14:ligatures w14:val="standardContextual"/>
         </w:rPr>
       </w:pPr>
-      <w:hyperlink w:anchor="_Toc161745183" w:history="1">
+      <w:hyperlink w:anchor="_Toc163025435" w:history="1">
         <w:r>
           <w:rPr>
             <w:rStyle w:val="Hyperlink"/>
@@ -431,7 +431,7 @@
             <w:noProof/>
             <w:webHidden/>
           </w:rPr>
-          <w:instrText xml:space="preserve"> PAGEREF _Toc161745183 \h </w:instrText>
+          <w:instrText xml:space="preserve"> PAGEREF _Toc163025435 \h </w:instrText>
         </w:r>
         <w:r>
           <w:rPr>
@@ -474,7 +474,7 @@
           <w14:ligatures w14:val="standardContextual"/>
         </w:rPr>
       </w:pPr>
-      <w:hyperlink w:anchor="_Toc161745184" w:history="1">
+      <w:hyperlink w:anchor="_Toc163025436" w:history="1">
         <w:r>
           <w:rPr>
             <w:rStyle w:val="Hyperlink"/>
@@ -519,7 +519,7 @@
             <w:noProof/>
             <w:webHidden/>
           </w:rPr>
-          <w:instrText xml:space="preserve"> PAGEREF _Toc161745184 \h </w:instrText>
+          <w:instrText xml:space="preserve"> PAGEREF _Toc163025436 \h </w:instrText>
         </w:r>
         <w:r>
           <w:rPr>
@@ -562,7 +562,7 @@
           <w14:ligatures w14:val="standardContextual"/>
         </w:rPr>
       </w:pPr>
-      <w:hyperlink w:anchor="_Toc161745185" w:history="1">
+      <w:hyperlink w:anchor="_Toc163025437" w:history="1">
         <w:r>
           <w:rPr>
             <w:rStyle w:val="Hyperlink"/>
@@ -607,7 +607,7 @@
             <w:noProof/>
             <w:webHidden/>
           </w:rPr>
-          <w:instrText xml:space="preserve"> PAGEREF _Toc161745185 \h </w:instrText>
+          <w:instrText xml:space="preserve"> PAGEREF _Toc163025437 \h </w:instrText>
         </w:r>
         <w:r>
           <w:rPr>
@@ -650,7 +650,7 @@
           <w14:ligatures w14:val="standardContextual"/>
         </w:rPr>
       </w:pPr>
-      <w:hyperlink w:anchor="_Toc161745186" w:history="1">
+      <w:hyperlink w:anchor="_Toc163025438" w:history="1">
         <w:r>
           <w:rPr>
             <w:rStyle w:val="Hyperlink"/>
@@ -695,7 +695,7 @@
             <w:noProof/>
             <w:webHidden/>
           </w:rPr>
-          <w:instrText xml:space="preserve"> PAGEREF _Toc161745186 \h </w:instrText>
+          <w:instrText xml:space="preserve"> PAGEREF _Toc163025438 \h </w:instrText>
         </w:r>
         <w:r>
           <w:rPr>
@@ -738,7 +738,7 @@
           <w14:ligatures w14:val="standardContextual"/>
         </w:rPr>
       </w:pPr>
-      <w:hyperlink w:anchor="_Toc161745187" w:history="1">
+      <w:hyperlink w:anchor="_Toc163025439" w:history="1">
         <w:r>
           <w:rPr>
             <w:rStyle w:val="Hyperlink"/>
@@ -783,7 +783,7 @@
             <w:noProof/>
             <w:webHidden/>
           </w:rPr>
-          <w:instrText xml:space="preserve"> PAGEREF _Toc161745187 \h </w:instrText>
+          <w:instrText xml:space="preserve"> PAGEREF _Toc163025439 \h </w:instrText>
         </w:r>
         <w:r>
           <w:rPr>
@@ -826,7 +826,7 @@
           <w14:ligatures w14:val="standardContextual"/>
         </w:rPr>
       </w:pPr>
-      <w:hyperlink w:anchor="_Toc161745188" w:history="1">
+      <w:hyperlink w:anchor="_Toc163025440" w:history="1">
         <w:r>
           <w:rPr>
             <w:rStyle w:val="Hyperlink"/>
@@ -871,7 +871,7 @@
             <w:noProof/>
             <w:webHidden/>
           </w:rPr>
-          <w:instrText xml:space="preserve"> PAGEREF _Toc161745188 \h </w:instrText>
+          <w:instrText xml:space="preserve"> PAGEREF _Toc163025440 \h </w:instrText>
         </w:r>
         <w:r>
           <w:rPr>
@@ -914,7 +914,7 @@
           <w14:ligatures w14:val="standardContextual"/>
         </w:rPr>
       </w:pPr>
-      <w:hyperlink w:anchor="_Toc161745189" w:history="1">
+      <w:hyperlink w:anchor="_Toc163025441" w:history="1">
         <w:r>
           <w:rPr>
             <w:rStyle w:val="Hyperlink"/>
@@ -959,7 +959,7 @@
             <w:noProof/>
             <w:webHidden/>
           </w:rPr>
-          <w:instrText xml:space="preserve"> PAGEREF _Toc161745189 \h </w:instrText>
+          <w:instrText xml:space="preserve"> PAGEREF _Toc163025441 \h </w:instrText>
         </w:r>
         <w:r>
           <w:rPr>
@@ -1002,7 +1002,7 @@
           <w14:ligatures w14:val="standardContextual"/>
         </w:rPr>
       </w:pPr>
-      <w:hyperlink w:anchor="_Toc161745190" w:history="1">
+      <w:hyperlink w:anchor="_Toc163025442" w:history="1">
         <w:r>
           <w:rPr>
             <w:rStyle w:val="Hyperlink"/>
@@ -1047,7 +1047,7 @@
             <w:noProof/>
             <w:webHidden/>
           </w:rPr>
-          <w:instrText xml:space="preserve"> PAGEREF _Toc161745190 \h </w:instrText>
+          <w:instrText xml:space="preserve"> PAGEREF _Toc163025442 \h </w:instrText>
         </w:r>
         <w:r>
           <w:rPr>
@@ -1090,7 +1090,7 @@
           <w14:ligatures w14:val="standardContextual"/>
         </w:rPr>
       </w:pPr>
-      <w:hyperlink w:anchor="_Toc161745191" w:history="1">
+      <w:hyperlink w:anchor="_Toc163025443" w:history="1">
         <w:r>
           <w:rPr>
             <w:rStyle w:val="Hyperlink"/>
@@ -1135,7 +1135,7 @@
             <w:noProof/>
             <w:webHidden/>
           </w:rPr>
-          <w:instrText xml:space="preserve"> PAGEREF _Toc161745191 \h </w:instrText>
+          <w:instrText xml:space="preserve"> PAGEREF _Toc163025443 \h </w:instrText>
         </w:r>
         <w:r>
           <w:rPr>
@@ -1178,7 +1178,7 @@
           <w14:ligatures w14:val="standardContextual"/>
         </w:rPr>
       </w:pPr>
-      <w:hyperlink w:anchor="_Toc161745192" w:history="1">
+      <w:hyperlink w:anchor="_Toc163025444" w:history="1">
         <w:r>
           <w:rPr>
             <w:rStyle w:val="Hyperlink"/>
@@ -1223,7 +1223,7 @@
             <w:noProof/>
             <w:webHidden/>
           </w:rPr>
-          <w:instrText xml:space="preserve"> PAGEREF _Toc161745192 \h </w:instrText>
+          <w:instrText xml:space="preserve"> PAGEREF _Toc163025444 \h </w:instrText>
         </w:r>
         <w:r>
           <w:rPr>
@@ -1266,7 +1266,7 @@
           <w14:ligatures w14:val="standardContextual"/>
         </w:rPr>
       </w:pPr>
-      <w:hyperlink w:anchor="_Toc161745193" w:history="1">
+      <w:hyperlink w:anchor="_Toc163025445" w:history="1">
         <w:r>
           <w:rPr>
             <w:rStyle w:val="Hyperlink"/>
@@ -1311,7 +1311,7 @@
             <w:noProof/>
             <w:webHidden/>
           </w:rPr>
-          <w:instrText xml:space="preserve"> PAGEREF _Toc161745193 \h </w:instrText>
+          <w:instrText xml:space="preserve"> PAGEREF _Toc163025445 \h </w:instrText>
         </w:r>
         <w:r>
           <w:rPr>
@@ -1354,7 +1354,7 @@
           <w14:ligatures w14:val="standardContextual"/>
         </w:rPr>
       </w:pPr>
-      <w:hyperlink w:anchor="_Toc161745194" w:history="1">
+      <w:hyperlink w:anchor="_Toc163025446" w:history="1">
         <w:r>
           <w:rPr>
             <w:rStyle w:val="Hyperlink"/>
@@ -1399,7 +1399,7 @@
             <w:noProof/>
             <w:webHidden/>
           </w:rPr>
-          <w:instrText xml:space="preserve"> PAGEREF _Toc161745194 \h </w:instrText>
+          <w:instrText xml:space="preserve"> PAGEREF _Toc163025446 \h </w:instrText>
         </w:r>
         <w:r>
           <w:rPr>
@@ -1442,7 +1442,7 @@
           <w14:ligatures w14:val="standardContextual"/>
         </w:rPr>
       </w:pPr>
-      <w:hyperlink w:anchor="_Toc161745195" w:history="1">
+      <w:hyperlink w:anchor="_Toc163025447" w:history="1">
         <w:r>
           <w:rPr>
             <w:rStyle w:val="Hyperlink"/>
@@ -1489,7 +1489,7 @@
             <w:noProof/>
             <w:webHidden/>
           </w:rPr>
-          <w:instrText xml:space="preserve"> PAGEREF _Toc161745195 \h </w:instrText>
+          <w:instrText xml:space="preserve"> PAGEREF _Toc163025447 \h </w:instrText>
         </w:r>
         <w:r>
           <w:rPr>
@@ -1532,7 +1532,7 @@
           <w14:ligatures w14:val="standardContextual"/>
         </w:rPr>
       </w:pPr>
-      <w:hyperlink w:anchor="_Toc161745196" w:history="1">
+      <w:hyperlink w:anchor="_Toc163025448" w:history="1">
         <w:r>
           <w:rPr>
             <w:rStyle w:val="Hyperlink"/>
@@ -1579,7 +1579,7 @@
             <w:noProof/>
             <w:webHidden/>
           </w:rPr>
-          <w:instrText xml:space="preserve"> PAGEREF _Toc161745196 \h </w:instrText>
+          <w:instrText xml:space="preserve"> PAGEREF _Toc163025448 \h </w:instrText>
         </w:r>
         <w:r>
           <w:rPr>
@@ -1622,7 +1622,7 @@
           <w14:ligatures w14:val="standardContextual"/>
         </w:rPr>
       </w:pPr>
-      <w:hyperlink w:anchor="_Toc161745197" w:history="1">
+      <w:hyperlink w:anchor="_Toc163025449" w:history="1">
         <w:r>
           <w:rPr>
             <w:rStyle w:val="Hyperlink"/>
@@ -1669,7 +1669,7 @@
             <w:noProof/>
             <w:webHidden/>
           </w:rPr>
-          <w:instrText xml:space="preserve"> PAGEREF _Toc161745197 \h </w:instrText>
+          <w:instrText xml:space="preserve"> PAGEREF _Toc163025449 \h </w:instrText>
         </w:r>
         <w:r>
           <w:rPr>
@@ -1712,7 +1712,7 @@
           <w14:ligatures w14:val="standardContextual"/>
         </w:rPr>
       </w:pPr>
-      <w:hyperlink w:anchor="_Toc161745198" w:history="1">
+      <w:hyperlink w:anchor="_Toc163025450" w:history="1">
         <w:r>
           <w:rPr>
             <w:rStyle w:val="Hyperlink"/>
@@ -1757,7 +1757,7 @@
             <w:noProof/>
             <w:webHidden/>
           </w:rPr>
-          <w:instrText xml:space="preserve"> PAGEREF _Toc161745198 \h </w:instrText>
+          <w:instrText xml:space="preserve"> PAGEREF _Toc163025450 \h </w:instrText>
         </w:r>
         <w:r>
           <w:rPr>
@@ -1800,7 +1800,7 @@
           <w14:ligatures w14:val="standardContextual"/>
         </w:rPr>
       </w:pPr>
-      <w:hyperlink w:anchor="_Toc161745199" w:history="1">
+      <w:hyperlink w:anchor="_Toc163025451" w:history="1">
         <w:r>
           <w:rPr>
             <w:rStyle w:val="Hyperlink"/>
@@ -1845,7 +1845,7 @@
             <w:noProof/>
             <w:webHidden/>
           </w:rPr>
-          <w:instrText xml:space="preserve"> PAGEREF _Toc161745199 \h </w:instrText>
+          <w:instrText xml:space="preserve"> PAGEREF _Toc163025451 \h </w:instrText>
         </w:r>
         <w:r>
           <w:rPr>
@@ -1888,7 +1888,7 @@
           <w14:ligatures w14:val="standardContextual"/>
         </w:rPr>
       </w:pPr>
-      <w:hyperlink w:anchor="_Toc161745200" w:history="1">
+      <w:hyperlink w:anchor="_Toc163025452" w:history="1">
         <w:r>
           <w:rPr>
             <w:rStyle w:val="Hyperlink"/>
@@ -1933,7 +1933,7 @@
             <w:noProof/>
             <w:webHidden/>
           </w:rPr>
-          <w:instrText xml:space="preserve"> PAGEREF _Toc161745200 \h </w:instrText>
+          <w:instrText xml:space="preserve"> PAGEREF _Toc163025452 \h </w:instrText>
         </w:r>
         <w:r>
           <w:rPr>
@@ -1976,7 +1976,7 @@
           <w14:ligatures w14:val="standardContextual"/>
         </w:rPr>
       </w:pPr>
-      <w:hyperlink w:anchor="_Toc161745201" w:history="1">
+      <w:hyperlink w:anchor="_Toc163025453" w:history="1">
         <w:r>
           <w:rPr>
             <w:rStyle w:val="Hyperlink"/>
@@ -2021,7 +2021,7 @@
             <w:noProof/>
             <w:webHidden/>
           </w:rPr>
-          <w:instrText xml:space="preserve"> PAGEREF _Toc161745201 \h </w:instrText>
+          <w:instrText xml:space="preserve"> PAGEREF _Toc163025453 \h </w:instrText>
         </w:r>
         <w:r>
           <w:rPr>
@@ -2064,7 +2064,7 @@
           <w14:ligatures w14:val="standardContextual"/>
         </w:rPr>
       </w:pPr>
-      <w:hyperlink w:anchor="_Toc161745202" w:history="1">
+      <w:hyperlink w:anchor="_Toc163025454" w:history="1">
         <w:r>
           <w:rPr>
             <w:rStyle w:val="Hyperlink"/>
@@ -2111,7 +2111,7 @@
             <w:noProof/>
             <w:webHidden/>
           </w:rPr>
-          <w:instrText xml:space="preserve"> PAGEREF _Toc161745202 \h </w:instrText>
+          <w:instrText xml:space="preserve"> PAGEREF _Toc163025454 \h </w:instrText>
         </w:r>
         <w:r>
           <w:rPr>
@@ -2154,7 +2154,7 @@
           <w14:ligatures w14:val="standardContextual"/>
         </w:rPr>
       </w:pPr>
-      <w:hyperlink w:anchor="_Toc161745203" w:history="1">
+      <w:hyperlink w:anchor="_Toc163025455" w:history="1">
         <w:r>
           <w:rPr>
             <w:rStyle w:val="Hyperlink"/>
@@ -2201,7 +2201,7 @@
             <w:noProof/>
             <w:webHidden/>
           </w:rPr>
-          <w:instrText xml:space="preserve"> PAGEREF _Toc161745203 \h </w:instrText>
+          <w:instrText xml:space="preserve"> PAGEREF _Toc163025455 \h </w:instrText>
         </w:r>
         <w:r>
           <w:rPr>
@@ -2244,7 +2244,7 @@
           <w14:ligatures w14:val="standardContextual"/>
         </w:rPr>
       </w:pPr>
-      <w:hyperlink w:anchor="_Toc161745204" w:history="1">
+      <w:hyperlink w:anchor="_Toc163025456" w:history="1">
         <w:r>
           <w:rPr>
             <w:rStyle w:val="Hyperlink"/>
@@ -2289,7 +2289,7 @@
             <w:noProof/>
             <w:webHidden/>
           </w:rPr>
-          <w:instrText xml:space="preserve"> PAGEREF _Toc161745204 \h </w:instrText>
+          <w:instrText xml:space="preserve"> PAGEREF _Toc163025456 \h </w:instrText>
         </w:r>
         <w:r>
           <w:rPr>
@@ -2332,7 +2332,7 @@
           <w14:ligatures w14:val="standardContextual"/>
         </w:rPr>
       </w:pPr>
-      <w:hyperlink w:anchor="_Toc161745205" w:history="1">
+      <w:hyperlink w:anchor="_Toc163025457" w:history="1">
         <w:r>
           <w:rPr>
             <w:rStyle w:val="Hyperlink"/>
@@ -2377,7 +2377,7 @@
             <w:noProof/>
             <w:webHidden/>
           </w:rPr>
-          <w:instrText xml:space="preserve"> PAGEREF _Toc161745205 \h </w:instrText>
+          <w:instrText xml:space="preserve"> PAGEREF _Toc163025457 \h </w:instrText>
         </w:r>
         <w:r>
           <w:rPr>
@@ -2420,7 +2420,7 @@
           <w14:ligatures w14:val="standardContextual"/>
         </w:rPr>
       </w:pPr>
-      <w:hyperlink w:anchor="_Toc161745206" w:history="1">
+      <w:hyperlink w:anchor="_Toc163025458" w:history="1">
         <w:r>
           <w:rPr>
             <w:rStyle w:val="Hyperlink"/>
@@ -2465,7 +2465,7 @@
             <w:noProof/>
             <w:webHidden/>
           </w:rPr>
-          <w:instrText xml:space="preserve"> PAGEREF _Toc161745206 \h </w:instrText>
+          <w:instrText xml:space="preserve"> PAGEREF _Toc163025458 \h </w:instrText>
         </w:r>
         <w:r>
           <w:rPr>
@@ -2508,7 +2508,7 @@
           <w14:ligatures w14:val="standardContextual"/>
         </w:rPr>
       </w:pPr>
-      <w:hyperlink w:anchor="_Toc161745207" w:history="1">
+      <w:hyperlink w:anchor="_Toc163025459" w:history="1">
         <w:r>
           <w:rPr>
             <w:rStyle w:val="Hyperlink"/>
@@ -2553,7 +2553,7 @@
             <w:noProof/>
             <w:webHidden/>
           </w:rPr>
-          <w:instrText xml:space="preserve"> PAGEREF _Toc161745207 \h </w:instrText>
+          <w:instrText xml:space="preserve"> PAGEREF _Toc163025459 \h </w:instrText>
         </w:r>
         <w:r>
           <w:rPr>
@@ -2596,7 +2596,7 @@
           <w14:ligatures w14:val="standardContextual"/>
         </w:rPr>
       </w:pPr>
-      <w:hyperlink w:anchor="_Toc161745208" w:history="1">
+      <w:hyperlink w:anchor="_Toc163025460" w:history="1">
         <w:r>
           <w:rPr>
             <w:rStyle w:val="Hyperlink"/>
@@ -2641,7 +2641,7 @@
             <w:noProof/>
             <w:webHidden/>
           </w:rPr>
-          <w:instrText xml:space="preserve"> PAGEREF _Toc161745208 \h </w:instrText>
+          <w:instrText xml:space="preserve"> PAGEREF _Toc163025460 \h </w:instrText>
         </w:r>
         <w:r>
           <w:rPr>
@@ -2684,7 +2684,7 @@
           <w14:ligatures w14:val="standardContextual"/>
         </w:rPr>
       </w:pPr>
-      <w:hyperlink w:anchor="_Toc161745209" w:history="1">
+      <w:hyperlink w:anchor="_Toc163025461" w:history="1">
         <w:r>
           <w:rPr>
             <w:rStyle w:val="Hyperlink"/>
@@ -2729,7 +2729,7 @@
             <w:noProof/>
             <w:webHidden/>
           </w:rPr>
-          <w:instrText xml:space="preserve"> PAGEREF _Toc161745209 \h </w:instrText>
+          <w:instrText xml:space="preserve"> PAGEREF _Toc163025461 \h </w:instrText>
         </w:r>
         <w:r>
           <w:rPr>
@@ -2772,7 +2772,7 @@
           <w14:ligatures w14:val="standardContextual"/>
         </w:rPr>
       </w:pPr>
-      <w:hyperlink w:anchor="_Toc161745210" w:history="1">
+      <w:hyperlink w:anchor="_Toc163025462" w:history="1">
         <w:r>
           <w:rPr>
             <w:rStyle w:val="Hyperlink"/>
@@ -2817,7 +2817,7 @@
             <w:noProof/>
             <w:webHidden/>
           </w:rPr>
-          <w:instrText xml:space="preserve"> PAGEREF _Toc161745210 \h </w:instrText>
+          <w:instrText xml:space="preserve"> PAGEREF _Toc163025462 \h </w:instrText>
         </w:r>
         <w:r>
           <w:rPr>
@@ -2860,7 +2860,7 @@
           <w14:ligatures w14:val="standardContextual"/>
         </w:rPr>
       </w:pPr>
-      <w:hyperlink w:anchor="_Toc161745211" w:history="1">
+      <w:hyperlink w:anchor="_Toc163025463" w:history="1">
         <w:r>
           <w:rPr>
             <w:rStyle w:val="Hyperlink"/>
@@ -2905,7 +2905,7 @@
             <w:noProof/>
             <w:webHidden/>
           </w:rPr>
-          <w:instrText xml:space="preserve"> PAGEREF _Toc161745211 \h </w:instrText>
+          <w:instrText xml:space="preserve"> PAGEREF _Toc163025463 \h </w:instrText>
         </w:r>
         <w:r>
           <w:rPr>
@@ -2948,7 +2948,7 @@
           <w14:ligatures w14:val="standardContextual"/>
         </w:rPr>
       </w:pPr>
-      <w:hyperlink w:anchor="_Toc161745212" w:history="1">
+      <w:hyperlink w:anchor="_Toc163025464" w:history="1">
         <w:r>
           <w:rPr>
             <w:rStyle w:val="Hyperlink"/>
@@ -2993,7 +2993,7 @@
             <w:noProof/>
             <w:webHidden/>
           </w:rPr>
-          <w:instrText xml:space="preserve"> PAGEREF _Toc161745212 \h </w:instrText>
+          <w:instrText xml:space="preserve"> PAGEREF _Toc163025464 \h </w:instrText>
         </w:r>
         <w:r>
           <w:rPr>
@@ -3036,7 +3036,7 @@
           <w14:ligatures w14:val="standardContextual"/>
         </w:rPr>
       </w:pPr>
-      <w:hyperlink w:anchor="_Toc161745213" w:history="1">
+      <w:hyperlink w:anchor="_Toc163025465" w:history="1">
         <w:r>
           <w:rPr>
             <w:rStyle w:val="Hyperlink"/>
@@ -3081,7 +3081,7 @@
             <w:noProof/>
             <w:webHidden/>
           </w:rPr>
-          <w:instrText xml:space="preserve"> PAGEREF _Toc161745213 \h </w:instrText>
+          <w:instrText xml:space="preserve"> PAGEREF _Toc163025465 \h </w:instrText>
         </w:r>
         <w:r>
           <w:rPr>
@@ -3124,7 +3124,7 @@
           <w14:ligatures w14:val="standardContextual"/>
         </w:rPr>
       </w:pPr>
-      <w:hyperlink w:anchor="_Toc161745214" w:history="1">
+      <w:hyperlink w:anchor="_Toc163025466" w:history="1">
         <w:r>
           <w:rPr>
             <w:rStyle w:val="Hyperlink"/>
@@ -3169,7 +3169,7 @@
             <w:noProof/>
             <w:webHidden/>
           </w:rPr>
-          <w:instrText xml:space="preserve"> PAGEREF _Toc161745214 \h </w:instrText>
+          <w:instrText xml:space="preserve"> PAGEREF _Toc163025466 \h </w:instrText>
         </w:r>
         <w:r>
           <w:rPr>
@@ -3212,7 +3212,7 @@
           <w14:ligatures w14:val="standardContextual"/>
         </w:rPr>
       </w:pPr>
-      <w:hyperlink w:anchor="_Toc161745215" w:history="1">
+      <w:hyperlink w:anchor="_Toc163025467" w:history="1">
         <w:r>
           <w:rPr>
             <w:rStyle w:val="Hyperlink"/>
@@ -3257,7 +3257,7 @@
             <w:noProof/>
             <w:webHidden/>
           </w:rPr>
-          <w:instrText xml:space="preserve"> PAGEREF _Toc161745215 \h </w:instrText>
+          <w:instrText xml:space="preserve"> PAGEREF _Toc163025467 \h </w:instrText>
         </w:r>
         <w:r>
           <w:rPr>
@@ -3300,7 +3300,7 @@
           <w14:ligatures w14:val="standardContextual"/>
         </w:rPr>
       </w:pPr>
-      <w:hyperlink w:anchor="_Toc161745216" w:history="1">
+      <w:hyperlink w:anchor="_Toc163025468" w:history="1">
         <w:r>
           <w:rPr>
             <w:rStyle w:val="Hyperlink"/>
@@ -3345,7 +3345,7 @@
             <w:noProof/>
             <w:webHidden/>
           </w:rPr>
-          <w:instrText xml:space="preserve"> PAGEREF _Toc161745216 \h </w:instrText>
+          <w:instrText xml:space="preserve"> PAGEREF _Toc163025468 \h </w:instrText>
         </w:r>
         <w:r>
           <w:rPr>
@@ -3388,7 +3388,7 @@
           <w14:ligatures w14:val="standardContextual"/>
         </w:rPr>
       </w:pPr>
-      <w:hyperlink w:anchor="_Toc161745217" w:history="1">
+      <w:hyperlink w:anchor="_Toc163025469" w:history="1">
         <w:r>
           <w:rPr>
             <w:rStyle w:val="Hyperlink"/>
@@ -3433,7 +3433,7 @@
             <w:noProof/>
             <w:webHidden/>
           </w:rPr>
-          <w:instrText xml:space="preserve"> PAGEREF _Toc161745217 \h </w:instrText>
+          <w:instrText xml:space="preserve"> PAGEREF _Toc163025469 \h </w:instrText>
         </w:r>
         <w:r>
           <w:rPr>
@@ -3476,7 +3476,7 @@
           <w14:ligatures w14:val="standardContextual"/>
         </w:rPr>
       </w:pPr>
-      <w:hyperlink w:anchor="_Toc161745218" w:history="1">
+      <w:hyperlink w:anchor="_Toc163025470" w:history="1">
         <w:r>
           <w:rPr>
             <w:rStyle w:val="Hyperlink"/>
@@ -3521,7 +3521,7 @@
             <w:noProof/>
             <w:webHidden/>
           </w:rPr>
-          <w:instrText xml:space="preserve"> PAGEREF _Toc161745218 \h </w:instrText>
+          <w:instrText xml:space="preserve"> PAGEREF _Toc163025470 \h </w:instrText>
         </w:r>
         <w:r>
           <w:rPr>
@@ -3564,7 +3564,7 @@
           <w14:ligatures w14:val="standardContextual"/>
         </w:rPr>
       </w:pPr>
-      <w:hyperlink w:anchor="_Toc161745219" w:history="1">
+      <w:hyperlink w:anchor="_Toc163025471" w:history="1">
         <w:r>
           <w:rPr>
             <w:rStyle w:val="Hyperlink"/>
@@ -3609,7 +3609,7 @@
             <w:noProof/>
             <w:webHidden/>
           </w:rPr>
-          <w:instrText xml:space="preserve"> PAGEREF _Toc161745219 \h </w:instrText>
+          <w:instrText xml:space="preserve"> PAGEREF _Toc163025471 \h </w:instrText>
         </w:r>
         <w:r>
           <w:rPr>
@@ -3652,7 +3652,7 @@
           <w14:ligatures w14:val="standardContextual"/>
         </w:rPr>
       </w:pPr>
-      <w:hyperlink w:anchor="_Toc161745220" w:history="1">
+      <w:hyperlink w:anchor="_Toc163025472" w:history="1">
         <w:r>
           <w:rPr>
             <w:rStyle w:val="Hyperlink"/>
@@ -3697,7 +3697,7 @@
             <w:noProof/>
             <w:webHidden/>
           </w:rPr>
-          <w:instrText xml:space="preserve"> PAGEREF _Toc161745220 \h </w:instrText>
+          <w:instrText xml:space="preserve"> PAGEREF _Toc163025472 \h </w:instrText>
         </w:r>
         <w:r>
           <w:rPr>
@@ -3740,7 +3740,7 @@
           <w14:ligatures w14:val="standardContextual"/>
         </w:rPr>
       </w:pPr>
-      <w:hyperlink w:anchor="_Toc161745221" w:history="1">
+      <w:hyperlink w:anchor="_Toc163025473" w:history="1">
         <w:r>
           <w:rPr>
             <w:rStyle w:val="Hyperlink"/>
@@ -3785,7 +3785,7 @@
             <w:noProof/>
             <w:webHidden/>
           </w:rPr>
-          <w:instrText xml:space="preserve"> PAGEREF _Toc161745221 \h </w:instrText>
+          <w:instrText xml:space="preserve"> PAGEREF _Toc163025473 \h </w:instrText>
         </w:r>
         <w:r>
           <w:rPr>
@@ -3828,7 +3828,7 @@
           <w14:ligatures w14:val="standardContextual"/>
         </w:rPr>
       </w:pPr>
-      <w:hyperlink w:anchor="_Toc161745222" w:history="1">
+      <w:hyperlink w:anchor="_Toc163025474" w:history="1">
         <w:r>
           <w:rPr>
             <w:rStyle w:val="Hyperlink"/>
@@ -3875,7 +3875,7 @@
             <w:noProof/>
             <w:webHidden/>
           </w:rPr>
-          <w:instrText xml:space="preserve"> PAGEREF _Toc161745222 \h </w:instrText>
+          <w:instrText xml:space="preserve"> PAGEREF _Toc163025474 \h </w:instrText>
         </w:r>
         <w:r>
           <w:rPr>
@@ -3918,7 +3918,7 @@
           <w14:ligatures w14:val="standardContextual"/>
         </w:rPr>
       </w:pPr>
-      <w:hyperlink w:anchor="_Toc161745223" w:history="1">
+      <w:hyperlink w:anchor="_Toc163025475" w:history="1">
         <w:r>
           <w:rPr>
             <w:rStyle w:val="Hyperlink"/>
@@ -3965,7 +3965,7 @@
             <w:noProof/>
             <w:webHidden/>
           </w:rPr>
-          <w:instrText xml:space="preserve"> PAGEREF _Toc161745223 \h </w:instrText>
+          <w:instrText xml:space="preserve"> PAGEREF _Toc163025475 \h </w:instrText>
         </w:r>
         <w:r>
           <w:rPr>
@@ -4008,7 +4008,7 @@
           <w14:ligatures w14:val="standardContextual"/>
         </w:rPr>
       </w:pPr>
-      <w:hyperlink w:anchor="_Toc161745224" w:history="1">
+      <w:hyperlink w:anchor="_Toc163025476" w:history="1">
         <w:r>
           <w:rPr>
             <w:rStyle w:val="Hyperlink"/>
@@ -4055,7 +4055,7 @@
             <w:noProof/>
             <w:webHidden/>
           </w:rPr>
-          <w:instrText xml:space="preserve"> PAGEREF _Toc161745224 \h </w:instrText>
+          <w:instrText xml:space="preserve"> PAGEREF _Toc163025476 \h </w:instrText>
         </w:r>
         <w:r>
           <w:rPr>
@@ -4098,7 +4098,7 @@
           <w14:ligatures w14:val="standardContextual"/>
         </w:rPr>
       </w:pPr>
-      <w:hyperlink w:anchor="_Toc161745225" w:history="1">
+      <w:hyperlink w:anchor="_Toc163025477" w:history="1">
         <w:r>
           <w:rPr>
             <w:rStyle w:val="Hyperlink"/>
@@ -4145,7 +4145,7 @@
             <w:noProof/>
             <w:webHidden/>
           </w:rPr>
-          <w:instrText xml:space="preserve"> PAGEREF _Toc161745225 \h </w:instrText>
+          <w:instrText xml:space="preserve"> PAGEREF _Toc163025477 \h </w:instrText>
         </w:r>
         <w:r>
           <w:rPr>
@@ -4188,7 +4188,7 @@
           <w14:ligatures w14:val="standardContextual"/>
         </w:rPr>
       </w:pPr>
-      <w:hyperlink w:anchor="_Toc161745226" w:history="1">
+      <w:hyperlink w:anchor="_Toc163025478" w:history="1">
         <w:r>
           <w:rPr>
             <w:rStyle w:val="Hyperlink"/>
@@ -4235,7 +4235,7 @@
             <w:noProof/>
             <w:webHidden/>
           </w:rPr>
-          <w:instrText xml:space="preserve"> PAGEREF _Toc161745226 \h </w:instrText>
+          <w:instrText xml:space="preserve"> PAGEREF _Toc163025478 \h </w:instrText>
         </w:r>
         <w:r>
           <w:rPr>
@@ -4278,7 +4278,7 @@
           <w14:ligatures w14:val="standardContextual"/>
         </w:rPr>
       </w:pPr>
-      <w:hyperlink w:anchor="_Toc161745227" w:history="1">
+      <w:hyperlink w:anchor="_Toc163025479" w:history="1">
         <w:r>
           <w:rPr>
             <w:rStyle w:val="Hyperlink"/>
@@ -4325,7 +4325,7 @@
             <w:noProof/>
             <w:webHidden/>
           </w:rPr>
-          <w:instrText xml:space="preserve"> PAGEREF _Toc161745227 \h </w:instrText>
+          <w:instrText xml:space="preserve"> PAGEREF _Toc163025479 \h </w:instrText>
         </w:r>
         <w:r>
           <w:rPr>
@@ -4368,7 +4368,7 @@
           <w14:ligatures w14:val="standardContextual"/>
         </w:rPr>
       </w:pPr>
-      <w:hyperlink w:anchor="_Toc161745228" w:history="1">
+      <w:hyperlink w:anchor="_Toc163025480" w:history="1">
         <w:r>
           <w:rPr>
             <w:rStyle w:val="Hyperlink"/>
@@ -4415,7 +4415,7 @@
             <w:noProof/>
             <w:webHidden/>
           </w:rPr>
-          <w:instrText xml:space="preserve"> PAGEREF _Toc161745228 \h </w:instrText>
+          <w:instrText xml:space="preserve"> PAGEREF _Toc163025480 \h </w:instrText>
         </w:r>
         <w:r>
           <w:rPr>
@@ -4458,7 +4458,7 @@
           <w14:ligatures w14:val="standardContextual"/>
         </w:rPr>
       </w:pPr>
-      <w:hyperlink w:anchor="_Toc161745229" w:history="1">
+      <w:hyperlink w:anchor="_Toc163025481" w:history="1">
         <w:r>
           <w:rPr>
             <w:rStyle w:val="Hyperlink"/>
@@ -4505,7 +4505,7 @@
             <w:noProof/>
             <w:webHidden/>
           </w:rPr>
-          <w:instrText xml:space="preserve"> PAGEREF _Toc161745229 \h </w:instrText>
+          <w:instrText xml:space="preserve"> PAGEREF _Toc163025481 \h </w:instrText>
         </w:r>
         <w:r>
           <w:rPr>
@@ -4548,7 +4548,7 @@
           <w14:ligatures w14:val="standardContextual"/>
         </w:rPr>
       </w:pPr>
-      <w:hyperlink w:anchor="_Toc161745230" w:history="1">
+      <w:hyperlink w:anchor="_Toc163025482" w:history="1">
         <w:r>
           <w:rPr>
             <w:rStyle w:val="Hyperlink"/>
@@ -4595,7 +4595,7 @@
             <w:noProof/>
             <w:webHidden/>
           </w:rPr>
-          <w:instrText xml:space="preserve"> PAGEREF _Toc161745230 \h </w:instrText>
+          <w:instrText xml:space="preserve"> PAGEREF _Toc163025482 \h </w:instrText>
         </w:r>
         <w:r>
           <w:rPr>
@@ -4638,7 +4638,7 @@
           <w14:ligatures w14:val="standardContextual"/>
         </w:rPr>
       </w:pPr>
-      <w:hyperlink w:anchor="_Toc161745231" w:history="1">
+      <w:hyperlink w:anchor="_Toc163025483" w:history="1">
         <w:r>
           <w:rPr>
             <w:rStyle w:val="Hyperlink"/>
@@ -4685,7 +4685,7 @@
             <w:noProof/>
             <w:webHidden/>
           </w:rPr>
-          <w:instrText xml:space="preserve"> PAGEREF _Toc161745231 \h </w:instrText>
+          <w:instrText xml:space="preserve"> PAGEREF _Toc163025483 \h </w:instrText>
         </w:r>
         <w:r>
           <w:rPr>
@@ -4728,7 +4728,7 @@
           <w14:ligatures w14:val="standardContextual"/>
         </w:rPr>
       </w:pPr>
-      <w:hyperlink w:anchor="_Toc161745232" w:history="1">
+      <w:hyperlink w:anchor="_Toc163025484" w:history="1">
         <w:r>
           <w:rPr>
             <w:rStyle w:val="Hyperlink"/>
@@ -4775,7 +4775,7 @@
             <w:noProof/>
             <w:webHidden/>
           </w:rPr>
-          <w:instrText xml:space="preserve"> PAGEREF _Toc161745232 \h </w:instrText>
+          <w:instrText xml:space="preserve"> PAGEREF _Toc163025484 \h </w:instrText>
         </w:r>
         <w:r>
           <w:rPr>
@@ -4808,6 +4808,452 @@
     </w:p>
     <w:p>
       <w:pPr>
+        <w:pStyle w:val="TOC1"/>
+        <w:rPr>
+          <w:rFonts w:asciiTheme="minorHAnsi" w:eastAsiaTheme="minorEastAsia" w:hAnsiTheme="minorHAnsi" w:cstheme="minorBidi"/>
+          <w:noProof/>
+          <w:kern w:val="2"/>
+          <w:szCs w:val="24"/>
+          <w:lang w:val="en-FI" w:eastAsia="en-FI"/>
+          <w14:ligatures w14:val="standardContextual"/>
+        </w:rPr>
+      </w:pPr>
+      <w:hyperlink w:anchor="_Toc163025485" w:history="1">
+        <w:r>
+          <w:rPr>
+            <w:rStyle w:val="Hyperlink"/>
+            <w:noProof/>
+            <w:lang w:val="en-US"/>
+          </w:rPr>
+          <w:t>14</w:t>
+        </w:r>
+        <w:r>
+          <w:rPr>
+            <w:rFonts w:asciiTheme="minorHAnsi" w:eastAsiaTheme="minorEastAsia" w:hAnsiTheme="minorHAnsi" w:cstheme="minorBidi"/>
+            <w:noProof/>
+            <w:kern w:val="2"/>
+            <w:szCs w:val="24"/>
+            <w:lang w:val="en-FI" w:eastAsia="en-FI"/>
+            <w14:ligatures w14:val="standardContextual"/>
+          </w:rPr>
+          <w:tab/>
+        </w:r>
+        <w:r>
+          <w:rPr>
+            <w:rStyle w:val="Hyperlink"/>
+            <w:noProof/>
+            <w:lang w:val="en-US"/>
+          </w:rPr>
+          <w:t>Tehtävä 15</w:t>
+        </w:r>
+        <w:r>
+          <w:rPr>
+            <w:noProof/>
+            <w:webHidden/>
+          </w:rPr>
+          <w:tab/>
+        </w:r>
+        <w:r>
+          <w:rPr>
+            <w:noProof/>
+            <w:webHidden/>
+          </w:rPr>
+          <w:fldChar w:fldCharType="begin"/>
+        </w:r>
+        <w:r>
+          <w:rPr>
+            <w:noProof/>
+            <w:webHidden/>
+          </w:rPr>
+          <w:instrText xml:space="preserve"> PAGEREF _Toc163025485 \h </w:instrText>
+        </w:r>
+        <w:r>
+          <w:rPr>
+            <w:noProof/>
+            <w:webHidden/>
+          </w:rPr>
+        </w:r>
+        <w:r>
+          <w:rPr>
+            <w:noProof/>
+            <w:webHidden/>
+          </w:rPr>
+          <w:fldChar w:fldCharType="separate"/>
+        </w:r>
+        <w:r>
+          <w:rPr>
+            <w:noProof/>
+            <w:webHidden/>
+          </w:rPr>
+          <w:t>78</w:t>
+        </w:r>
+        <w:r>
+          <w:rPr>
+            <w:noProof/>
+            <w:webHidden/>
+          </w:rPr>
+          <w:fldChar w:fldCharType="end"/>
+        </w:r>
+      </w:hyperlink>
+    </w:p>
+    <w:p>
+      <w:pPr>
+        <w:pStyle w:val="TOC2"/>
+        <w:rPr>
+          <w:rFonts w:asciiTheme="minorHAnsi" w:eastAsiaTheme="minorEastAsia" w:hAnsiTheme="minorHAnsi" w:cstheme="minorBidi"/>
+          <w:noProof/>
+          <w:kern w:val="2"/>
+          <w:szCs w:val="24"/>
+          <w:lang w:val="en-FI" w:eastAsia="en-FI"/>
+          <w14:ligatures w14:val="standardContextual"/>
+        </w:rPr>
+      </w:pPr>
+      <w:hyperlink w:anchor="_Toc163025486" w:history="1">
+        <w:r>
+          <w:rPr>
+            <w:rStyle w:val="Hyperlink"/>
+            <w:noProof/>
+            <w:lang w:val="en-US"/>
+          </w:rPr>
+          <w:t>14.1</w:t>
+        </w:r>
+        <w:r>
+          <w:rPr>
+            <w:rFonts w:asciiTheme="minorHAnsi" w:eastAsiaTheme="minorEastAsia" w:hAnsiTheme="minorHAnsi" w:cstheme="minorBidi"/>
+            <w:noProof/>
+            <w:kern w:val="2"/>
+            <w:szCs w:val="24"/>
+            <w:lang w:val="en-FI" w:eastAsia="en-FI"/>
+            <w14:ligatures w14:val="standardContextual"/>
+          </w:rPr>
+          <w:tab/>
+        </w:r>
+        <w:r>
+          <w:rPr>
+            <w:rStyle w:val="Hyperlink"/>
+            <w:noProof/>
+            <w:lang w:val="en-US"/>
+          </w:rPr>
+          <w:t>Program.fs</w:t>
+        </w:r>
+        <w:r>
+          <w:rPr>
+            <w:noProof/>
+            <w:webHidden/>
+          </w:rPr>
+          <w:tab/>
+        </w:r>
+        <w:r>
+          <w:rPr>
+            <w:noProof/>
+            <w:webHidden/>
+          </w:rPr>
+          <w:fldChar w:fldCharType="begin"/>
+        </w:r>
+        <w:r>
+          <w:rPr>
+            <w:noProof/>
+            <w:webHidden/>
+          </w:rPr>
+          <w:instrText xml:space="preserve"> PAGEREF _Toc163025486 \h </w:instrText>
+        </w:r>
+        <w:r>
+          <w:rPr>
+            <w:noProof/>
+            <w:webHidden/>
+          </w:rPr>
+        </w:r>
+        <w:r>
+          <w:rPr>
+            <w:noProof/>
+            <w:webHidden/>
+          </w:rPr>
+          <w:fldChar w:fldCharType="separate"/>
+        </w:r>
+        <w:r>
+          <w:rPr>
+            <w:noProof/>
+            <w:webHidden/>
+          </w:rPr>
+          <w:t>78</w:t>
+        </w:r>
+        <w:r>
+          <w:rPr>
+            <w:noProof/>
+            <w:webHidden/>
+          </w:rPr>
+          <w:fldChar w:fldCharType="end"/>
+        </w:r>
+      </w:hyperlink>
+    </w:p>
+    <w:p>
+      <w:pPr>
+        <w:pStyle w:val="TOC2"/>
+        <w:rPr>
+          <w:rFonts w:asciiTheme="minorHAnsi" w:eastAsiaTheme="minorEastAsia" w:hAnsiTheme="minorHAnsi" w:cstheme="minorBidi"/>
+          <w:noProof/>
+          <w:kern w:val="2"/>
+          <w:szCs w:val="24"/>
+          <w:lang w:val="en-FI" w:eastAsia="en-FI"/>
+          <w14:ligatures w14:val="standardContextual"/>
+        </w:rPr>
+      </w:pPr>
+      <w:hyperlink w:anchor="_Toc163025487" w:history="1">
+        <w:r>
+          <w:rPr>
+            <w:rStyle w:val="Hyperlink"/>
+            <w:noProof/>
+            <w:lang w:val="en-US"/>
+          </w:rPr>
+          <w:t>14.2</w:t>
+        </w:r>
+        <w:r>
+          <w:rPr>
+            <w:rFonts w:asciiTheme="minorHAnsi" w:eastAsiaTheme="minorEastAsia" w:hAnsiTheme="minorHAnsi" w:cstheme="minorBidi"/>
+            <w:noProof/>
+            <w:kern w:val="2"/>
+            <w:szCs w:val="24"/>
+            <w:lang w:val="en-FI" w:eastAsia="en-FI"/>
+            <w14:ligatures w14:val="standardContextual"/>
+          </w:rPr>
+          <w:tab/>
+        </w:r>
+        <w:r>
+          <w:rPr>
+            <w:rStyle w:val="Hyperlink"/>
+            <w:noProof/>
+            <w:lang w:val="en-US"/>
+          </w:rPr>
+          <w:t>Ohjelman ajaminen konsolissa</w:t>
+        </w:r>
+        <w:r>
+          <w:rPr>
+            <w:noProof/>
+            <w:webHidden/>
+          </w:rPr>
+          <w:tab/>
+        </w:r>
+        <w:r>
+          <w:rPr>
+            <w:noProof/>
+            <w:webHidden/>
+          </w:rPr>
+          <w:fldChar w:fldCharType="begin"/>
+        </w:r>
+        <w:r>
+          <w:rPr>
+            <w:noProof/>
+            <w:webHidden/>
+          </w:rPr>
+          <w:instrText xml:space="preserve"> PAGEREF _Toc163025487 \h </w:instrText>
+        </w:r>
+        <w:r>
+          <w:rPr>
+            <w:noProof/>
+            <w:webHidden/>
+          </w:rPr>
+        </w:r>
+        <w:r>
+          <w:rPr>
+            <w:noProof/>
+            <w:webHidden/>
+          </w:rPr>
+          <w:fldChar w:fldCharType="separate"/>
+        </w:r>
+        <w:r>
+          <w:rPr>
+            <w:noProof/>
+            <w:webHidden/>
+          </w:rPr>
+          <w:t>78</w:t>
+        </w:r>
+        <w:r>
+          <w:rPr>
+            <w:noProof/>
+            <w:webHidden/>
+          </w:rPr>
+          <w:fldChar w:fldCharType="end"/>
+        </w:r>
+      </w:hyperlink>
+    </w:p>
+    <w:p>
+      <w:pPr>
+        <w:pStyle w:val="TOC1"/>
+        <w:rPr>
+          <w:rFonts w:asciiTheme="minorHAnsi" w:eastAsiaTheme="minorEastAsia" w:hAnsiTheme="minorHAnsi" w:cstheme="minorBidi"/>
+          <w:noProof/>
+          <w:kern w:val="2"/>
+          <w:szCs w:val="24"/>
+          <w:lang w:val="en-FI" w:eastAsia="en-FI"/>
+          <w14:ligatures w14:val="standardContextual"/>
+        </w:rPr>
+      </w:pPr>
+      <w:hyperlink w:anchor="_Toc163025488" w:history="1">
+        <w:r>
+          <w:rPr>
+            <w:rStyle w:val="Hyperlink"/>
+            <w:noProof/>
+          </w:rPr>
+          <w:t>15</w:t>
+        </w:r>
+        <w:r>
+          <w:rPr>
+            <w:rFonts w:asciiTheme="minorHAnsi" w:eastAsiaTheme="minorEastAsia" w:hAnsiTheme="minorHAnsi" w:cstheme="minorBidi"/>
+            <w:noProof/>
+            <w:kern w:val="2"/>
+            <w:szCs w:val="24"/>
+            <w:lang w:val="en-FI" w:eastAsia="en-FI"/>
+            <w14:ligatures w14:val="standardContextual"/>
+          </w:rPr>
+          <w:tab/>
+        </w:r>
+        <w:r>
+          <w:rPr>
+            <w:rStyle w:val="Hyperlink"/>
+            <w:noProof/>
+          </w:rPr>
+          <w:t>Tehtävä 16</w:t>
+        </w:r>
+        <w:r>
+          <w:rPr>
+            <w:noProof/>
+            <w:webHidden/>
+          </w:rPr>
+          <w:tab/>
+        </w:r>
+        <w:r>
+          <w:rPr>
+            <w:noProof/>
+            <w:webHidden/>
+          </w:rPr>
+          <w:fldChar w:fldCharType="begin"/>
+        </w:r>
+        <w:r>
+          <w:rPr>
+            <w:noProof/>
+            <w:webHidden/>
+          </w:rPr>
+          <w:instrText xml:space="preserve"> PAGEREF _Toc163025488 \h </w:instrText>
+        </w:r>
+        <w:r>
+          <w:rPr>
+            <w:noProof/>
+            <w:webHidden/>
+          </w:rPr>
+        </w:r>
+        <w:r>
+          <w:rPr>
+            <w:noProof/>
+            <w:webHidden/>
+          </w:rPr>
+          <w:fldChar w:fldCharType="separate"/>
+        </w:r>
+        <w:r>
+          <w:rPr>
+            <w:noProof/>
+            <w:webHidden/>
+          </w:rPr>
+          <w:t>79</w:t>
+        </w:r>
+        <w:r>
+          <w:rPr>
+            <w:noProof/>
+            <w:webHidden/>
+          </w:rPr>
+          <w:fldChar w:fldCharType="end"/>
+        </w:r>
+      </w:hyperlink>
+    </w:p>
+    <w:p>
+      <w:pPr>
+        <w:pStyle w:val="TOC2"/>
+        <w:rPr>
+          <w:rFonts w:asciiTheme="minorHAnsi" w:eastAsiaTheme="minorEastAsia" w:hAnsiTheme="minorHAnsi" w:cstheme="minorBidi"/>
+          <w:noProof/>
+          <w:kern w:val="2"/>
+          <w:szCs w:val="24"/>
+          <w:lang w:val="en-FI" w:eastAsia="en-FI"/>
+          <w14:ligatures w14:val="standardContextual"/>
+        </w:rPr>
+      </w:pPr>
+      <w:hyperlink w:anchor="_Toc163025489" w:history="1">
+        <w:r>
+          <w:rPr>
+            <w:rStyle w:val="Hyperlink"/>
+            <w:noProof/>
+          </w:rPr>
+          <w:t>15.1</w:t>
+        </w:r>
+        <w:r>
+          <w:rPr>
+            <w:rFonts w:asciiTheme="minorHAnsi" w:eastAsiaTheme="minorEastAsia" w:hAnsiTheme="minorHAnsi" w:cstheme="minorBidi"/>
+            <w:noProof/>
+            <w:kern w:val="2"/>
+            <w:szCs w:val="24"/>
+            <w:lang w:val="en-FI" w:eastAsia="en-FI"/>
+            <w14:ligatures w14:val="standardContextual"/>
+          </w:rPr>
+          <w:tab/>
+        </w:r>
+        <w:r>
+          <w:rPr>
+            <w:rStyle w:val="Hyperlink"/>
+            <w:noProof/>
+          </w:rPr>
+          <w:t>Program.fs</w:t>
+        </w:r>
+        <w:r>
+          <w:rPr>
+            <w:noProof/>
+            <w:webHidden/>
+          </w:rPr>
+          <w:tab/>
+        </w:r>
+        <w:r>
+          <w:rPr>
+            <w:noProof/>
+            <w:webHidden/>
+          </w:rPr>
+          <w:fldChar w:fldCharType="begin"/>
+        </w:r>
+        <w:r>
+          <w:rPr>
+            <w:noProof/>
+            <w:webHidden/>
+          </w:rPr>
+          <w:instrText xml:space="preserve"> PAGEREF _Toc163025489 \h </w:instrText>
+        </w:r>
+        <w:r>
+          <w:rPr>
+            <w:noProof/>
+            <w:webHidden/>
+          </w:rPr>
+        </w:r>
+        <w:r>
+          <w:rPr>
+            <w:noProof/>
+            <w:webHidden/>
+          </w:rPr>
+          <w:fldChar w:fldCharType="separate"/>
+        </w:r>
+        <w:r>
+          <w:rPr>
+            <w:noProof/>
+            <w:webHidden/>
+          </w:rPr>
+          <w:t>79</w:t>
+        </w:r>
+        <w:r>
+          <w:rPr>
+            <w:noProof/>
+            <w:webHidden/>
+          </w:rPr>
+          <w:fldChar w:fldCharType="end"/>
+        </w:r>
+      </w:hyperlink>
+    </w:p>
+    <w:p>
+      <w:pPr>
         <w:pStyle w:val="TOC2"/>
         <w:jc w:val="left"/>
         <w:rPr>
@@ -4826,7 +5272,7 @@
         <w:pStyle w:val="Heading1"/>
         <w:jc w:val="both"/>
       </w:pPr>
-      <w:bookmarkStart w:id="0" w:name="_Toc161745183"/>
+      <w:bookmarkStart w:id="0" w:name="_Toc163025435"/>
       <w:r>
         <w:lastRenderedPageBreak/>
         <w:t>Tehtävä 1</w:t>
@@ -5091,7 +5537,7 @@
       <w:pPr>
         <w:pStyle w:val="Heading1"/>
       </w:pPr>
-      <w:bookmarkStart w:id="1" w:name="_Toc161745184"/>
+      <w:bookmarkStart w:id="1" w:name="_Toc163025436"/>
       <w:r>
         <w:lastRenderedPageBreak/>
         <w:t>Tehtävä 2</w:t>
@@ -5783,7 +6229,7 @@
       <w:pPr>
         <w:pStyle w:val="Heading1"/>
       </w:pPr>
-      <w:bookmarkStart w:id="2" w:name="_Toc161745185"/>
+      <w:bookmarkStart w:id="2" w:name="_Toc163025437"/>
       <w:r>
         <w:lastRenderedPageBreak/>
         <w:t>Tehtävä 3</w:t>
@@ -5794,7 +6240,7 @@
       <w:pPr>
         <w:pStyle w:val="Heading2"/>
       </w:pPr>
-      <w:bookmarkStart w:id="3" w:name="_Toc161745186"/>
+      <w:bookmarkStart w:id="3" w:name="_Toc163025438"/>
       <w:r>
         <w:t>TimeOnly.java</w:t>
       </w:r>
@@ -6873,7 +7319,7 @@
       <w:pPr>
         <w:pStyle w:val="Heading2"/>
       </w:pPr>
-      <w:bookmarkStart w:id="4" w:name="_Toc161745187"/>
+      <w:bookmarkStart w:id="4" w:name="_Toc163025439"/>
       <w:r>
         <w:t>TestTimeOnly.java</w:t>
       </w:r>
@@ -7183,7 +7629,7 @@
       <w:pPr>
         <w:pStyle w:val="Heading1"/>
       </w:pPr>
-      <w:bookmarkStart w:id="5" w:name="_Toc161745188"/>
+      <w:bookmarkStart w:id="5" w:name="_Toc163025440"/>
       <w:r>
         <w:lastRenderedPageBreak/>
         <w:t>Tehtävä 4</w:t>
@@ -7194,7 +7640,7 @@
       <w:pPr>
         <w:pStyle w:val="Heading2"/>
       </w:pPr>
-      <w:bookmarkStart w:id="6" w:name="_Toc161745189"/>
+      <w:bookmarkStart w:id="6" w:name="_Toc163025441"/>
       <w:r>
         <w:t>TimeOnly.java</w:t>
       </w:r>
@@ -8273,7 +8719,7 @@
       <w:pPr>
         <w:pStyle w:val="Heading2"/>
       </w:pPr>
-      <w:bookmarkStart w:id="7" w:name="_Toc161745190"/>
+      <w:bookmarkStart w:id="7" w:name="_Toc163025442"/>
       <w:r>
         <w:t>DateOnly.java</w:t>
       </w:r>
@@ -10312,7 +10758,7 @@
       <w:pPr>
         <w:pStyle w:val="Heading2"/>
       </w:pPr>
-      <w:bookmarkStart w:id="8" w:name="_Toc161745191"/>
+      <w:bookmarkStart w:id="8" w:name="_Toc163025443"/>
       <w:r>
         <w:t>Timestamp.java</w:t>
       </w:r>
@@ -12799,7 +13245,7 @@
       <w:pPr>
         <w:pStyle w:val="Heading2"/>
       </w:pPr>
-      <w:bookmarkStart w:id="9" w:name="_Toc161745192"/>
+      <w:bookmarkStart w:id="9" w:name="_Toc163025444"/>
       <w:r>
         <w:t>TestTimestamp.java</w:t>
       </w:r>
@@ -16017,7 +16463,7 @@
       <w:pPr>
         <w:pStyle w:val="Heading1"/>
       </w:pPr>
-      <w:bookmarkStart w:id="10" w:name="_Toc161745193"/>
+      <w:bookmarkStart w:id="10" w:name="_Toc163025445"/>
       <w:r>
         <w:lastRenderedPageBreak/>
         <w:t>Tehtävä 6</w:t>
@@ -16028,7 +16474,7 @@
       <w:pPr>
         <w:pStyle w:val="Heading2"/>
       </w:pPr>
-      <w:bookmarkStart w:id="11" w:name="_Toc161745194"/>
+      <w:bookmarkStart w:id="11" w:name="_Toc163025446"/>
       <w:r>
         <w:t>Category.java</w:t>
       </w:r>
@@ -17094,7 +17540,7 @@
           <w:lang w:val="en-US"/>
         </w:rPr>
       </w:pPr>
-      <w:bookmarkStart w:id="12" w:name="_Toc161745195"/>
+      <w:bookmarkStart w:id="12" w:name="_Toc163025447"/>
       <w:r>
         <w:rPr>
           <w:lang w:val="en-US"/>
@@ -17842,7 +18288,7 @@
           <w:lang w:val="en-US"/>
         </w:rPr>
       </w:pPr>
-      <w:bookmarkStart w:id="13" w:name="_Toc161745196"/>
+      <w:bookmarkStart w:id="13" w:name="_Toc163025448"/>
       <w:r>
         <w:rPr>
           <w:lang w:val="en-US"/>
@@ -19118,7 +19564,7 @@
           <w:lang w:val="en-US"/>
         </w:rPr>
       </w:pPr>
-      <w:bookmarkStart w:id="14" w:name="_Toc161745197"/>
+      <w:bookmarkStart w:id="14" w:name="_Toc163025449"/>
       <w:r>
         <w:rPr>
           <w:lang w:val="en-US"/>
@@ -19412,6 +19858,11 @@
       <w:proofErr w:type="gramEnd"/>
     </w:p>
     <w:p>
+      <w:pPr>
+        <w:rPr>
+          <w:lang w:val="en-US"/>
+        </w:rPr>
+      </w:pPr>
       <w:r>
         <w:rPr>
           <w:lang w:val="en-US"/>
@@ -19421,19 +19872,31 @@
       <w:proofErr w:type="spellStart"/>
       <w:proofErr w:type="gramStart"/>
       <w:r>
+        <w:rPr>
+          <w:lang w:val="en-US"/>
+        </w:rPr>
         <w:t>LocalDate.now</w:t>
       </w:r>
       <w:proofErr w:type="spellEnd"/>
       <w:r>
+        <w:rPr>
+          <w:lang w:val="en-US"/>
+        </w:rPr>
         <w:t>(</w:t>
       </w:r>
       <w:proofErr w:type="gramEnd"/>
       <w:r>
+        <w:rPr>
+          <w:lang w:val="en-US"/>
+        </w:rPr>
         <w:t>),</w:t>
       </w:r>
     </w:p>
     <w:p>
       <w:r>
+        <w:rPr>
+          <w:lang w:val="en-US"/>
+        </w:rPr>
         <w:t xml:space="preserve">                    </w:t>
       </w:r>
       <w:r>
@@ -19596,6 +20059,11 @@
       <w:proofErr w:type="gramEnd"/>
     </w:p>
     <w:p>
+      <w:pPr>
+        <w:rPr>
+          <w:lang w:val="en-US"/>
+        </w:rPr>
+      </w:pPr>
       <w:r>
         <w:rPr>
           <w:lang w:val="en-US"/>
@@ -19605,19 +20073,31 @@
       <w:proofErr w:type="spellStart"/>
       <w:proofErr w:type="gramStart"/>
       <w:r>
+        <w:rPr>
+          <w:lang w:val="en-US"/>
+        </w:rPr>
         <w:t>LocalDate.now</w:t>
       </w:r>
       <w:proofErr w:type="spellEnd"/>
       <w:r>
+        <w:rPr>
+          <w:lang w:val="en-US"/>
+        </w:rPr>
         <w:t>(</w:t>
       </w:r>
       <w:proofErr w:type="gramEnd"/>
       <w:r>
+        <w:rPr>
+          <w:lang w:val="en-US"/>
+        </w:rPr>
         <w:t>),</w:t>
       </w:r>
     </w:p>
     <w:p>
       <w:r>
+        <w:rPr>
+          <w:lang w:val="en-US"/>
+        </w:rPr>
         <w:t xml:space="preserve">                    </w:t>
       </w:r>
       <w:r>
@@ -19788,6 +20268,11 @@
       <w:proofErr w:type="gramEnd"/>
     </w:p>
     <w:p>
+      <w:pPr>
+        <w:rPr>
+          <w:lang w:val="en-US"/>
+        </w:rPr>
+      </w:pPr>
       <w:r>
         <w:rPr>
           <w:lang w:val="en-US"/>
@@ -19797,19 +20282,31 @@
       <w:proofErr w:type="spellStart"/>
       <w:proofErr w:type="gramStart"/>
       <w:r>
+        <w:rPr>
+          <w:lang w:val="en-US"/>
+        </w:rPr>
         <w:t>LocalDate.now</w:t>
       </w:r>
       <w:proofErr w:type="spellEnd"/>
       <w:r>
+        <w:rPr>
+          <w:lang w:val="en-US"/>
+        </w:rPr>
         <w:t>(</w:t>
       </w:r>
       <w:proofErr w:type="gramEnd"/>
       <w:r>
+        <w:rPr>
+          <w:lang w:val="en-US"/>
+        </w:rPr>
         <w:t>),</w:t>
       </w:r>
     </w:p>
     <w:p>
       <w:r>
+        <w:rPr>
+          <w:lang w:val="en-US"/>
+        </w:rPr>
         <w:lastRenderedPageBreak/>
         <w:t xml:space="preserve">                    </w:t>
       </w:r>
@@ -20084,7 +20581,7 @@
       <w:pPr>
         <w:pStyle w:val="Heading1"/>
       </w:pPr>
-      <w:bookmarkStart w:id="15" w:name="_Toc161745198"/>
+      <w:bookmarkStart w:id="15" w:name="_Toc163025450"/>
       <w:r>
         <w:lastRenderedPageBreak/>
         <w:t>Teht</w:t>
@@ -20107,7 +20604,7 @@
       <w:pPr>
         <w:pStyle w:val="Heading2"/>
       </w:pPr>
-      <w:bookmarkStart w:id="16" w:name="_Toc161745199"/>
+      <w:bookmarkStart w:id="16" w:name="_Toc163025451"/>
       <w:r>
         <w:t>SimpleJavaFXApp.java</w:t>
       </w:r>
@@ -20914,7 +21411,7 @@
       <w:pPr>
         <w:pStyle w:val="Heading1"/>
       </w:pPr>
-      <w:bookmarkStart w:id="17" w:name="_Toc161745200"/>
+      <w:bookmarkStart w:id="17" w:name="_Toc163025452"/>
       <w:r>
         <w:lastRenderedPageBreak/>
         <w:t>Teht</w:t>
@@ -20937,7 +21434,7 @@
       <w:pPr>
         <w:pStyle w:val="Heading2"/>
       </w:pPr>
-      <w:bookmarkStart w:id="18" w:name="_Toc161745201"/>
+      <w:bookmarkStart w:id="18" w:name="_Toc163025453"/>
       <w:r>
         <w:t>Event.java</w:t>
       </w:r>
@@ -22209,7 +22706,7 @@
           <w:lang w:val="en-US"/>
         </w:rPr>
       </w:pPr>
-      <w:bookmarkStart w:id="19" w:name="_Toc161745202"/>
+      <w:bookmarkStart w:id="19" w:name="_Toc163025454"/>
       <w:r>
         <w:rPr>
           <w:lang w:val="en-US"/>
@@ -22969,7 +23466,7 @@
           <w:lang w:val="en-US"/>
         </w:rPr>
       </w:pPr>
-      <w:bookmarkStart w:id="20" w:name="_Toc161745203"/>
+      <w:bookmarkStart w:id="20" w:name="_Toc163025455"/>
       <w:r>
         <w:rPr>
           <w:lang w:val="en-US"/>
@@ -24995,7 +25492,7 @@
       <w:pPr>
         <w:pStyle w:val="Heading1"/>
       </w:pPr>
-      <w:bookmarkStart w:id="21" w:name="_Toc161745204"/>
+      <w:bookmarkStart w:id="21" w:name="_Toc163025456"/>
       <w:r>
         <w:lastRenderedPageBreak/>
         <w:t>Teht</w:t>
@@ -25018,7 +25515,7 @@
       <w:pPr>
         <w:pStyle w:val="Heading2"/>
       </w:pPr>
-      <w:bookmarkStart w:id="22" w:name="_Toc161745205"/>
+      <w:bookmarkStart w:id="22" w:name="_Toc163025457"/>
       <w:proofErr w:type="spellStart"/>
       <w:r>
         <w:t>EventCategory.cs</w:t>
@@ -25733,7 +26230,7 @@
       <w:pPr>
         <w:pStyle w:val="Heading2"/>
       </w:pPr>
-      <w:bookmarkStart w:id="23" w:name="_Toc161745206"/>
+      <w:bookmarkStart w:id="23" w:name="_Toc163025458"/>
       <w:proofErr w:type="spellStart"/>
       <w:r>
         <w:t>Event.cs</w:t>
@@ -26925,7 +27422,7 @@
       <w:pPr>
         <w:pStyle w:val="Heading2"/>
       </w:pPr>
-      <w:bookmarkStart w:id="24" w:name="_Toc161745207"/>
+      <w:bookmarkStart w:id="24" w:name="_Toc163025459"/>
       <w:proofErr w:type="spellStart"/>
       <w:r>
         <w:t>TestEvent.cs</w:t>
@@ -27712,7 +28209,7 @@
       <w:pPr>
         <w:pStyle w:val="Heading1"/>
       </w:pPr>
-      <w:bookmarkStart w:id="25" w:name="_Toc161745208"/>
+      <w:bookmarkStart w:id="25" w:name="_Toc163025460"/>
       <w:r>
         <w:lastRenderedPageBreak/>
         <w:t>Tehtävä 10</w:t>
@@ -27723,7 +28220,7 @@
       <w:pPr>
         <w:pStyle w:val="Heading2"/>
       </w:pPr>
-      <w:bookmarkStart w:id="26" w:name="_Toc161745209"/>
+      <w:bookmarkStart w:id="26" w:name="_Toc163025461"/>
       <w:proofErr w:type="spellStart"/>
       <w:r>
         <w:t>EventCategory.cs</w:t>
@@ -28483,7 +28980,7 @@
       <w:pPr>
         <w:pStyle w:val="Heading2"/>
       </w:pPr>
-      <w:bookmarkStart w:id="27" w:name="_Toc161745210"/>
+      <w:bookmarkStart w:id="27" w:name="_Toc163025462"/>
       <w:proofErr w:type="spellStart"/>
       <w:r>
         <w:t>Event.cs</w:t>
@@ -29687,7 +30184,7 @@
       <w:pPr>
         <w:pStyle w:val="Heading2"/>
       </w:pPr>
-      <w:bookmarkStart w:id="28" w:name="_Toc161745211"/>
+      <w:bookmarkStart w:id="28" w:name="_Toc163025463"/>
       <w:proofErr w:type="spellStart"/>
       <w:r>
         <w:t>EventCsv.cs</w:t>
@@ -31071,7 +31568,7 @@
       <w:pPr>
         <w:pStyle w:val="Heading2"/>
       </w:pPr>
-      <w:bookmarkStart w:id="29" w:name="_Toc161745212"/>
+      <w:bookmarkStart w:id="29" w:name="_Toc163025464"/>
       <w:r>
         <w:t>EventSample.csv</w:t>
       </w:r>
@@ -31453,7 +31950,7 @@
       <w:pPr>
         <w:pStyle w:val="Heading1"/>
       </w:pPr>
-      <w:bookmarkStart w:id="30" w:name="_Toc161745213"/>
+      <w:bookmarkStart w:id="30" w:name="_Toc163025465"/>
       <w:r>
         <w:lastRenderedPageBreak/>
         <w:t>Tehtävä 11</w:t>
@@ -31465,7 +31962,7 @@
       <w:pPr>
         <w:pStyle w:val="Heading2"/>
       </w:pPr>
-      <w:bookmarkStart w:id="31" w:name="_Toc161745214"/>
+      <w:bookmarkStart w:id="31" w:name="_Toc163025466"/>
       <w:proofErr w:type="spellStart"/>
       <w:r>
         <w:t>Event.cs</w:t>
@@ -33513,7 +34010,7 @@
       <w:pPr>
         <w:pStyle w:val="Heading2"/>
       </w:pPr>
-      <w:bookmarkStart w:id="32" w:name="_Toc161745215"/>
+      <w:bookmarkStart w:id="32" w:name="_Toc163025467"/>
       <w:proofErr w:type="spellStart"/>
       <w:r>
         <w:lastRenderedPageBreak/>
@@ -35542,6 +36039,11 @@
       <w:proofErr w:type="gramEnd"/>
     </w:p>
     <w:p>
+      <w:pPr>
+        <w:rPr>
+          <w:lang w:val="en-US"/>
+        </w:rPr>
+      </w:pPr>
       <w:r>
         <w:rPr>
           <w:lang w:val="en-US"/>
@@ -35549,6 +36051,9 @@
         <w:t xml:space="preserve">    </w:t>
       </w:r>
       <w:r>
+        <w:rPr>
+          <w:lang w:val="en-US"/>
+        </w:rPr>
         <w:t>}</w:t>
       </w:r>
     </w:p>
@@ -35562,7 +36067,7 @@
       <w:pPr>
         <w:pStyle w:val="Heading2"/>
       </w:pPr>
-      <w:bookmarkStart w:id="33" w:name="_Toc161745216"/>
+      <w:bookmarkStart w:id="33" w:name="_Toc163025468"/>
       <w:proofErr w:type="spellStart"/>
       <w:r>
         <w:t>Program.cs</w:t>
@@ -37515,7 +38020,7 @@
       <w:pPr>
         <w:pStyle w:val="Heading2"/>
       </w:pPr>
-      <w:bookmarkStart w:id="34" w:name="_Toc161745217"/>
+      <w:bookmarkStart w:id="34" w:name="_Toc163025469"/>
       <w:r>
         <w:lastRenderedPageBreak/>
         <w:t>events.csv</w:t>
@@ -39905,7 +40410,7 @@
       <w:pPr>
         <w:pStyle w:val="Heading1"/>
       </w:pPr>
-      <w:bookmarkStart w:id="35" w:name="_Toc161745218"/>
+      <w:bookmarkStart w:id="35" w:name="_Toc163025470"/>
       <w:r>
         <w:lastRenderedPageBreak/>
         <w:t>Tehtävä 12</w:t>
@@ -39916,7 +40421,7 @@
       <w:pPr>
         <w:pStyle w:val="Heading2"/>
       </w:pPr>
-      <w:bookmarkStart w:id="36" w:name="_Toc161745219"/>
+      <w:bookmarkStart w:id="36" w:name="_Toc163025471"/>
       <w:proofErr w:type="spellStart"/>
       <w:r>
         <w:t>Event.cs</w:t>
@@ -41952,7 +42457,7 @@
       <w:pPr>
         <w:pStyle w:val="Heading2"/>
       </w:pPr>
-      <w:bookmarkStart w:id="37" w:name="_Toc161745220"/>
+      <w:bookmarkStart w:id="37" w:name="_Toc163025472"/>
       <w:proofErr w:type="spellStart"/>
       <w:r>
         <w:lastRenderedPageBreak/>
@@ -43981,6 +44486,11 @@
       <w:proofErr w:type="gramEnd"/>
     </w:p>
     <w:p>
+      <w:pPr>
+        <w:rPr>
+          <w:lang w:val="en-US"/>
+        </w:rPr>
+      </w:pPr>
       <w:r>
         <w:rPr>
           <w:lang w:val="en-US"/>
@@ -43988,6 +44498,9 @@
         <w:t xml:space="preserve">    </w:t>
       </w:r>
       <w:r>
+        <w:rPr>
+          <w:lang w:val="en-US"/>
+        </w:rPr>
         <w:t>}</w:t>
       </w:r>
     </w:p>
@@ -44001,366 +44514,486 @@
       <w:pPr>
         <w:pStyle w:val="Heading2"/>
       </w:pPr>
-      <w:bookmarkStart w:id="38" w:name="_Toc161745221"/>
+      <w:bookmarkStart w:id="38" w:name="_Toc163025473"/>
       <w:r>
         <w:t>events.csv</w:t>
       </w:r>
       <w:bookmarkEnd w:id="38"/>
     </w:p>
     <w:p>
-      <w:proofErr w:type="spellStart"/>
-      <w:proofErr w:type="gramStart"/>
-      <w:r>
+      <w:pPr>
+        <w:rPr>
+          <w:lang w:val="en-US"/>
+        </w:rPr>
+      </w:pPr>
+      <w:proofErr w:type="spellStart"/>
+      <w:proofErr w:type="gramStart"/>
+      <w:r>
+        <w:rPr>
+          <w:lang w:val="en-US"/>
+        </w:rPr>
         <w:t>date,description</w:t>
       </w:r>
       <w:proofErr w:type="gramEnd"/>
       <w:r>
+        <w:rPr>
+          <w:lang w:val="en-US"/>
+        </w:rPr>
         <w:t>,category</w:t>
       </w:r>
       <w:proofErr w:type="spellEnd"/>
     </w:p>
     <w:p>
-      <w:r>
+      <w:pPr>
+        <w:rPr>
+          <w:lang w:val="en-US"/>
+        </w:rPr>
+      </w:pPr>
+      <w:r>
+        <w:rPr>
+          <w:lang w:val="en-US"/>
+        </w:rPr>
         <w:t>2023-11-</w:t>
       </w:r>
       <w:proofErr w:type="gramStart"/>
       <w:r>
+        <w:rPr>
+          <w:lang w:val="en-US"/>
+        </w:rPr>
         <w:t>14,.NET</w:t>
       </w:r>
       <w:proofErr w:type="gramEnd"/>
       <w:r>
+        <w:rPr>
+          <w:lang w:val="en-US"/>
+        </w:rPr>
         <w:t xml:space="preserve"> 8 </w:t>
       </w:r>
       <w:proofErr w:type="spellStart"/>
       <w:r>
+        <w:rPr>
+          <w:lang w:val="en-US"/>
+        </w:rPr>
         <w:t>released,microsoft</w:t>
       </w:r>
       <w:proofErr w:type="spellEnd"/>
       <w:r>
-        <w:t>/</w:t>
-      </w:r>
-      <w:proofErr w:type="spellStart"/>
-      <w:r>
-        <w:t>dotnet</w:t>
-      </w:r>
-      <w:proofErr w:type="spellEnd"/>
-    </w:p>
-    <w:p>
-      <w:r>
+        <w:rPr>
+          <w:lang w:val="en-US"/>
+        </w:rPr>
+        <w:t>/dotnet</w:t>
+      </w:r>
+    </w:p>
+    <w:p>
+      <w:pPr>
+        <w:rPr>
+          <w:lang w:val="en-US"/>
+        </w:rPr>
+      </w:pPr>
+      <w:r>
+        <w:rPr>
+          <w:lang w:val="en-US"/>
+        </w:rPr>
         <w:t>2022-11-</w:t>
       </w:r>
       <w:proofErr w:type="gramStart"/>
       <w:r>
+        <w:rPr>
+          <w:lang w:val="en-US"/>
+        </w:rPr>
         <w:t>08,.NET</w:t>
       </w:r>
       <w:proofErr w:type="gramEnd"/>
       <w:r>
+        <w:rPr>
+          <w:lang w:val="en-US"/>
+        </w:rPr>
         <w:t xml:space="preserve"> 7 </w:t>
       </w:r>
       <w:proofErr w:type="spellStart"/>
       <w:r>
+        <w:rPr>
+          <w:lang w:val="en-US"/>
+        </w:rPr>
         <w:t>released,microsoft</w:t>
       </w:r>
       <w:proofErr w:type="spellEnd"/>
       <w:r>
-        <w:t>/</w:t>
-      </w:r>
-      <w:proofErr w:type="spellStart"/>
-      <w:r>
-        <w:t>dotnet</w:t>
-      </w:r>
-      <w:proofErr w:type="spellEnd"/>
-    </w:p>
-    <w:p>
-      <w:r>
+        <w:rPr>
+          <w:lang w:val="en-US"/>
+        </w:rPr>
+        <w:t>/dotnet</w:t>
+      </w:r>
+    </w:p>
+    <w:p>
+      <w:pPr>
+        <w:rPr>
+          <w:lang w:val="en-US"/>
+        </w:rPr>
+      </w:pPr>
+      <w:r>
+        <w:rPr>
+          <w:lang w:val="en-US"/>
+        </w:rPr>
         <w:t>2021-11-</w:t>
       </w:r>
       <w:proofErr w:type="gramStart"/>
       <w:r>
+        <w:rPr>
+          <w:lang w:val="en-US"/>
+        </w:rPr>
         <w:t>08,.NET</w:t>
       </w:r>
       <w:proofErr w:type="gramEnd"/>
       <w:r>
+        <w:rPr>
+          <w:lang w:val="en-US"/>
+        </w:rPr>
         <w:t xml:space="preserve"> 6 </w:t>
       </w:r>
       <w:proofErr w:type="spellStart"/>
       <w:r>
+        <w:rPr>
+          <w:lang w:val="en-US"/>
+        </w:rPr>
         <w:t>released,microsoft</w:t>
       </w:r>
       <w:proofErr w:type="spellEnd"/>
       <w:r>
-        <w:t>/</w:t>
-      </w:r>
-      <w:proofErr w:type="spellStart"/>
-      <w:r>
-        <w:t>dotnet</w:t>
-      </w:r>
-      <w:proofErr w:type="spellEnd"/>
-    </w:p>
-    <w:p>
-      <w:r>
+        <w:rPr>
+          <w:lang w:val="en-US"/>
+        </w:rPr>
+        <w:t>/dotnet</w:t>
+      </w:r>
+    </w:p>
+    <w:p>
+      <w:pPr>
+        <w:rPr>
+          <w:lang w:val="en-US"/>
+        </w:rPr>
+      </w:pPr>
+      <w:r>
+        <w:rPr>
+          <w:lang w:val="en-US"/>
+        </w:rPr>
         <w:t>2020-11-</w:t>
       </w:r>
       <w:proofErr w:type="gramStart"/>
       <w:r>
+        <w:rPr>
+          <w:lang w:val="en-US"/>
+        </w:rPr>
         <w:t>10,.NET</w:t>
       </w:r>
       <w:proofErr w:type="gramEnd"/>
       <w:r>
+        <w:rPr>
+          <w:lang w:val="en-US"/>
+        </w:rPr>
         <w:t xml:space="preserve"> 5 </w:t>
       </w:r>
       <w:proofErr w:type="spellStart"/>
       <w:r>
+        <w:rPr>
+          <w:lang w:val="en-US"/>
+        </w:rPr>
         <w:t>released,microsoft</w:t>
       </w:r>
       <w:proofErr w:type="spellEnd"/>
       <w:r>
-        <w:t>/</w:t>
-      </w:r>
-      <w:proofErr w:type="spellStart"/>
-      <w:r>
-        <w:t>dotnet</w:t>
-      </w:r>
-      <w:proofErr w:type="spellEnd"/>
-    </w:p>
-    <w:p>
-      <w:r>
+        <w:rPr>
+          <w:lang w:val="en-US"/>
+        </w:rPr>
+        <w:t>/dotnet</w:t>
+      </w:r>
+    </w:p>
+    <w:p>
+      <w:pPr>
+        <w:rPr>
+          <w:lang w:val="en-US"/>
+        </w:rPr>
+      </w:pPr>
+      <w:r>
+        <w:rPr>
+          <w:lang w:val="en-US"/>
+        </w:rPr>
         <w:t>2019-12-</w:t>
       </w:r>
       <w:proofErr w:type="gramStart"/>
       <w:r>
+        <w:rPr>
+          <w:lang w:val="en-US"/>
+        </w:rPr>
         <w:t>03,.NET</w:t>
       </w:r>
       <w:proofErr w:type="gramEnd"/>
       <w:r>
-        <w:t xml:space="preserve"> </w:t>
-      </w:r>
-      <w:proofErr w:type="spellStart"/>
-      <w:r>
-        <w:t>Core</w:t>
-      </w:r>
-      <w:proofErr w:type="spellEnd"/>
-      <w:r>
-        <w:t xml:space="preserve"> 3.1 </w:t>
-      </w:r>
-      <w:proofErr w:type="spellStart"/>
-      <w:r>
+        <w:rPr>
+          <w:lang w:val="en-US"/>
+        </w:rPr>
+        <w:t xml:space="preserve"> Core 3.1 </w:t>
+      </w:r>
+      <w:proofErr w:type="spellStart"/>
+      <w:r>
+        <w:rPr>
+          <w:lang w:val="en-US"/>
+        </w:rPr>
         <w:t>released,microsoft</w:t>
       </w:r>
       <w:proofErr w:type="spellEnd"/>
       <w:r>
-        <w:t>/</w:t>
-      </w:r>
-      <w:proofErr w:type="spellStart"/>
-      <w:r>
-        <w:t>dotnet</w:t>
-      </w:r>
-      <w:proofErr w:type="spellEnd"/>
-    </w:p>
-    <w:p>
-      <w:r>
+        <w:rPr>
+          <w:lang w:val="en-US"/>
+        </w:rPr>
+        <w:t>/dotnet</w:t>
+      </w:r>
+    </w:p>
+    <w:p>
+      <w:pPr>
+        <w:rPr>
+          <w:lang w:val="en-US"/>
+        </w:rPr>
+      </w:pPr>
+      <w:r>
+        <w:rPr>
+          <w:lang w:val="en-US"/>
+        </w:rPr>
         <w:t>2019-09-</w:t>
       </w:r>
       <w:proofErr w:type="gramStart"/>
       <w:r>
+        <w:rPr>
+          <w:lang w:val="en-US"/>
+        </w:rPr>
         <w:t>23,.NET</w:t>
       </w:r>
       <w:proofErr w:type="gramEnd"/>
       <w:r>
-        <w:t xml:space="preserve"> </w:t>
-      </w:r>
-      <w:proofErr w:type="spellStart"/>
-      <w:r>
-        <w:t>Core</w:t>
-      </w:r>
-      <w:proofErr w:type="spellEnd"/>
-      <w:r>
-        <w:t xml:space="preserve"> 3.0 </w:t>
-      </w:r>
-      <w:proofErr w:type="spellStart"/>
-      <w:r>
+        <w:rPr>
+          <w:lang w:val="en-US"/>
+        </w:rPr>
+        <w:t xml:space="preserve"> Core 3.0 </w:t>
+      </w:r>
+      <w:proofErr w:type="spellStart"/>
+      <w:r>
+        <w:rPr>
+          <w:lang w:val="en-US"/>
+        </w:rPr>
         <w:t>released,microsoft</w:t>
       </w:r>
       <w:proofErr w:type="spellEnd"/>
       <w:r>
-        <w:t>/</w:t>
-      </w:r>
-      <w:proofErr w:type="spellStart"/>
-      <w:r>
-        <w:t>dotnet</w:t>
-      </w:r>
-      <w:proofErr w:type="spellEnd"/>
-    </w:p>
-    <w:p>
-      <w:r>
+        <w:rPr>
+          <w:lang w:val="en-US"/>
+        </w:rPr>
+        <w:t>/dotnet</w:t>
+      </w:r>
+    </w:p>
+    <w:p>
+      <w:pPr>
+        <w:rPr>
+          <w:lang w:val="en-US"/>
+        </w:rPr>
+      </w:pPr>
+      <w:r>
+        <w:rPr>
+          <w:lang w:val="en-US"/>
+        </w:rPr>
         <w:t>2018-12-</w:t>
       </w:r>
       <w:proofErr w:type="gramStart"/>
       <w:r>
+        <w:rPr>
+          <w:lang w:val="en-US"/>
+        </w:rPr>
         <w:t>04,.NET</w:t>
       </w:r>
       <w:proofErr w:type="gramEnd"/>
       <w:r>
-        <w:t xml:space="preserve"> </w:t>
-      </w:r>
-      <w:proofErr w:type="spellStart"/>
-      <w:r>
-        <w:t>Core</w:t>
-      </w:r>
-      <w:proofErr w:type="spellEnd"/>
-      <w:r>
-        <w:t xml:space="preserve"> 2.2 </w:t>
-      </w:r>
-      <w:proofErr w:type="spellStart"/>
-      <w:r>
+        <w:rPr>
+          <w:lang w:val="en-US"/>
+        </w:rPr>
+        <w:t xml:space="preserve"> Core 2.2 </w:t>
+      </w:r>
+      <w:proofErr w:type="spellStart"/>
+      <w:r>
+        <w:rPr>
+          <w:lang w:val="en-US"/>
+        </w:rPr>
         <w:t>released,microsoft</w:t>
       </w:r>
       <w:proofErr w:type="spellEnd"/>
       <w:r>
-        <w:t>/</w:t>
-      </w:r>
-      <w:proofErr w:type="spellStart"/>
-      <w:r>
-        <w:t>dotnet</w:t>
-      </w:r>
-      <w:proofErr w:type="spellEnd"/>
-    </w:p>
-    <w:p>
-      <w:r>
+        <w:rPr>
+          <w:lang w:val="en-US"/>
+        </w:rPr>
+        <w:t>/dotnet</w:t>
+      </w:r>
+    </w:p>
+    <w:p>
+      <w:pPr>
+        <w:rPr>
+          <w:lang w:val="en-US"/>
+        </w:rPr>
+      </w:pPr>
+      <w:r>
+        <w:rPr>
+          <w:lang w:val="en-US"/>
+        </w:rPr>
         <w:t>2018-05-</w:t>
       </w:r>
       <w:proofErr w:type="gramStart"/>
       <w:r>
+        <w:rPr>
+          <w:lang w:val="en-US"/>
+        </w:rPr>
         <w:t>30,.NET</w:t>
       </w:r>
       <w:proofErr w:type="gramEnd"/>
       <w:r>
-        <w:t xml:space="preserve"> </w:t>
-      </w:r>
-      <w:proofErr w:type="spellStart"/>
-      <w:r>
-        <w:t>Core</w:t>
-      </w:r>
-      <w:proofErr w:type="spellEnd"/>
-      <w:r>
-        <w:t xml:space="preserve"> 2.1 </w:t>
-      </w:r>
-      <w:proofErr w:type="spellStart"/>
-      <w:r>
+        <w:rPr>
+          <w:lang w:val="en-US"/>
+        </w:rPr>
+        <w:t xml:space="preserve"> Core 2.1 </w:t>
+      </w:r>
+      <w:proofErr w:type="spellStart"/>
+      <w:r>
+        <w:rPr>
+          <w:lang w:val="en-US"/>
+        </w:rPr>
         <w:t>released,microsoft</w:t>
       </w:r>
       <w:proofErr w:type="spellEnd"/>
       <w:r>
-        <w:t>/</w:t>
-      </w:r>
-      <w:proofErr w:type="spellStart"/>
-      <w:r>
-        <w:t>dotnet</w:t>
-      </w:r>
-      <w:proofErr w:type="spellEnd"/>
-    </w:p>
-    <w:p>
-      <w:r>
+        <w:rPr>
+          <w:lang w:val="en-US"/>
+        </w:rPr>
+        <w:t>/dotnet</w:t>
+      </w:r>
+    </w:p>
+    <w:p>
+      <w:pPr>
+        <w:rPr>
+          <w:lang w:val="en-US"/>
+        </w:rPr>
+      </w:pPr>
+      <w:r>
+        <w:rPr>
+          <w:lang w:val="en-US"/>
+        </w:rPr>
         <w:t>2017-08-</w:t>
       </w:r>
       <w:proofErr w:type="gramStart"/>
       <w:r>
+        <w:rPr>
+          <w:lang w:val="en-US"/>
+        </w:rPr>
         <w:t>14,.NET</w:t>
       </w:r>
       <w:proofErr w:type="gramEnd"/>
       <w:r>
-        <w:t xml:space="preserve"> </w:t>
-      </w:r>
-      <w:proofErr w:type="spellStart"/>
-      <w:r>
-        <w:t>Core</w:t>
-      </w:r>
-      <w:proofErr w:type="spellEnd"/>
-      <w:r>
-        <w:t xml:space="preserve"> 2.0 </w:t>
-      </w:r>
-      <w:proofErr w:type="spellStart"/>
-      <w:r>
+        <w:rPr>
+          <w:lang w:val="en-US"/>
+        </w:rPr>
+        <w:t xml:space="preserve"> Core 2.0 </w:t>
+      </w:r>
+      <w:proofErr w:type="spellStart"/>
+      <w:r>
+        <w:rPr>
+          <w:lang w:val="en-US"/>
+        </w:rPr>
         <w:t>released,microsoft</w:t>
       </w:r>
       <w:proofErr w:type="spellEnd"/>
       <w:r>
-        <w:t>/</w:t>
-      </w:r>
-      <w:proofErr w:type="spellStart"/>
-      <w:r>
-        <w:t>dotnet</w:t>
-      </w:r>
-      <w:proofErr w:type="spellEnd"/>
-    </w:p>
-    <w:p>
-      <w:r>
+        <w:rPr>
+          <w:lang w:val="en-US"/>
+        </w:rPr>
+        <w:t>/dotnet</w:t>
+      </w:r>
+    </w:p>
+    <w:p>
+      <w:pPr>
+        <w:rPr>
+          <w:lang w:val="en-US"/>
+        </w:rPr>
+      </w:pPr>
+      <w:r>
+        <w:rPr>
+          <w:lang w:val="en-US"/>
+        </w:rPr>
         <w:t>2016-11-</w:t>
       </w:r>
       <w:proofErr w:type="gramStart"/>
       <w:r>
+        <w:rPr>
+          <w:lang w:val="en-US"/>
+        </w:rPr>
         <w:t>16,.NET</w:t>
       </w:r>
       <w:proofErr w:type="gramEnd"/>
       <w:r>
-        <w:t xml:space="preserve"> </w:t>
-      </w:r>
-      <w:proofErr w:type="spellStart"/>
-      <w:r>
-        <w:t>Core</w:t>
-      </w:r>
-      <w:proofErr w:type="spellEnd"/>
-      <w:r>
-        <w:t xml:space="preserve"> 1.1 </w:t>
-      </w:r>
-      <w:proofErr w:type="spellStart"/>
-      <w:r>
+        <w:rPr>
+          <w:lang w:val="en-US"/>
+        </w:rPr>
+        <w:t xml:space="preserve"> Core 1.1 </w:t>
+      </w:r>
+      <w:proofErr w:type="spellStart"/>
+      <w:r>
+        <w:rPr>
+          <w:lang w:val="en-US"/>
+        </w:rPr>
         <w:t>released,microsoft</w:t>
       </w:r>
       <w:proofErr w:type="spellEnd"/>
       <w:r>
-        <w:t>/</w:t>
-      </w:r>
-      <w:proofErr w:type="spellStart"/>
-      <w:r>
-        <w:t>dotnet</w:t>
-      </w:r>
-      <w:proofErr w:type="spellEnd"/>
-    </w:p>
-    <w:p>
-      <w:r>
+        <w:rPr>
+          <w:lang w:val="en-US"/>
+        </w:rPr>
+        <w:t>/dotnet</w:t>
+      </w:r>
+    </w:p>
+    <w:p>
+      <w:pPr>
+        <w:rPr>
+          <w:lang w:val="en-US"/>
+        </w:rPr>
+      </w:pPr>
+      <w:r>
+        <w:rPr>
+          <w:lang w:val="en-US"/>
+        </w:rPr>
         <w:lastRenderedPageBreak/>
         <w:t>2016-06-</w:t>
       </w:r>
       <w:proofErr w:type="gramStart"/>
       <w:r>
+        <w:rPr>
+          <w:lang w:val="en-US"/>
+        </w:rPr>
         <w:t>27,.NET</w:t>
       </w:r>
       <w:proofErr w:type="gramEnd"/>
       <w:r>
-        <w:t xml:space="preserve"> </w:t>
-      </w:r>
-      <w:proofErr w:type="spellStart"/>
-      <w:r>
-        <w:t>Core</w:t>
-      </w:r>
-      <w:proofErr w:type="spellEnd"/>
-      <w:r>
-        <w:t xml:space="preserve"> 1.0 </w:t>
-      </w:r>
-      <w:proofErr w:type="spellStart"/>
-      <w:r>
+        <w:rPr>
+          <w:lang w:val="en-US"/>
+        </w:rPr>
+        <w:t xml:space="preserve"> Core 1.0 </w:t>
+      </w:r>
+      <w:proofErr w:type="spellStart"/>
+      <w:r>
+        <w:rPr>
+          <w:lang w:val="en-US"/>
+        </w:rPr>
         <w:t>released,microsoft</w:t>
       </w:r>
       <w:proofErr w:type="spellEnd"/>
       <w:r>
-        <w:t>/</w:t>
-      </w:r>
-      <w:proofErr w:type="spellStart"/>
-      <w:r>
-        <w:t>dotnet</w:t>
-      </w:r>
-      <w:proofErr w:type="spellEnd"/>
+        <w:rPr>
+          <w:lang w:val="en-US"/>
+        </w:rPr>
+        <w:t>/dotnet</w:t>
+      </w:r>
     </w:p>
     <w:p>
       <w:pPr>
@@ -46281,7 +46914,7 @@
           <w:lang w:val="en-US"/>
         </w:rPr>
       </w:pPr>
-      <w:bookmarkStart w:id="39" w:name="_Toc161745222"/>
+      <w:bookmarkStart w:id="39" w:name="_Toc163025474"/>
       <w:r>
         <w:rPr>
           <w:lang w:val="en-US"/>
@@ -49542,7 +50175,7 @@
           <w:lang w:val="en-US"/>
         </w:rPr>
       </w:pPr>
-      <w:bookmarkStart w:id="40" w:name="_Toc161745223"/>
+      <w:bookmarkStart w:id="40" w:name="_Toc163025475"/>
       <w:proofErr w:type="spellStart"/>
       <w:r>
         <w:rPr>
@@ -49567,7 +50200,7 @@
           <w:lang w:val="en-US"/>
         </w:rPr>
       </w:pPr>
-      <w:bookmarkStart w:id="41" w:name="_Toc161745224"/>
+      <w:bookmarkStart w:id="41" w:name="_Toc163025476"/>
       <w:proofErr w:type="spellStart"/>
       <w:r>
         <w:rPr>
@@ -51189,7 +51822,7 @@
           <w:lang w:val="en-US"/>
         </w:rPr>
       </w:pPr>
-      <w:bookmarkStart w:id="42" w:name="_Toc161745225"/>
+      <w:bookmarkStart w:id="42" w:name="_Toc163025477"/>
       <w:proofErr w:type="spellStart"/>
       <w:r>
         <w:rPr>
@@ -51222,6 +51855,9 @@
         <w:keepNext/>
       </w:pPr>
       <w:r>
+        <w:rPr>
+          <w:noProof/>
+        </w:rPr>
         <w:drawing>
           <wp:inline distT="0" distB="0" distL="0" distR="0" wp14:anchorId="53D59EE1" wp14:editId="453D0D28">
             <wp:extent cx="2876951" cy="2210108"/>
@@ -51303,7 +51939,7 @@
           <w:lang w:val="en-US"/>
         </w:rPr>
       </w:pPr>
-      <w:bookmarkStart w:id="43" w:name="_Toc161745226"/>
+      <w:bookmarkStart w:id="43" w:name="_Toc163025478"/>
       <w:proofErr w:type="spellStart"/>
       <w:r>
         <w:rPr>
@@ -51328,7 +51964,7 @@
           <w:lang w:val="en-US"/>
         </w:rPr>
       </w:pPr>
-      <w:bookmarkStart w:id="44" w:name="_Toc161745227"/>
+      <w:bookmarkStart w:id="44" w:name="_Toc163025479"/>
       <w:proofErr w:type="spellStart"/>
       <w:r>
         <w:rPr>
@@ -51666,7 +52302,7 @@
           <w:lang w:val="en-US"/>
         </w:rPr>
       </w:pPr>
-      <w:bookmarkStart w:id="45" w:name="_Toc161745228"/>
+      <w:bookmarkStart w:id="45" w:name="_Toc163025480"/>
       <w:proofErr w:type="spellStart"/>
       <w:r>
         <w:rPr>
@@ -52115,7 +52751,7 @@
           <w:lang w:val="en-US"/>
         </w:rPr>
       </w:pPr>
-      <w:bookmarkStart w:id="46" w:name="_Toc161745229"/>
+      <w:bookmarkStart w:id="46" w:name="_Toc163025481"/>
       <w:proofErr w:type="spellStart"/>
       <w:r>
         <w:rPr>
@@ -52557,7 +53193,7 @@
           <w:lang w:val="en-US"/>
         </w:rPr>
       </w:pPr>
-      <w:bookmarkStart w:id="47" w:name="_Toc161745230"/>
+      <w:bookmarkStart w:id="47" w:name="_Toc163025482"/>
       <w:proofErr w:type="spellStart"/>
       <w:r>
         <w:rPr>
@@ -53807,7 +54443,7 @@
           <w:lang w:val="en-US"/>
         </w:rPr>
       </w:pPr>
-      <w:bookmarkStart w:id="48" w:name="_Toc161745231"/>
+      <w:bookmarkStart w:id="48" w:name="_Toc163025483"/>
       <w:proofErr w:type="spellStart"/>
       <w:r>
         <w:rPr>
@@ -54793,7 +55429,7 @@
           <w:lang w:val="en-US"/>
         </w:rPr>
       </w:pPr>
-      <w:bookmarkStart w:id="49" w:name="_Toc161745232"/>
+      <w:bookmarkStart w:id="49" w:name="_Toc163025484"/>
       <w:r>
         <w:rPr>
           <w:lang w:val="en-US"/>
@@ -57979,22 +58615,1419 @@
     </w:p>
     <w:p>
       <w:pPr>
-        <w:rPr>
-          <w:lang w:val="en-US"/>
-        </w:rPr>
-      </w:pPr>
-      <w:r>
-        <w:rPr>
-          <w:lang w:val="en-US"/>
-        </w:rPr>
-        <w:br/>
-      </w:r>
-      <w:r>
-        <w:rPr>
-          <w:lang w:val="en-US"/>
-        </w:rPr>
-        <w:br/>
-      </w:r>
+        <w:pStyle w:val="Heading1"/>
+        <w:rPr>
+          <w:lang w:val="en-US"/>
+        </w:rPr>
+      </w:pPr>
+      <w:bookmarkStart w:id="50" w:name="_Toc163025485"/>
+      <w:proofErr w:type="spellStart"/>
+      <w:r>
+        <w:rPr>
+          <w:lang w:val="en-US"/>
+        </w:rPr>
+        <w:lastRenderedPageBreak/>
+        <w:t>Tehtävä</w:t>
+      </w:r>
+      <w:proofErr w:type="spellEnd"/>
+      <w:r>
+        <w:rPr>
+          <w:lang w:val="en-US"/>
+        </w:rPr>
+        <w:t xml:space="preserve"> 15</w:t>
+      </w:r>
+      <w:bookmarkEnd w:id="50"/>
+    </w:p>
+    <w:p>
+      <w:pPr>
+        <w:pStyle w:val="Heading2"/>
+        <w:rPr>
+          <w:lang w:val="en-US"/>
+        </w:rPr>
+      </w:pPr>
+      <w:bookmarkStart w:id="51" w:name="_Toc163025486"/>
+      <w:proofErr w:type="spellStart"/>
+      <w:r>
+        <w:rPr>
+          <w:lang w:val="en-US"/>
+        </w:rPr>
+        <w:t>Program.fs</w:t>
+      </w:r>
+      <w:bookmarkEnd w:id="51"/>
+      <w:proofErr w:type="spellEnd"/>
+    </w:p>
+    <w:p>
+      <w:pPr>
+        <w:rPr>
+          <w:lang w:val="en-US"/>
+        </w:rPr>
+      </w:pPr>
+      <w:proofErr w:type="spellStart"/>
+      <w:r>
+        <w:rPr>
+          <w:lang w:val="en-US"/>
+        </w:rPr>
+        <w:t>printfn</w:t>
+      </w:r>
+      <w:proofErr w:type="spellEnd"/>
+      <w:r>
+        <w:rPr>
+          <w:lang w:val="en-US"/>
+        </w:rPr>
+        <w:t xml:space="preserve"> "</w:t>
+      </w:r>
+      <w:proofErr w:type="spellStart"/>
+      <w:r>
+        <w:rPr>
+          <w:lang w:val="en-US"/>
+        </w:rPr>
+        <w:t>OhSyTe</w:t>
+      </w:r>
+      <w:proofErr w:type="spellEnd"/>
+      <w:r>
+        <w:rPr>
+          <w:lang w:val="en-US"/>
+        </w:rPr>
+        <w:t xml:space="preserve"> 2024"</w:t>
+      </w:r>
+    </w:p>
+    <w:p>
+      <w:pPr>
+        <w:rPr>
+          <w:lang w:val="en-US"/>
+        </w:rPr>
+      </w:pPr>
+    </w:p>
+    <w:p>
+      <w:pPr>
+        <w:pStyle w:val="Heading2"/>
+        <w:rPr>
+          <w:lang w:val="en-US"/>
+        </w:rPr>
+      </w:pPr>
+      <w:bookmarkStart w:id="52" w:name="_Toc163025487"/>
+      <w:proofErr w:type="spellStart"/>
+      <w:r>
+        <w:rPr>
+          <w:lang w:val="en-US"/>
+        </w:rPr>
+        <w:t>Ohjelman</w:t>
+      </w:r>
+      <w:proofErr w:type="spellEnd"/>
+      <w:r>
+        <w:rPr>
+          <w:lang w:val="en-US"/>
+        </w:rPr>
+        <w:t xml:space="preserve"> </w:t>
+      </w:r>
+      <w:proofErr w:type="spellStart"/>
+      <w:r>
+        <w:rPr>
+          <w:lang w:val="en-US"/>
+        </w:rPr>
+        <w:t>ajaminen</w:t>
+      </w:r>
+      <w:proofErr w:type="spellEnd"/>
+      <w:r>
+        <w:rPr>
+          <w:lang w:val="en-US"/>
+        </w:rPr>
+        <w:t xml:space="preserve"> </w:t>
+      </w:r>
+      <w:proofErr w:type="spellStart"/>
+      <w:r>
+        <w:rPr>
+          <w:lang w:val="en-US"/>
+        </w:rPr>
+        <w:t>konsolissa</w:t>
+      </w:r>
+      <w:bookmarkEnd w:id="52"/>
+      <w:proofErr w:type="spellEnd"/>
+    </w:p>
+    <w:p>
+      <w:pPr>
+        <w:rPr>
+          <w:lang w:val="en-US"/>
+        </w:rPr>
+      </w:pPr>
+      <w:r>
+        <w:rPr>
+          <w:lang w:val="en-US"/>
+        </w:rPr>
+        <w:t xml:space="preserve">dotnet </w:t>
+      </w:r>
+      <w:r>
+        <w:rPr>
+          <w:lang w:val="en-US"/>
+        </w:rPr>
+        <w:t>new console –language F</w:t>
+      </w:r>
+      <w:r>
+        <w:rPr>
+          <w:lang w:val="en-US"/>
+        </w:rPr>
+        <w:t>#</w:t>
+      </w:r>
+    </w:p>
+    <w:p>
+      <w:proofErr w:type="spellStart"/>
+      <w:r>
+        <w:t>dotn</w:t>
+      </w:r>
+      <w:r>
+        <w:t>et</w:t>
+      </w:r>
+      <w:proofErr w:type="spellEnd"/>
+      <w:r>
+        <w:t xml:space="preserve"> </w:t>
+      </w:r>
+      <w:proofErr w:type="spellStart"/>
+      <w:r>
+        <w:t>run</w:t>
+      </w:r>
+      <w:proofErr w:type="spellEnd"/>
+    </w:p>
+    <w:p/>
+    <w:p>
+      <w:pPr>
+        <w:pStyle w:val="Heading1"/>
+      </w:pPr>
+      <w:bookmarkStart w:id="53" w:name="_Toc163025488"/>
+      <w:r>
+        <w:lastRenderedPageBreak/>
+        <w:t>Tehtävä 16</w:t>
+      </w:r>
+      <w:bookmarkEnd w:id="53"/>
+    </w:p>
+    <w:p>
+      <w:pPr>
+        <w:pStyle w:val="Heading2"/>
+      </w:pPr>
+      <w:bookmarkStart w:id="54" w:name="_Toc163025489"/>
+      <w:proofErr w:type="spellStart"/>
+      <w:r>
+        <w:t>Program.fs</w:t>
+      </w:r>
+      <w:bookmarkEnd w:id="54"/>
+      <w:proofErr w:type="spellEnd"/>
+    </w:p>
+    <w:p>
+      <w:pPr>
+        <w:rPr>
+          <w:lang w:val="en-US"/>
+        </w:rPr>
+      </w:pPr>
+      <w:r>
+        <w:rPr>
+          <w:rFonts w:ascii="Tahoma" w:hAnsi="Tahoma" w:cs="Tahoma"/>
+        </w:rPr>
+        <w:t>﻿</w:t>
+      </w:r>
+      <w:r>
+        <w:rPr>
+          <w:lang w:val="en-US"/>
+        </w:rPr>
+        <w:t>type Event =</w:t>
+      </w:r>
+    </w:p>
+    <w:p>
+      <w:pPr>
+        <w:rPr>
+          <w:lang w:val="en-US"/>
+        </w:rPr>
+      </w:pPr>
+      <w:r>
+        <w:rPr>
+          <w:lang w:val="en-US"/>
+        </w:rPr>
+        <w:t xml:space="preserve">    </w:t>
+      </w:r>
+      <w:proofErr w:type="gramStart"/>
+      <w:r>
+        <w:rPr>
+          <w:lang w:val="en-US"/>
+        </w:rPr>
+        <w:t>{ Description</w:t>
+      </w:r>
+      <w:proofErr w:type="gramEnd"/>
+      <w:r>
+        <w:rPr>
+          <w:lang w:val="en-US"/>
+        </w:rPr>
+        <w:t xml:space="preserve"> : string</w:t>
+      </w:r>
+    </w:p>
+    <w:p>
+      <w:pPr>
+        <w:rPr>
+          <w:lang w:val="en-US"/>
+        </w:rPr>
+      </w:pPr>
+      <w:r>
+        <w:rPr>
+          <w:lang w:val="en-US"/>
+        </w:rPr>
+        <w:t xml:space="preserve">      </w:t>
+      </w:r>
+      <w:proofErr w:type="gramStart"/>
+      <w:r>
+        <w:rPr>
+          <w:lang w:val="en-US"/>
+        </w:rPr>
+        <w:t>Category :</w:t>
+      </w:r>
+      <w:proofErr w:type="gramEnd"/>
+      <w:r>
+        <w:rPr>
+          <w:lang w:val="en-US"/>
+        </w:rPr>
+        <w:t xml:space="preserve"> string</w:t>
+      </w:r>
+    </w:p>
+    <w:p>
+      <w:pPr>
+        <w:rPr>
+          <w:lang w:val="en-US"/>
+        </w:rPr>
+      </w:pPr>
+      <w:r>
+        <w:rPr>
+          <w:lang w:val="en-US"/>
+        </w:rPr>
+        <w:t xml:space="preserve">      </w:t>
+      </w:r>
+      <w:proofErr w:type="gramStart"/>
+      <w:r>
+        <w:rPr>
+          <w:lang w:val="en-US"/>
+        </w:rPr>
+        <w:t>Date :</w:t>
+      </w:r>
+      <w:proofErr w:type="gramEnd"/>
+      <w:r>
+        <w:rPr>
+          <w:lang w:val="en-US"/>
+        </w:rPr>
+        <w:t xml:space="preserve"> </w:t>
+      </w:r>
+      <w:proofErr w:type="spellStart"/>
+      <w:r>
+        <w:rPr>
+          <w:lang w:val="en-US"/>
+        </w:rPr>
+        <w:t>System.DateOnly</w:t>
+      </w:r>
+      <w:proofErr w:type="spellEnd"/>
+      <w:r>
+        <w:rPr>
+          <w:lang w:val="en-US"/>
+        </w:rPr>
+        <w:t xml:space="preserve"> }</w:t>
+      </w:r>
+    </w:p>
+    <w:p>
+      <w:pPr>
+        <w:rPr>
+          <w:lang w:val="en-US"/>
+        </w:rPr>
+      </w:pPr>
+    </w:p>
+    <w:p>
+      <w:pPr>
+        <w:rPr>
+          <w:lang w:val="en-US"/>
+        </w:rPr>
+      </w:pPr>
+      <w:r>
+        <w:rPr>
+          <w:lang w:val="en-US"/>
+        </w:rPr>
+        <w:t xml:space="preserve">let events = [ </w:t>
+      </w:r>
+    </w:p>
+    <w:p>
+      <w:pPr>
+        <w:rPr>
+          <w:lang w:val="en-US"/>
+        </w:rPr>
+      </w:pPr>
+      <w:r>
+        <w:rPr>
+          <w:lang w:val="en-US"/>
+        </w:rPr>
+        <w:t xml:space="preserve">    </w:t>
+      </w:r>
+      <w:proofErr w:type="gramStart"/>
+      <w:r>
+        <w:rPr>
+          <w:lang w:val="en-US"/>
+        </w:rPr>
+        <w:t>{ Description</w:t>
+      </w:r>
+      <w:proofErr w:type="gramEnd"/>
+      <w:r>
+        <w:rPr>
+          <w:lang w:val="en-US"/>
+        </w:rPr>
+        <w:t xml:space="preserve"> = ".NET 8 released"</w:t>
+      </w:r>
+    </w:p>
+    <w:p>
+      <w:pPr>
+        <w:rPr>
+          <w:lang w:val="en-US"/>
+        </w:rPr>
+      </w:pPr>
+      <w:r>
+        <w:rPr>
+          <w:lang w:val="en-US"/>
+        </w:rPr>
+        <w:t xml:space="preserve">      Category = "</w:t>
+      </w:r>
+      <w:proofErr w:type="spellStart"/>
+      <w:r>
+        <w:rPr>
+          <w:lang w:val="en-US"/>
+        </w:rPr>
+        <w:t>microsoft</w:t>
+      </w:r>
+      <w:proofErr w:type="spellEnd"/>
+      <w:r>
+        <w:rPr>
+          <w:lang w:val="en-US"/>
+        </w:rPr>
+        <w:t>/dotnet"</w:t>
+      </w:r>
+    </w:p>
+    <w:p>
+      <w:pPr>
+        <w:rPr>
+          <w:lang w:val="en-US"/>
+        </w:rPr>
+      </w:pPr>
+      <w:r>
+        <w:rPr>
+          <w:lang w:val="en-US"/>
+        </w:rPr>
+        <w:t xml:space="preserve">      Date = </w:t>
+      </w:r>
+      <w:proofErr w:type="spellStart"/>
+      <w:r>
+        <w:rPr>
+          <w:lang w:val="en-US"/>
+        </w:rPr>
+        <w:t>System.DateOnly</w:t>
+      </w:r>
+      <w:proofErr w:type="spellEnd"/>
+      <w:r>
+        <w:rPr>
+          <w:lang w:val="en-US"/>
+        </w:rPr>
+        <w:t>(2023, 11, 14</w:t>
+      </w:r>
+      <w:proofErr w:type="gramStart"/>
+      <w:r>
+        <w:rPr>
+          <w:lang w:val="en-US"/>
+        </w:rPr>
+        <w:t>) }</w:t>
+      </w:r>
+      <w:proofErr w:type="gramEnd"/>
+    </w:p>
+    <w:p>
+      <w:pPr>
+        <w:rPr>
+          <w:lang w:val="en-US"/>
+        </w:rPr>
+      </w:pPr>
+    </w:p>
+    <w:p>
+      <w:pPr>
+        <w:rPr>
+          <w:lang w:val="en-US"/>
+        </w:rPr>
+      </w:pPr>
+      <w:r>
+        <w:rPr>
+          <w:lang w:val="en-US"/>
+        </w:rPr>
+        <w:t xml:space="preserve">    </w:t>
+      </w:r>
+      <w:proofErr w:type="gramStart"/>
+      <w:r>
+        <w:rPr>
+          <w:lang w:val="en-US"/>
+        </w:rPr>
+        <w:t>{ Description</w:t>
+      </w:r>
+      <w:proofErr w:type="gramEnd"/>
+      <w:r>
+        <w:rPr>
+          <w:lang w:val="en-US"/>
+        </w:rPr>
+        <w:t xml:space="preserve"> = "macOS 14 Sonoma released"</w:t>
+      </w:r>
+    </w:p>
+    <w:p>
+      <w:pPr>
+        <w:rPr>
+          <w:lang w:val="en-US"/>
+        </w:rPr>
+      </w:pPr>
+      <w:r>
+        <w:rPr>
+          <w:lang w:val="en-US"/>
+        </w:rPr>
+        <w:t xml:space="preserve">      Category = "apple/</w:t>
+      </w:r>
+      <w:proofErr w:type="spellStart"/>
+      <w:r>
+        <w:rPr>
+          <w:lang w:val="en-US"/>
+        </w:rPr>
+        <w:t>macos</w:t>
+      </w:r>
+      <w:proofErr w:type="spellEnd"/>
+      <w:r>
+        <w:rPr>
+          <w:lang w:val="en-US"/>
+        </w:rPr>
+        <w:t>"</w:t>
+      </w:r>
+    </w:p>
+    <w:p>
+      <w:pPr>
+        <w:rPr>
+          <w:lang w:val="en-US"/>
+        </w:rPr>
+      </w:pPr>
+      <w:r>
+        <w:rPr>
+          <w:lang w:val="en-US"/>
+        </w:rPr>
+        <w:t xml:space="preserve">      Date = </w:t>
+      </w:r>
+      <w:proofErr w:type="spellStart"/>
+      <w:r>
+        <w:rPr>
+          <w:lang w:val="en-US"/>
+        </w:rPr>
+        <w:t>System.DateOnly</w:t>
+      </w:r>
+      <w:proofErr w:type="spellEnd"/>
+      <w:r>
+        <w:rPr>
+          <w:lang w:val="en-US"/>
+        </w:rPr>
+        <w:t>(2023, 09, 26</w:t>
+      </w:r>
+      <w:proofErr w:type="gramStart"/>
+      <w:r>
+        <w:rPr>
+          <w:lang w:val="en-US"/>
+        </w:rPr>
+        <w:t>) }</w:t>
+      </w:r>
+      <w:proofErr w:type="gramEnd"/>
+    </w:p>
+    <w:p>
+      <w:pPr>
+        <w:rPr>
+          <w:lang w:val="en-US"/>
+        </w:rPr>
+      </w:pPr>
+    </w:p>
+    <w:p>
+      <w:pPr>
+        <w:rPr>
+          <w:lang w:val="en-US"/>
+        </w:rPr>
+      </w:pPr>
+      <w:r>
+        <w:rPr>
+          <w:lang w:val="en-US"/>
+        </w:rPr>
+        <w:t xml:space="preserve">    </w:t>
+      </w:r>
+      <w:proofErr w:type="gramStart"/>
+      <w:r>
+        <w:rPr>
+          <w:lang w:val="en-US"/>
+        </w:rPr>
+        <w:t>{ Description</w:t>
+      </w:r>
+      <w:proofErr w:type="gramEnd"/>
+      <w:r>
+        <w:rPr>
+          <w:lang w:val="en-US"/>
+        </w:rPr>
+        <w:t xml:space="preserve"> = "Java SE 21 released"</w:t>
+      </w:r>
+    </w:p>
+    <w:p>
+      <w:pPr>
+        <w:rPr>
+          <w:lang w:val="en-US"/>
+        </w:rPr>
+      </w:pPr>
+      <w:r>
+        <w:rPr>
+          <w:lang w:val="en-US"/>
+        </w:rPr>
+        <w:t xml:space="preserve">      Category = "java"</w:t>
+      </w:r>
+    </w:p>
+    <w:p>
+      <w:pPr>
+        <w:rPr>
+          <w:lang w:val="en-US"/>
+        </w:rPr>
+      </w:pPr>
+      <w:r>
+        <w:rPr>
+          <w:lang w:val="en-US"/>
+        </w:rPr>
+        <w:t xml:space="preserve">      Date = </w:t>
+      </w:r>
+      <w:proofErr w:type="spellStart"/>
+      <w:r>
+        <w:rPr>
+          <w:lang w:val="en-US"/>
+        </w:rPr>
+        <w:t>System.DateOnly</w:t>
+      </w:r>
+      <w:proofErr w:type="spellEnd"/>
+      <w:r>
+        <w:rPr>
+          <w:lang w:val="en-US"/>
+        </w:rPr>
+        <w:t>(2023, 09, 19</w:t>
+      </w:r>
+      <w:proofErr w:type="gramStart"/>
+      <w:r>
+        <w:rPr>
+          <w:lang w:val="en-US"/>
+        </w:rPr>
+        <w:t>) }</w:t>
+      </w:r>
+      <w:proofErr w:type="gramEnd"/>
+    </w:p>
+    <w:p>
+      <w:pPr>
+        <w:rPr>
+          <w:lang w:val="en-US"/>
+        </w:rPr>
+      </w:pPr>
+      <w:r>
+        <w:rPr>
+          <w:lang w:val="en-US"/>
+        </w:rPr>
+        <w:t xml:space="preserve">    // </w:t>
+      </w:r>
+      <w:proofErr w:type="spellStart"/>
+      <w:r>
+        <w:rPr>
+          <w:lang w:val="en-US"/>
+        </w:rPr>
+        <w:t>Lisätään</w:t>
+      </w:r>
+      <w:proofErr w:type="spellEnd"/>
+      <w:r>
+        <w:rPr>
+          <w:lang w:val="en-US"/>
+        </w:rPr>
+        <w:t xml:space="preserve"> </w:t>
+      </w:r>
+      <w:proofErr w:type="spellStart"/>
+      <w:r>
+        <w:rPr>
+          <w:lang w:val="en-US"/>
+        </w:rPr>
+        <w:t>tapahtumia</w:t>
+      </w:r>
+      <w:proofErr w:type="spellEnd"/>
+    </w:p>
+    <w:p>
+      <w:pPr>
+        <w:rPr>
+          <w:lang w:val="en-US"/>
+        </w:rPr>
+      </w:pPr>
+      <w:r>
+        <w:rPr>
+          <w:lang w:val="en-US"/>
+        </w:rPr>
+        <w:t xml:space="preserve">    </w:t>
+      </w:r>
+      <w:proofErr w:type="gramStart"/>
+      <w:r>
+        <w:rPr>
+          <w:lang w:val="en-US"/>
+        </w:rPr>
+        <w:t>{ Description</w:t>
+      </w:r>
+      <w:proofErr w:type="gramEnd"/>
+      <w:r>
+        <w:rPr>
+          <w:lang w:val="en-US"/>
+        </w:rPr>
+        <w:t xml:space="preserve"> = "Python 4.0 released"</w:t>
+      </w:r>
+    </w:p>
+    <w:p>
+      <w:pPr>
+        <w:rPr>
+          <w:lang w:val="en-US"/>
+        </w:rPr>
+      </w:pPr>
+      <w:r>
+        <w:rPr>
+          <w:lang w:val="en-US"/>
+        </w:rPr>
+        <w:t xml:space="preserve">      Category = "python"</w:t>
+      </w:r>
+    </w:p>
+    <w:p>
+      <w:pPr>
+        <w:rPr>
+          <w:lang w:val="en-US"/>
+        </w:rPr>
+      </w:pPr>
+      <w:r>
+        <w:rPr>
+          <w:lang w:val="en-US"/>
+        </w:rPr>
+        <w:t xml:space="preserve">      Date = </w:t>
+      </w:r>
+      <w:proofErr w:type="spellStart"/>
+      <w:r>
+        <w:rPr>
+          <w:lang w:val="en-US"/>
+        </w:rPr>
+        <w:t>System.DateOnly</w:t>
+      </w:r>
+      <w:proofErr w:type="spellEnd"/>
+      <w:r>
+        <w:rPr>
+          <w:lang w:val="en-US"/>
+        </w:rPr>
+        <w:t>(2023, 10, 5</w:t>
+      </w:r>
+      <w:proofErr w:type="gramStart"/>
+      <w:r>
+        <w:rPr>
+          <w:lang w:val="en-US"/>
+        </w:rPr>
+        <w:t>) }</w:t>
+      </w:r>
+      <w:proofErr w:type="gramEnd"/>
+    </w:p>
+    <w:p>
+      <w:pPr>
+        <w:rPr>
+          <w:lang w:val="en-US"/>
+        </w:rPr>
+      </w:pPr>
+    </w:p>
+    <w:p>
+      <w:pPr>
+        <w:rPr>
+          <w:lang w:val="en-US"/>
+        </w:rPr>
+      </w:pPr>
+      <w:r>
+        <w:rPr>
+          <w:lang w:val="en-US"/>
+        </w:rPr>
+        <w:t xml:space="preserve">    </w:t>
+      </w:r>
+      <w:proofErr w:type="gramStart"/>
+      <w:r>
+        <w:rPr>
+          <w:lang w:val="en-US"/>
+        </w:rPr>
+        <w:t>{ Description</w:t>
+      </w:r>
+      <w:proofErr w:type="gramEnd"/>
+      <w:r>
+        <w:rPr>
+          <w:lang w:val="en-US"/>
+        </w:rPr>
+        <w:t xml:space="preserve"> = "Angular 13 released"</w:t>
+      </w:r>
+    </w:p>
+    <w:p>
+      <w:pPr>
+        <w:rPr>
+          <w:lang w:val="en-US"/>
+        </w:rPr>
+      </w:pPr>
+      <w:r>
+        <w:rPr>
+          <w:lang w:val="en-US"/>
+        </w:rPr>
+        <w:t xml:space="preserve">      Category = "</w:t>
+      </w:r>
+      <w:proofErr w:type="spellStart"/>
+      <w:r>
+        <w:rPr>
+          <w:lang w:val="en-US"/>
+        </w:rPr>
+        <w:t>javascript</w:t>
+      </w:r>
+      <w:proofErr w:type="spellEnd"/>
+      <w:r>
+        <w:rPr>
+          <w:lang w:val="en-US"/>
+        </w:rPr>
+        <w:t>/angular"</w:t>
+      </w:r>
+    </w:p>
+    <w:p>
+      <w:pPr>
+        <w:rPr>
+          <w:lang w:val="en-US"/>
+        </w:rPr>
+      </w:pPr>
+      <w:r>
+        <w:rPr>
+          <w:lang w:val="en-US"/>
+        </w:rPr>
+        <w:t xml:space="preserve">      Date = </w:t>
+      </w:r>
+      <w:proofErr w:type="spellStart"/>
+      <w:r>
+        <w:rPr>
+          <w:lang w:val="en-US"/>
+        </w:rPr>
+        <w:t>System.DateOnly</w:t>
+      </w:r>
+      <w:proofErr w:type="spellEnd"/>
+      <w:r>
+        <w:rPr>
+          <w:lang w:val="en-US"/>
+        </w:rPr>
+        <w:t>(2023, 10, 8</w:t>
+      </w:r>
+      <w:proofErr w:type="gramStart"/>
+      <w:r>
+        <w:rPr>
+          <w:lang w:val="en-US"/>
+        </w:rPr>
+        <w:t>) }</w:t>
+      </w:r>
+      <w:proofErr w:type="gramEnd"/>
+    </w:p>
+    <w:p>
+      <w:pPr>
+        <w:rPr>
+          <w:lang w:val="en-US"/>
+        </w:rPr>
+      </w:pPr>
+    </w:p>
+    <w:p>
+      <w:pPr>
+        <w:rPr>
+          <w:lang w:val="en-US"/>
+        </w:rPr>
+      </w:pPr>
+      <w:r>
+        <w:rPr>
+          <w:lang w:val="en-US"/>
+        </w:rPr>
+        <w:t xml:space="preserve">    </w:t>
+      </w:r>
+      <w:proofErr w:type="gramStart"/>
+      <w:r>
+        <w:rPr>
+          <w:lang w:val="en-US"/>
+        </w:rPr>
+        <w:t>{ Description</w:t>
+      </w:r>
+      <w:proofErr w:type="gramEnd"/>
+      <w:r>
+        <w:rPr>
+          <w:lang w:val="en-US"/>
+        </w:rPr>
+        <w:t xml:space="preserve"> = "Unity 2023 LTS released"</w:t>
+      </w:r>
+    </w:p>
+    <w:p>
+      <w:pPr>
+        <w:rPr>
+          <w:lang w:val="en-US"/>
+        </w:rPr>
+      </w:pPr>
+      <w:r>
+        <w:rPr>
+          <w:lang w:val="en-US"/>
+        </w:rPr>
+        <w:t xml:space="preserve">      Category = "game-dev/unity"</w:t>
+      </w:r>
+    </w:p>
+    <w:p>
+      <w:pPr>
+        <w:rPr>
+          <w:lang w:val="en-US"/>
+        </w:rPr>
+      </w:pPr>
+      <w:r>
+        <w:rPr>
+          <w:lang w:val="en-US"/>
+        </w:rPr>
+        <w:t xml:space="preserve">      Date = </w:t>
+      </w:r>
+      <w:proofErr w:type="spellStart"/>
+      <w:r>
+        <w:rPr>
+          <w:lang w:val="en-US"/>
+        </w:rPr>
+        <w:t>System.DateOnly</w:t>
+      </w:r>
+      <w:proofErr w:type="spellEnd"/>
+      <w:r>
+        <w:rPr>
+          <w:lang w:val="en-US"/>
+        </w:rPr>
+        <w:t>(2023, 10, 15</w:t>
+      </w:r>
+      <w:proofErr w:type="gramStart"/>
+      <w:r>
+        <w:rPr>
+          <w:lang w:val="en-US"/>
+        </w:rPr>
+        <w:t>) }</w:t>
+      </w:r>
+      <w:proofErr w:type="gramEnd"/>
+    </w:p>
+    <w:p>
+      <w:pPr>
+        <w:rPr>
+          <w:lang w:val="en-US"/>
+        </w:rPr>
+      </w:pPr>
+      <w:r>
+        <w:rPr>
+          <w:lang w:val="en-US"/>
+        </w:rPr>
+        <w:t>]</w:t>
+      </w:r>
+    </w:p>
+    <w:p>
+      <w:pPr>
+        <w:rPr>
+          <w:lang w:val="en-US"/>
+        </w:rPr>
+      </w:pPr>
+    </w:p>
+    <w:p>
+      <w:pPr>
+        <w:rPr>
+          <w:lang w:val="en-US"/>
+        </w:rPr>
+      </w:pPr>
+      <w:r>
+        <w:rPr>
+          <w:lang w:val="en-US"/>
+        </w:rPr>
+        <w:t xml:space="preserve">let </w:t>
+      </w:r>
+      <w:proofErr w:type="spellStart"/>
+      <w:r>
+        <w:rPr>
+          <w:lang w:val="en-US"/>
+        </w:rPr>
+        <w:t>isInMonth</w:t>
+      </w:r>
+      <w:proofErr w:type="spellEnd"/>
+      <w:r>
+        <w:rPr>
+          <w:lang w:val="en-US"/>
+        </w:rPr>
+        <w:t xml:space="preserve"> event month = </w:t>
+      </w:r>
+      <w:proofErr w:type="spellStart"/>
+      <w:proofErr w:type="gramStart"/>
+      <w:r>
+        <w:rPr>
+          <w:lang w:val="en-US"/>
+        </w:rPr>
+        <w:t>event.Date.Month</w:t>
+      </w:r>
+      <w:proofErr w:type="spellEnd"/>
+      <w:proofErr w:type="gramEnd"/>
+      <w:r>
+        <w:rPr>
+          <w:lang w:val="en-US"/>
+        </w:rPr>
+        <w:t xml:space="preserve"> = month</w:t>
+      </w:r>
+    </w:p>
+    <w:p>
+      <w:pPr>
+        <w:rPr>
+          <w:lang w:val="en-US"/>
+        </w:rPr>
+      </w:pPr>
+    </w:p>
+    <w:p>
+      <w:pPr>
+        <w:rPr>
+          <w:lang w:val="en-US"/>
+        </w:rPr>
+      </w:pPr>
+      <w:proofErr w:type="spellStart"/>
+      <w:r>
+        <w:rPr>
+          <w:lang w:val="en-US"/>
+        </w:rPr>
+        <w:lastRenderedPageBreak/>
+        <w:t>printfn</w:t>
+      </w:r>
+      <w:proofErr w:type="spellEnd"/>
+      <w:r>
+        <w:rPr>
+          <w:lang w:val="en-US"/>
+        </w:rPr>
+        <w:t xml:space="preserve"> "events has %d elements" </w:t>
+      </w:r>
+      <w:proofErr w:type="spellStart"/>
+      <w:proofErr w:type="gramStart"/>
+      <w:r>
+        <w:rPr>
+          <w:lang w:val="en-US"/>
+        </w:rPr>
+        <w:t>events.Length</w:t>
+      </w:r>
+      <w:proofErr w:type="spellEnd"/>
+      <w:proofErr w:type="gramEnd"/>
+    </w:p>
+    <w:p>
+      <w:pPr>
+        <w:rPr>
+          <w:lang w:val="en-US"/>
+        </w:rPr>
+      </w:pPr>
+    </w:p>
+    <w:p>
+      <w:pPr>
+        <w:rPr>
+          <w:lang w:val="en-US"/>
+        </w:rPr>
+      </w:pPr>
+      <w:r>
+        <w:rPr>
+          <w:lang w:val="en-US"/>
+        </w:rPr>
+        <w:t xml:space="preserve">let </w:t>
+      </w:r>
+      <w:proofErr w:type="spellStart"/>
+      <w:r>
+        <w:rPr>
+          <w:lang w:val="en-US"/>
+        </w:rPr>
+        <w:t>septemberEvents</w:t>
+      </w:r>
+      <w:proofErr w:type="spellEnd"/>
+      <w:r>
+        <w:rPr>
+          <w:lang w:val="en-US"/>
+        </w:rPr>
+        <w:t xml:space="preserve"> = events |&gt; </w:t>
+      </w:r>
+      <w:proofErr w:type="spellStart"/>
+      <w:r>
+        <w:rPr>
+          <w:lang w:val="en-US"/>
+        </w:rPr>
+        <w:t>List.filter</w:t>
+      </w:r>
+      <w:proofErr w:type="spellEnd"/>
+      <w:r>
+        <w:rPr>
+          <w:lang w:val="en-US"/>
+        </w:rPr>
+        <w:t xml:space="preserve"> (fun e -&gt; </w:t>
+      </w:r>
+      <w:proofErr w:type="spellStart"/>
+      <w:r>
+        <w:rPr>
+          <w:lang w:val="en-US"/>
+        </w:rPr>
+        <w:t>isInMonth</w:t>
+      </w:r>
+      <w:proofErr w:type="spellEnd"/>
+      <w:r>
+        <w:rPr>
+          <w:lang w:val="en-US"/>
+        </w:rPr>
+        <w:t xml:space="preserve"> e 9)</w:t>
+      </w:r>
+    </w:p>
+    <w:p>
+      <w:pPr>
+        <w:rPr>
+          <w:lang w:val="en-US"/>
+        </w:rPr>
+      </w:pPr>
+    </w:p>
+    <w:p>
+      <w:pPr>
+        <w:rPr>
+          <w:lang w:val="en-US"/>
+        </w:rPr>
+      </w:pPr>
+      <w:proofErr w:type="spellStart"/>
+      <w:r>
+        <w:rPr>
+          <w:lang w:val="en-US"/>
+        </w:rPr>
+        <w:t>printfn</w:t>
+      </w:r>
+      <w:proofErr w:type="spellEnd"/>
+      <w:r>
+        <w:rPr>
+          <w:lang w:val="en-US"/>
+        </w:rPr>
+        <w:t xml:space="preserve"> "\</w:t>
+      </w:r>
+      <w:proofErr w:type="spellStart"/>
+      <w:r>
+        <w:rPr>
+          <w:lang w:val="en-US"/>
+        </w:rPr>
+        <w:t>nEvents</w:t>
+      </w:r>
+      <w:proofErr w:type="spellEnd"/>
+      <w:r>
+        <w:rPr>
+          <w:lang w:val="en-US"/>
+        </w:rPr>
+        <w:t xml:space="preserve"> in September:"</w:t>
+      </w:r>
+    </w:p>
+    <w:p>
+      <w:pPr>
+        <w:rPr>
+          <w:lang w:val="en-US"/>
+        </w:rPr>
+      </w:pPr>
+      <w:r>
+        <w:rPr>
+          <w:lang w:val="en-US"/>
+        </w:rPr>
+        <w:t xml:space="preserve">for event in </w:t>
+      </w:r>
+      <w:proofErr w:type="spellStart"/>
+      <w:r>
+        <w:rPr>
+          <w:lang w:val="en-US"/>
+        </w:rPr>
+        <w:t>septemberEvents</w:t>
+      </w:r>
+      <w:proofErr w:type="spellEnd"/>
+      <w:r>
+        <w:rPr>
+          <w:lang w:val="en-US"/>
+        </w:rPr>
+        <w:t xml:space="preserve"> do</w:t>
+      </w:r>
+    </w:p>
+    <w:p>
+      <w:pPr>
+        <w:rPr>
+          <w:lang w:val="en-US"/>
+        </w:rPr>
+      </w:pPr>
+      <w:r>
+        <w:rPr>
+          <w:lang w:val="en-US"/>
+        </w:rPr>
+        <w:t xml:space="preserve">    </w:t>
+      </w:r>
+      <w:proofErr w:type="spellStart"/>
+      <w:r>
+        <w:rPr>
+          <w:lang w:val="en-US"/>
+        </w:rPr>
+        <w:t>printfn</w:t>
+      </w:r>
+      <w:proofErr w:type="spellEnd"/>
+      <w:r>
+        <w:rPr>
+          <w:lang w:val="en-US"/>
+        </w:rPr>
+        <w:t xml:space="preserve"> "%A - %s" </w:t>
+      </w:r>
+      <w:proofErr w:type="spellStart"/>
+      <w:proofErr w:type="gramStart"/>
+      <w:r>
+        <w:rPr>
+          <w:lang w:val="en-US"/>
+        </w:rPr>
+        <w:t>event.Date</w:t>
+      </w:r>
+      <w:proofErr w:type="spellEnd"/>
+      <w:proofErr w:type="gramEnd"/>
+      <w:r>
+        <w:rPr>
+          <w:lang w:val="en-US"/>
+        </w:rPr>
+        <w:t xml:space="preserve"> </w:t>
+      </w:r>
+      <w:proofErr w:type="spellStart"/>
+      <w:r>
+        <w:rPr>
+          <w:lang w:val="en-US"/>
+        </w:rPr>
+        <w:t>event.Description</w:t>
+      </w:r>
+      <w:proofErr w:type="spellEnd"/>
+    </w:p>
+    <w:p>
+      <w:pPr>
+        <w:rPr>
+          <w:lang w:val="en-US"/>
+        </w:rPr>
+      </w:pPr>
+    </w:p>
+    <w:p>
+      <w:pPr>
+        <w:rPr>
+          <w:lang w:val="en-US"/>
+        </w:rPr>
+      </w:pPr>
+      <w:r>
+        <w:rPr>
+          <w:lang w:val="en-US"/>
+        </w:rPr>
+        <w:t xml:space="preserve">let </w:t>
+      </w:r>
+      <w:proofErr w:type="spellStart"/>
+      <w:r>
+        <w:rPr>
+          <w:lang w:val="en-US"/>
+        </w:rPr>
+        <w:t>filterByCategory</w:t>
+      </w:r>
+      <w:proofErr w:type="spellEnd"/>
+      <w:r>
+        <w:rPr>
+          <w:lang w:val="en-US"/>
+        </w:rPr>
+        <w:t xml:space="preserve"> events category =</w:t>
+      </w:r>
+    </w:p>
+    <w:p>
+      <w:pPr>
+        <w:rPr>
+          <w:lang w:val="en-US"/>
+        </w:rPr>
+      </w:pPr>
+      <w:r>
+        <w:rPr>
+          <w:lang w:val="en-US"/>
+        </w:rPr>
+        <w:t xml:space="preserve">    events |&gt; </w:t>
+      </w:r>
+      <w:proofErr w:type="spellStart"/>
+      <w:r>
+        <w:rPr>
+          <w:lang w:val="en-US"/>
+        </w:rPr>
+        <w:t>List.filter</w:t>
+      </w:r>
+      <w:proofErr w:type="spellEnd"/>
+      <w:r>
+        <w:rPr>
+          <w:lang w:val="en-US"/>
+        </w:rPr>
+        <w:t xml:space="preserve"> (fun e -&gt; </w:t>
+      </w:r>
+      <w:proofErr w:type="spellStart"/>
+      <w:proofErr w:type="gramStart"/>
+      <w:r>
+        <w:rPr>
+          <w:lang w:val="en-US"/>
+        </w:rPr>
+        <w:t>e.Category</w:t>
+      </w:r>
+      <w:proofErr w:type="spellEnd"/>
+      <w:proofErr w:type="gramEnd"/>
+      <w:r>
+        <w:rPr>
+          <w:lang w:val="en-US"/>
+        </w:rPr>
+        <w:t xml:space="preserve"> = category)</w:t>
+      </w:r>
+    </w:p>
+    <w:p>
+      <w:pPr>
+        <w:rPr>
+          <w:lang w:val="en-US"/>
+        </w:rPr>
+      </w:pPr>
+    </w:p>
+    <w:p>
+      <w:pPr>
+        <w:rPr>
+          <w:lang w:val="en-US"/>
+        </w:rPr>
+      </w:pPr>
+      <w:r>
+        <w:rPr>
+          <w:lang w:val="en-US"/>
+        </w:rPr>
+        <w:t xml:space="preserve">let </w:t>
+      </w:r>
+      <w:proofErr w:type="spellStart"/>
+      <w:r>
+        <w:rPr>
+          <w:lang w:val="en-US"/>
+        </w:rPr>
+        <w:t>dotnetEvents</w:t>
+      </w:r>
+      <w:proofErr w:type="spellEnd"/>
+      <w:r>
+        <w:rPr>
+          <w:lang w:val="en-US"/>
+        </w:rPr>
+        <w:t xml:space="preserve"> = </w:t>
+      </w:r>
+      <w:proofErr w:type="spellStart"/>
+      <w:r>
+        <w:rPr>
+          <w:lang w:val="en-US"/>
+        </w:rPr>
+        <w:t>filterByCategory</w:t>
+      </w:r>
+      <w:proofErr w:type="spellEnd"/>
+      <w:r>
+        <w:rPr>
+          <w:lang w:val="en-US"/>
+        </w:rPr>
+        <w:t xml:space="preserve"> events "</w:t>
+      </w:r>
+      <w:proofErr w:type="spellStart"/>
+      <w:r>
+        <w:rPr>
+          <w:lang w:val="en-US"/>
+        </w:rPr>
+        <w:t>microsoft</w:t>
+      </w:r>
+      <w:proofErr w:type="spellEnd"/>
+      <w:r>
+        <w:rPr>
+          <w:lang w:val="en-US"/>
+        </w:rPr>
+        <w:t>/dotnet"</w:t>
+      </w:r>
+    </w:p>
+    <w:p>
+      <w:pPr>
+        <w:rPr>
+          <w:lang w:val="en-US"/>
+        </w:rPr>
+      </w:pPr>
+    </w:p>
+    <w:p>
+      <w:pPr>
+        <w:rPr>
+          <w:lang w:val="en-US"/>
+        </w:rPr>
+      </w:pPr>
+      <w:proofErr w:type="spellStart"/>
+      <w:r>
+        <w:rPr>
+          <w:lang w:val="en-US"/>
+        </w:rPr>
+        <w:t>printfn</w:t>
+      </w:r>
+      <w:proofErr w:type="spellEnd"/>
+      <w:r>
+        <w:rPr>
+          <w:lang w:val="en-US"/>
+        </w:rPr>
+        <w:t xml:space="preserve"> "\n.NET Events:"</w:t>
+      </w:r>
+    </w:p>
+    <w:p>
+      <w:pPr>
+        <w:rPr>
+          <w:lang w:val="en-US"/>
+        </w:rPr>
+      </w:pPr>
+      <w:r>
+        <w:rPr>
+          <w:lang w:val="en-US"/>
+        </w:rPr>
+        <w:t xml:space="preserve">for event in </w:t>
+      </w:r>
+      <w:proofErr w:type="spellStart"/>
+      <w:r>
+        <w:rPr>
+          <w:lang w:val="en-US"/>
+        </w:rPr>
+        <w:t>dotnetEvents</w:t>
+      </w:r>
+      <w:proofErr w:type="spellEnd"/>
+      <w:r>
+        <w:rPr>
+          <w:lang w:val="en-US"/>
+        </w:rPr>
+        <w:t xml:space="preserve"> do</w:t>
+      </w:r>
+    </w:p>
+    <w:p>
+      <w:pPr>
+        <w:rPr>
+          <w:lang w:val="en-US"/>
+        </w:rPr>
+      </w:pPr>
+      <w:r>
+        <w:rPr>
+          <w:lang w:val="en-US"/>
+        </w:rPr>
+        <w:t xml:space="preserve">    </w:t>
+      </w:r>
+      <w:proofErr w:type="spellStart"/>
+      <w:r>
+        <w:rPr>
+          <w:lang w:val="en-US"/>
+        </w:rPr>
+        <w:t>printfn</w:t>
+      </w:r>
+      <w:proofErr w:type="spellEnd"/>
+      <w:r>
+        <w:rPr>
+          <w:lang w:val="en-US"/>
+        </w:rPr>
+        <w:t xml:space="preserve"> "%A - %s" </w:t>
+      </w:r>
+      <w:proofErr w:type="spellStart"/>
+      <w:proofErr w:type="gramStart"/>
+      <w:r>
+        <w:rPr>
+          <w:lang w:val="en-US"/>
+        </w:rPr>
+        <w:t>event.Date</w:t>
+      </w:r>
+      <w:proofErr w:type="spellEnd"/>
+      <w:proofErr w:type="gramEnd"/>
+      <w:r>
+        <w:rPr>
+          <w:lang w:val="en-US"/>
+        </w:rPr>
+        <w:t xml:space="preserve"> </w:t>
+      </w:r>
+      <w:proofErr w:type="spellStart"/>
+      <w:r>
+        <w:rPr>
+          <w:lang w:val="en-US"/>
+        </w:rPr>
+        <w:t>event.Description</w:t>
+      </w:r>
+      <w:proofErr w:type="spellEnd"/>
     </w:p>
     <w:sectPr>
       <w:pgSz w:w="11906" w:h="16838" w:code="9"/>
@@ -58748,10 +60781,11 @@
   <w:abstractNum w:abstractNumId="10" w15:restartNumberingAfterBreak="0">
     <w:nsid w:val="FFFFFF89"/>
     <w:multiLevelType w:val="multilevel"/>
-    <w:tmpl w:val="385C9486"/>
+    <w:tmpl w:val="08C0F3B4"/>
     <w:lvl w:ilvl="0">
       <w:start w:val="1"/>
       <w:numFmt w:val="bullet"/>
+      <w:pStyle w:val="ListBullet"/>
       <w:lvlText w:val=""/>
       <w:lvlJc w:val="left"/>
       <w:pPr>
@@ -61197,6 +63231,18 @@
       </w:tcPr>
     </w:tblStylePr>
   </w:style>
+  <w:style w:type="paragraph" w:styleId="ListBullet">
+    <w:name w:val="List Bullet"/>
+    <w:basedOn w:val="Normal"/>
+    <w:unhideWhenUsed/>
+    <w:rsid w:val="0058771C"/>
+    <w:pPr>
+      <w:numPr>
+        <w:numId w:val="12"/>
+      </w:numPr>
+      <w:contextualSpacing/>
+    </w:pPr>
+  </w:style>
 </w:styles>
 </file>
 
@@ -61484,15 +63530,6 @@
 </file>
 
 <file path=customXml/item1.xml><?xml version="1.0" encoding="utf-8"?>
-<?mso-contentType ?>
-<FormTemplates xmlns="http://schemas.microsoft.com/sharepoint/v3/contenttype/forms">
-  <Display>DocumentLibraryForm</Display>
-  <Edit>DocumentLibraryForm</Edit>
-  <New>DocumentLibraryForm</New>
-</FormTemplates>
-</file>
-
-<file path=customXml/item2.xml><?xml version="1.0" encoding="utf-8"?>
 <ct:contentTypeSchema xmlns:ct="http://schemas.microsoft.com/office/2006/metadata/contentType" xmlns:ma="http://schemas.microsoft.com/office/2006/metadata/properties/metaAttributes" ct:_="" ma:_="" ma:contentTypeName="Asiakirja" ma:contentTypeID="0x01010068A085C6F5D70F41B78AB27D1E69800E" ma:contentTypeVersion="4" ma:contentTypeDescription="Luo uusi asiakirja." ma:contentTypeScope="" ma:versionID="fe7d11ad2fb819e5b7c55fdef204485b">
   <xsd:schema xmlns:xsd="http://www.w3.org/2001/XMLSchema" xmlns:xs="http://www.w3.org/2001/XMLSchema" xmlns:p="http://schemas.microsoft.com/office/2006/metadata/properties" xmlns:ns2="d4ab8cc1-a567-453d-8ebe-1acb71932c6b" xmlns:ns3="909be7d7-68ae-473d-8d42-0bead767fa78" targetNamespace="http://schemas.microsoft.com/office/2006/metadata/properties" ma:root="true" ma:fieldsID="bb4aa0641f7cc01efde00245844a6712" ns2:_="" ns3:_="">
     <xsd:import namespace="d4ab8cc1-a567-453d-8ebe-1acb71932c6b"/>
@@ -61657,25 +63694,26 @@
 </ct:contentTypeSchema>
 </file>
 
-<file path=customXml/item3.xml><?xml version="1.0" encoding="utf-8"?>
-<b:Sources xmlns:b="http://schemas.openxmlformats.org/officeDocument/2006/bibliography" xmlns="http://schemas.openxmlformats.org/officeDocument/2006/bibliography" SelectedStyle="\APA.XSL" StyleName="APA"/>
+<file path=customXml/item2.xml><?xml version="1.0" encoding="utf-8"?>
+<?mso-contentType ?>
+<FormTemplates xmlns="http://schemas.microsoft.com/sharepoint/v3/contenttype/forms">
+  <Display>DocumentLibraryForm</Display>
+  <Edit>DocumentLibraryForm</Edit>
+  <New>DocumentLibraryForm</New>
+</FormTemplates>
 </file>
 
-<file path=customXml/item4.xml><?xml version="1.0" encoding="utf-8"?>
+<file path=customXml/item3.xml><?xml version="1.0" encoding="utf-8"?>
 <p:properties xmlns:p="http://schemas.microsoft.com/office/2006/metadata/properties" xmlns:xsi="http://www.w3.org/2001/XMLSchema-instance" xmlns:pc="http://schemas.microsoft.com/office/infopath/2007/PartnerControls">
   <documentManagement/>
 </p:properties>
 </file>
 
-<file path=customXml/itemProps1.xml><?xml version="1.0" encoding="utf-8"?>
-<ds:datastoreItem xmlns:ds="http://schemas.openxmlformats.org/officeDocument/2006/customXml" ds:itemID="{1AB4B396-64BB-46C2-9786-7E42FB0ECE0C}">
-  <ds:schemaRefs>
-    <ds:schemaRef ds:uri="http://schemas.microsoft.com/sharepoint/v3/contenttype/forms"/>
-  </ds:schemaRefs>
-</ds:datastoreItem>
+<file path=customXml/item4.xml><?xml version="1.0" encoding="utf-8"?>
+<b:Sources xmlns:b="http://schemas.openxmlformats.org/officeDocument/2006/bibliography" xmlns="http://schemas.openxmlformats.org/officeDocument/2006/bibliography" SelectedStyle="\APA.XSL" StyleName="APA"/>
 </file>
 
-<file path=customXml/itemProps2.xml><?xml version="1.0" encoding="utf-8"?>
+<file path=customXml/itemProps1.xml><?xml version="1.0" encoding="utf-8"?>
 <ds:datastoreItem xmlns:ds="http://schemas.openxmlformats.org/officeDocument/2006/customXml" ds:itemID="{92ED9FC7-C1D7-4853-9086-DA58B04B1404}">
   <ds:schemaRefs>
     <ds:schemaRef ds:uri="http://schemas.microsoft.com/office/2006/metadata/contentType"/>
@@ -61694,27 +63732,35 @@
 </ds:datastoreItem>
 </file>
 
+<file path=customXml/itemProps2.xml><?xml version="1.0" encoding="utf-8"?>
+<ds:datastoreItem xmlns:ds="http://schemas.openxmlformats.org/officeDocument/2006/customXml" ds:itemID="{1AB4B396-64BB-46C2-9786-7E42FB0ECE0C}">
+  <ds:schemaRefs>
+    <ds:schemaRef ds:uri="http://schemas.microsoft.com/sharepoint/v3/contenttype/forms"/>
+  </ds:schemaRefs>
+</ds:datastoreItem>
+</file>
+
 <file path=customXml/itemProps3.xml><?xml version="1.0" encoding="utf-8"?>
+<ds:datastoreItem xmlns:ds="http://schemas.openxmlformats.org/officeDocument/2006/customXml" ds:itemID="{3D0A732F-3C41-421E-8231-34FE2E52947D}">
+  <ds:schemaRefs>
+    <ds:schemaRef ds:uri="http://schemas.microsoft.com/office/2006/documentManagement/types"/>
+    <ds:schemaRef ds:uri="http://purl.org/dc/elements/1.1/"/>
+    <ds:schemaRef ds:uri="d4ab8cc1-a567-453d-8ebe-1acb71932c6b"/>
+    <ds:schemaRef ds:uri="http://schemas.microsoft.com/office/infopath/2007/PartnerControls"/>
+    <ds:schemaRef ds:uri="http://www.w3.org/XML/1998/namespace"/>
+    <ds:schemaRef ds:uri="http://purl.org/dc/dcmitype/"/>
+    <ds:schemaRef ds:uri="http://purl.org/dc/terms/"/>
+    <ds:schemaRef ds:uri="http://schemas.openxmlformats.org/package/2006/metadata/core-properties"/>
+    <ds:schemaRef ds:uri="909be7d7-68ae-473d-8d42-0bead767fa78"/>
+    <ds:schemaRef ds:uri="http://schemas.microsoft.com/office/2006/metadata/properties"/>
+  </ds:schemaRefs>
+</ds:datastoreItem>
+</file>
+
+<file path=customXml/itemProps4.xml><?xml version="1.0" encoding="utf-8"?>
 <ds:datastoreItem xmlns:ds="http://schemas.openxmlformats.org/officeDocument/2006/customXml" ds:itemID="{7898C412-2BC6-4A2C-BC8B-CEA41A77202F}">
   <ds:schemaRefs>
     <ds:schemaRef ds:uri="http://schemas.openxmlformats.org/officeDocument/2006/bibliography"/>
   </ds:schemaRefs>
 </ds:datastoreItem>
-</file>
-
-<file path=customXml/itemProps4.xml><?xml version="1.0" encoding="utf-8"?>
-<ds:datastoreItem xmlns:ds="http://schemas.openxmlformats.org/officeDocument/2006/customXml" ds:itemID="{3D0A732F-3C41-421E-8231-34FE2E52947D}">
-  <ds:schemaRefs>
-    <ds:schemaRef ds:uri="http://www.w3.org/XML/1998/namespace"/>
-    <ds:schemaRef ds:uri="http://purl.org/dc/elements/1.1/"/>
-    <ds:schemaRef ds:uri="d4ab8cc1-a567-453d-8ebe-1acb71932c6b"/>
-    <ds:schemaRef ds:uri="http://schemas.microsoft.com/office/2006/documentManagement/types"/>
-    <ds:schemaRef ds:uri="http://purl.org/dc/dcmitype/"/>
-    <ds:schemaRef ds:uri="http://purl.org/dc/terms/"/>
-    <ds:schemaRef ds:uri="http://schemas.microsoft.com/office/2006/metadata/properties"/>
-    <ds:schemaRef ds:uri="http://schemas.microsoft.com/office/infopath/2007/PartnerControls"/>
-    <ds:schemaRef ds:uri="http://schemas.openxmlformats.org/package/2006/metadata/core-properties"/>
-    <ds:schemaRef ds:uri="909be7d7-68ae-473d-8d42-0bead767fa78"/>
-  </ds:schemaRefs>
-</ds:datastoreItem>
 </file>
</xml_diff>

<commit_message>
excercise 17 and 18 done
</commit_message>
<xml_diff>
--- a/oppimispaivakirja_antti_venetjoki.docx
+++ b/oppimispaivakirja_antti_venetjoki.docx
@@ -386,7 +386,7 @@
           <w14:ligatures w14:val="standardContextual"/>
         </w:rPr>
       </w:pPr>
-      <w:hyperlink w:anchor="_Toc163025435" w:history="1">
+      <w:hyperlink w:anchor="_Toc163644999" w:history="1">
         <w:r>
           <w:rPr>
             <w:rStyle w:val="Hyperlink"/>
@@ -431,7 +431,7 @@
             <w:noProof/>
             <w:webHidden/>
           </w:rPr>
-          <w:instrText xml:space="preserve"> PAGEREF _Toc163025435 \h </w:instrText>
+          <w:instrText xml:space="preserve"> PAGEREF _Toc163644999 \h </w:instrText>
         </w:r>
         <w:r>
           <w:rPr>
@@ -474,7 +474,7 @@
           <w14:ligatures w14:val="standardContextual"/>
         </w:rPr>
       </w:pPr>
-      <w:hyperlink w:anchor="_Toc163025436" w:history="1">
+      <w:hyperlink w:anchor="_Toc163645000" w:history="1">
         <w:r>
           <w:rPr>
             <w:rStyle w:val="Hyperlink"/>
@@ -519,7 +519,7 @@
             <w:noProof/>
             <w:webHidden/>
           </w:rPr>
-          <w:instrText xml:space="preserve"> PAGEREF _Toc163025436 \h </w:instrText>
+          <w:instrText xml:space="preserve"> PAGEREF _Toc163645000 \h </w:instrText>
         </w:r>
         <w:r>
           <w:rPr>
@@ -562,7 +562,7 @@
           <w14:ligatures w14:val="standardContextual"/>
         </w:rPr>
       </w:pPr>
-      <w:hyperlink w:anchor="_Toc163025437" w:history="1">
+      <w:hyperlink w:anchor="_Toc163645001" w:history="1">
         <w:r>
           <w:rPr>
             <w:rStyle w:val="Hyperlink"/>
@@ -607,7 +607,7 @@
             <w:noProof/>
             <w:webHidden/>
           </w:rPr>
-          <w:instrText xml:space="preserve"> PAGEREF _Toc163025437 \h </w:instrText>
+          <w:instrText xml:space="preserve"> PAGEREF _Toc163645001 \h </w:instrText>
         </w:r>
         <w:r>
           <w:rPr>
@@ -650,7 +650,7 @@
           <w14:ligatures w14:val="standardContextual"/>
         </w:rPr>
       </w:pPr>
-      <w:hyperlink w:anchor="_Toc163025438" w:history="1">
+      <w:hyperlink w:anchor="_Toc163645002" w:history="1">
         <w:r>
           <w:rPr>
             <w:rStyle w:val="Hyperlink"/>
@@ -695,7 +695,7 @@
             <w:noProof/>
             <w:webHidden/>
           </w:rPr>
-          <w:instrText xml:space="preserve"> PAGEREF _Toc163025438 \h </w:instrText>
+          <w:instrText xml:space="preserve"> PAGEREF _Toc163645002 \h </w:instrText>
         </w:r>
         <w:r>
           <w:rPr>
@@ -738,7 +738,7 @@
           <w14:ligatures w14:val="standardContextual"/>
         </w:rPr>
       </w:pPr>
-      <w:hyperlink w:anchor="_Toc163025439" w:history="1">
+      <w:hyperlink w:anchor="_Toc163645003" w:history="1">
         <w:r>
           <w:rPr>
             <w:rStyle w:val="Hyperlink"/>
@@ -783,7 +783,7 @@
             <w:noProof/>
             <w:webHidden/>
           </w:rPr>
-          <w:instrText xml:space="preserve"> PAGEREF _Toc163025439 \h </w:instrText>
+          <w:instrText xml:space="preserve"> PAGEREF _Toc163645003 \h </w:instrText>
         </w:r>
         <w:r>
           <w:rPr>
@@ -826,7 +826,7 @@
           <w14:ligatures w14:val="standardContextual"/>
         </w:rPr>
       </w:pPr>
-      <w:hyperlink w:anchor="_Toc163025440" w:history="1">
+      <w:hyperlink w:anchor="_Toc163645004" w:history="1">
         <w:r>
           <w:rPr>
             <w:rStyle w:val="Hyperlink"/>
@@ -871,7 +871,7 @@
             <w:noProof/>
             <w:webHidden/>
           </w:rPr>
-          <w:instrText xml:space="preserve"> PAGEREF _Toc163025440 \h </w:instrText>
+          <w:instrText xml:space="preserve"> PAGEREF _Toc163645004 \h </w:instrText>
         </w:r>
         <w:r>
           <w:rPr>
@@ -914,7 +914,7 @@
           <w14:ligatures w14:val="standardContextual"/>
         </w:rPr>
       </w:pPr>
-      <w:hyperlink w:anchor="_Toc163025441" w:history="1">
+      <w:hyperlink w:anchor="_Toc163645005" w:history="1">
         <w:r>
           <w:rPr>
             <w:rStyle w:val="Hyperlink"/>
@@ -959,7 +959,7 @@
             <w:noProof/>
             <w:webHidden/>
           </w:rPr>
-          <w:instrText xml:space="preserve"> PAGEREF _Toc163025441 \h </w:instrText>
+          <w:instrText xml:space="preserve"> PAGEREF _Toc163645005 \h </w:instrText>
         </w:r>
         <w:r>
           <w:rPr>
@@ -1002,7 +1002,7 @@
           <w14:ligatures w14:val="standardContextual"/>
         </w:rPr>
       </w:pPr>
-      <w:hyperlink w:anchor="_Toc163025442" w:history="1">
+      <w:hyperlink w:anchor="_Toc163645006" w:history="1">
         <w:r>
           <w:rPr>
             <w:rStyle w:val="Hyperlink"/>
@@ -1047,7 +1047,7 @@
             <w:noProof/>
             <w:webHidden/>
           </w:rPr>
-          <w:instrText xml:space="preserve"> PAGEREF _Toc163025442 \h </w:instrText>
+          <w:instrText xml:space="preserve"> PAGEREF _Toc163645006 \h </w:instrText>
         </w:r>
         <w:r>
           <w:rPr>
@@ -1090,7 +1090,7 @@
           <w14:ligatures w14:val="standardContextual"/>
         </w:rPr>
       </w:pPr>
-      <w:hyperlink w:anchor="_Toc163025443" w:history="1">
+      <w:hyperlink w:anchor="_Toc163645007" w:history="1">
         <w:r>
           <w:rPr>
             <w:rStyle w:val="Hyperlink"/>
@@ -1135,7 +1135,7 @@
             <w:noProof/>
             <w:webHidden/>
           </w:rPr>
-          <w:instrText xml:space="preserve"> PAGEREF _Toc163025443 \h </w:instrText>
+          <w:instrText xml:space="preserve"> PAGEREF _Toc163645007 \h </w:instrText>
         </w:r>
         <w:r>
           <w:rPr>
@@ -1178,7 +1178,7 @@
           <w14:ligatures w14:val="standardContextual"/>
         </w:rPr>
       </w:pPr>
-      <w:hyperlink w:anchor="_Toc163025444" w:history="1">
+      <w:hyperlink w:anchor="_Toc163645008" w:history="1">
         <w:r>
           <w:rPr>
             <w:rStyle w:val="Hyperlink"/>
@@ -1223,7 +1223,7 @@
             <w:noProof/>
             <w:webHidden/>
           </w:rPr>
-          <w:instrText xml:space="preserve"> PAGEREF _Toc163025444 \h </w:instrText>
+          <w:instrText xml:space="preserve"> PAGEREF _Toc163645008 \h </w:instrText>
         </w:r>
         <w:r>
           <w:rPr>
@@ -1266,7 +1266,7 @@
           <w14:ligatures w14:val="standardContextual"/>
         </w:rPr>
       </w:pPr>
-      <w:hyperlink w:anchor="_Toc163025445" w:history="1">
+      <w:hyperlink w:anchor="_Toc163645009" w:history="1">
         <w:r>
           <w:rPr>
             <w:rStyle w:val="Hyperlink"/>
@@ -1311,7 +1311,7 @@
             <w:noProof/>
             <w:webHidden/>
           </w:rPr>
-          <w:instrText xml:space="preserve"> PAGEREF _Toc163025445 \h </w:instrText>
+          <w:instrText xml:space="preserve"> PAGEREF _Toc163645009 \h </w:instrText>
         </w:r>
         <w:r>
           <w:rPr>
@@ -1354,7 +1354,7 @@
           <w14:ligatures w14:val="standardContextual"/>
         </w:rPr>
       </w:pPr>
-      <w:hyperlink w:anchor="_Toc163025446" w:history="1">
+      <w:hyperlink w:anchor="_Toc163645010" w:history="1">
         <w:r>
           <w:rPr>
             <w:rStyle w:val="Hyperlink"/>
@@ -1399,7 +1399,7 @@
             <w:noProof/>
             <w:webHidden/>
           </w:rPr>
-          <w:instrText xml:space="preserve"> PAGEREF _Toc163025446 \h </w:instrText>
+          <w:instrText xml:space="preserve"> PAGEREF _Toc163645010 \h </w:instrText>
         </w:r>
         <w:r>
           <w:rPr>
@@ -1442,7 +1442,7 @@
           <w14:ligatures w14:val="standardContextual"/>
         </w:rPr>
       </w:pPr>
-      <w:hyperlink w:anchor="_Toc163025447" w:history="1">
+      <w:hyperlink w:anchor="_Toc163645011" w:history="1">
         <w:r>
           <w:rPr>
             <w:rStyle w:val="Hyperlink"/>
@@ -1489,7 +1489,7 @@
             <w:noProof/>
             <w:webHidden/>
           </w:rPr>
-          <w:instrText xml:space="preserve"> PAGEREF _Toc163025447 \h </w:instrText>
+          <w:instrText xml:space="preserve"> PAGEREF _Toc163645011 \h </w:instrText>
         </w:r>
         <w:r>
           <w:rPr>
@@ -1532,7 +1532,7 @@
           <w14:ligatures w14:val="standardContextual"/>
         </w:rPr>
       </w:pPr>
-      <w:hyperlink w:anchor="_Toc163025448" w:history="1">
+      <w:hyperlink w:anchor="_Toc163645012" w:history="1">
         <w:r>
           <w:rPr>
             <w:rStyle w:val="Hyperlink"/>
@@ -1579,7 +1579,7 @@
             <w:noProof/>
             <w:webHidden/>
           </w:rPr>
-          <w:instrText xml:space="preserve"> PAGEREF _Toc163025448 \h </w:instrText>
+          <w:instrText xml:space="preserve"> PAGEREF _Toc163645012 \h </w:instrText>
         </w:r>
         <w:r>
           <w:rPr>
@@ -1622,7 +1622,7 @@
           <w14:ligatures w14:val="standardContextual"/>
         </w:rPr>
       </w:pPr>
-      <w:hyperlink w:anchor="_Toc163025449" w:history="1">
+      <w:hyperlink w:anchor="_Toc163645013" w:history="1">
         <w:r>
           <w:rPr>
             <w:rStyle w:val="Hyperlink"/>
@@ -1669,7 +1669,7 @@
             <w:noProof/>
             <w:webHidden/>
           </w:rPr>
-          <w:instrText xml:space="preserve"> PAGEREF _Toc163025449 \h </w:instrText>
+          <w:instrText xml:space="preserve"> PAGEREF _Toc163645013 \h </w:instrText>
         </w:r>
         <w:r>
           <w:rPr>
@@ -1712,7 +1712,7 @@
           <w14:ligatures w14:val="standardContextual"/>
         </w:rPr>
       </w:pPr>
-      <w:hyperlink w:anchor="_Toc163025450" w:history="1">
+      <w:hyperlink w:anchor="_Toc163645014" w:history="1">
         <w:r>
           <w:rPr>
             <w:rStyle w:val="Hyperlink"/>
@@ -1757,7 +1757,7 @@
             <w:noProof/>
             <w:webHidden/>
           </w:rPr>
-          <w:instrText xml:space="preserve"> PAGEREF _Toc163025450 \h </w:instrText>
+          <w:instrText xml:space="preserve"> PAGEREF _Toc163645014 \h </w:instrText>
         </w:r>
         <w:r>
           <w:rPr>
@@ -1800,7 +1800,7 @@
           <w14:ligatures w14:val="standardContextual"/>
         </w:rPr>
       </w:pPr>
-      <w:hyperlink w:anchor="_Toc163025451" w:history="1">
+      <w:hyperlink w:anchor="_Toc163645015" w:history="1">
         <w:r>
           <w:rPr>
             <w:rStyle w:val="Hyperlink"/>
@@ -1845,7 +1845,7 @@
             <w:noProof/>
             <w:webHidden/>
           </w:rPr>
-          <w:instrText xml:space="preserve"> PAGEREF _Toc163025451 \h </w:instrText>
+          <w:instrText xml:space="preserve"> PAGEREF _Toc163645015 \h </w:instrText>
         </w:r>
         <w:r>
           <w:rPr>
@@ -1888,7 +1888,7 @@
           <w14:ligatures w14:val="standardContextual"/>
         </w:rPr>
       </w:pPr>
-      <w:hyperlink w:anchor="_Toc163025452" w:history="1">
+      <w:hyperlink w:anchor="_Toc163645016" w:history="1">
         <w:r>
           <w:rPr>
             <w:rStyle w:val="Hyperlink"/>
@@ -1933,7 +1933,7 @@
             <w:noProof/>
             <w:webHidden/>
           </w:rPr>
-          <w:instrText xml:space="preserve"> PAGEREF _Toc163025452 \h </w:instrText>
+          <w:instrText xml:space="preserve"> PAGEREF _Toc163645016 \h </w:instrText>
         </w:r>
         <w:r>
           <w:rPr>
@@ -1976,7 +1976,7 @@
           <w14:ligatures w14:val="standardContextual"/>
         </w:rPr>
       </w:pPr>
-      <w:hyperlink w:anchor="_Toc163025453" w:history="1">
+      <w:hyperlink w:anchor="_Toc163645017" w:history="1">
         <w:r>
           <w:rPr>
             <w:rStyle w:val="Hyperlink"/>
@@ -2021,7 +2021,7 @@
             <w:noProof/>
             <w:webHidden/>
           </w:rPr>
-          <w:instrText xml:space="preserve"> PAGEREF _Toc163025453 \h </w:instrText>
+          <w:instrText xml:space="preserve"> PAGEREF _Toc163645017 \h </w:instrText>
         </w:r>
         <w:r>
           <w:rPr>
@@ -2064,7 +2064,7 @@
           <w14:ligatures w14:val="standardContextual"/>
         </w:rPr>
       </w:pPr>
-      <w:hyperlink w:anchor="_Toc163025454" w:history="1">
+      <w:hyperlink w:anchor="_Toc163645018" w:history="1">
         <w:r>
           <w:rPr>
             <w:rStyle w:val="Hyperlink"/>
@@ -2111,7 +2111,7 @@
             <w:noProof/>
             <w:webHidden/>
           </w:rPr>
-          <w:instrText xml:space="preserve"> PAGEREF _Toc163025454 \h </w:instrText>
+          <w:instrText xml:space="preserve"> PAGEREF _Toc163645018 \h </w:instrText>
         </w:r>
         <w:r>
           <w:rPr>
@@ -2154,7 +2154,7 @@
           <w14:ligatures w14:val="standardContextual"/>
         </w:rPr>
       </w:pPr>
-      <w:hyperlink w:anchor="_Toc163025455" w:history="1">
+      <w:hyperlink w:anchor="_Toc163645019" w:history="1">
         <w:r>
           <w:rPr>
             <w:rStyle w:val="Hyperlink"/>
@@ -2201,7 +2201,7 @@
             <w:noProof/>
             <w:webHidden/>
           </w:rPr>
-          <w:instrText xml:space="preserve"> PAGEREF _Toc163025455 \h </w:instrText>
+          <w:instrText xml:space="preserve"> PAGEREF _Toc163645019 \h </w:instrText>
         </w:r>
         <w:r>
           <w:rPr>
@@ -2244,7 +2244,7 @@
           <w14:ligatures w14:val="standardContextual"/>
         </w:rPr>
       </w:pPr>
-      <w:hyperlink w:anchor="_Toc163025456" w:history="1">
+      <w:hyperlink w:anchor="_Toc163645020" w:history="1">
         <w:r>
           <w:rPr>
             <w:rStyle w:val="Hyperlink"/>
@@ -2289,7 +2289,7 @@
             <w:noProof/>
             <w:webHidden/>
           </w:rPr>
-          <w:instrText xml:space="preserve"> PAGEREF _Toc163025456 \h </w:instrText>
+          <w:instrText xml:space="preserve"> PAGEREF _Toc163645020 \h </w:instrText>
         </w:r>
         <w:r>
           <w:rPr>
@@ -2332,7 +2332,7 @@
           <w14:ligatures w14:val="standardContextual"/>
         </w:rPr>
       </w:pPr>
-      <w:hyperlink w:anchor="_Toc163025457" w:history="1">
+      <w:hyperlink w:anchor="_Toc163645021" w:history="1">
         <w:r>
           <w:rPr>
             <w:rStyle w:val="Hyperlink"/>
@@ -2377,7 +2377,7 @@
             <w:noProof/>
             <w:webHidden/>
           </w:rPr>
-          <w:instrText xml:space="preserve"> PAGEREF _Toc163025457 \h </w:instrText>
+          <w:instrText xml:space="preserve"> PAGEREF _Toc163645021 \h </w:instrText>
         </w:r>
         <w:r>
           <w:rPr>
@@ -2420,7 +2420,7 @@
           <w14:ligatures w14:val="standardContextual"/>
         </w:rPr>
       </w:pPr>
-      <w:hyperlink w:anchor="_Toc163025458" w:history="1">
+      <w:hyperlink w:anchor="_Toc163645022" w:history="1">
         <w:r>
           <w:rPr>
             <w:rStyle w:val="Hyperlink"/>
@@ -2465,7 +2465,7 @@
             <w:noProof/>
             <w:webHidden/>
           </w:rPr>
-          <w:instrText xml:space="preserve"> PAGEREF _Toc163025458 \h </w:instrText>
+          <w:instrText xml:space="preserve"> PAGEREF _Toc163645022 \h </w:instrText>
         </w:r>
         <w:r>
           <w:rPr>
@@ -2508,7 +2508,7 @@
           <w14:ligatures w14:val="standardContextual"/>
         </w:rPr>
       </w:pPr>
-      <w:hyperlink w:anchor="_Toc163025459" w:history="1">
+      <w:hyperlink w:anchor="_Toc163645023" w:history="1">
         <w:r>
           <w:rPr>
             <w:rStyle w:val="Hyperlink"/>
@@ -2553,7 +2553,7 @@
             <w:noProof/>
             <w:webHidden/>
           </w:rPr>
-          <w:instrText xml:space="preserve"> PAGEREF _Toc163025459 \h </w:instrText>
+          <w:instrText xml:space="preserve"> PAGEREF _Toc163645023 \h </w:instrText>
         </w:r>
         <w:r>
           <w:rPr>
@@ -2596,7 +2596,7 @@
           <w14:ligatures w14:val="standardContextual"/>
         </w:rPr>
       </w:pPr>
-      <w:hyperlink w:anchor="_Toc163025460" w:history="1">
+      <w:hyperlink w:anchor="_Toc163645024" w:history="1">
         <w:r>
           <w:rPr>
             <w:rStyle w:val="Hyperlink"/>
@@ -2641,7 +2641,7 @@
             <w:noProof/>
             <w:webHidden/>
           </w:rPr>
-          <w:instrText xml:space="preserve"> PAGEREF _Toc163025460 \h </w:instrText>
+          <w:instrText xml:space="preserve"> PAGEREF _Toc163645024 \h </w:instrText>
         </w:r>
         <w:r>
           <w:rPr>
@@ -2684,7 +2684,7 @@
           <w14:ligatures w14:val="standardContextual"/>
         </w:rPr>
       </w:pPr>
-      <w:hyperlink w:anchor="_Toc163025461" w:history="1">
+      <w:hyperlink w:anchor="_Toc163645025" w:history="1">
         <w:r>
           <w:rPr>
             <w:rStyle w:val="Hyperlink"/>
@@ -2729,7 +2729,7 @@
             <w:noProof/>
             <w:webHidden/>
           </w:rPr>
-          <w:instrText xml:space="preserve"> PAGEREF _Toc163025461 \h </w:instrText>
+          <w:instrText xml:space="preserve"> PAGEREF _Toc163645025 \h </w:instrText>
         </w:r>
         <w:r>
           <w:rPr>
@@ -2772,7 +2772,7 @@
           <w14:ligatures w14:val="standardContextual"/>
         </w:rPr>
       </w:pPr>
-      <w:hyperlink w:anchor="_Toc163025462" w:history="1">
+      <w:hyperlink w:anchor="_Toc163645026" w:history="1">
         <w:r>
           <w:rPr>
             <w:rStyle w:val="Hyperlink"/>
@@ -2817,7 +2817,7 @@
             <w:noProof/>
             <w:webHidden/>
           </w:rPr>
-          <w:instrText xml:space="preserve"> PAGEREF _Toc163025462 \h </w:instrText>
+          <w:instrText xml:space="preserve"> PAGEREF _Toc163645026 \h </w:instrText>
         </w:r>
         <w:r>
           <w:rPr>
@@ -2860,7 +2860,7 @@
           <w14:ligatures w14:val="standardContextual"/>
         </w:rPr>
       </w:pPr>
-      <w:hyperlink w:anchor="_Toc163025463" w:history="1">
+      <w:hyperlink w:anchor="_Toc163645027" w:history="1">
         <w:r>
           <w:rPr>
             <w:rStyle w:val="Hyperlink"/>
@@ -2905,7 +2905,7 @@
             <w:noProof/>
             <w:webHidden/>
           </w:rPr>
-          <w:instrText xml:space="preserve"> PAGEREF _Toc163025463 \h </w:instrText>
+          <w:instrText xml:space="preserve"> PAGEREF _Toc163645027 \h </w:instrText>
         </w:r>
         <w:r>
           <w:rPr>
@@ -2948,7 +2948,7 @@
           <w14:ligatures w14:val="standardContextual"/>
         </w:rPr>
       </w:pPr>
-      <w:hyperlink w:anchor="_Toc163025464" w:history="1">
+      <w:hyperlink w:anchor="_Toc163645028" w:history="1">
         <w:r>
           <w:rPr>
             <w:rStyle w:val="Hyperlink"/>
@@ -2993,7 +2993,7 @@
             <w:noProof/>
             <w:webHidden/>
           </w:rPr>
-          <w:instrText xml:space="preserve"> PAGEREF _Toc163025464 \h </w:instrText>
+          <w:instrText xml:space="preserve"> PAGEREF _Toc163645028 \h </w:instrText>
         </w:r>
         <w:r>
           <w:rPr>
@@ -3036,7 +3036,7 @@
           <w14:ligatures w14:val="standardContextual"/>
         </w:rPr>
       </w:pPr>
-      <w:hyperlink w:anchor="_Toc163025465" w:history="1">
+      <w:hyperlink w:anchor="_Toc163645029" w:history="1">
         <w:r>
           <w:rPr>
             <w:rStyle w:val="Hyperlink"/>
@@ -3081,7 +3081,7 @@
             <w:noProof/>
             <w:webHidden/>
           </w:rPr>
-          <w:instrText xml:space="preserve"> PAGEREF _Toc163025465 \h </w:instrText>
+          <w:instrText xml:space="preserve"> PAGEREF _Toc163645029 \h </w:instrText>
         </w:r>
         <w:r>
           <w:rPr>
@@ -3124,7 +3124,7 @@
           <w14:ligatures w14:val="standardContextual"/>
         </w:rPr>
       </w:pPr>
-      <w:hyperlink w:anchor="_Toc163025466" w:history="1">
+      <w:hyperlink w:anchor="_Toc163645030" w:history="1">
         <w:r>
           <w:rPr>
             <w:rStyle w:val="Hyperlink"/>
@@ -3169,7 +3169,7 @@
             <w:noProof/>
             <w:webHidden/>
           </w:rPr>
-          <w:instrText xml:space="preserve"> PAGEREF _Toc163025466 \h </w:instrText>
+          <w:instrText xml:space="preserve"> PAGEREF _Toc163645030 \h </w:instrText>
         </w:r>
         <w:r>
           <w:rPr>
@@ -3212,7 +3212,7 @@
           <w14:ligatures w14:val="standardContextual"/>
         </w:rPr>
       </w:pPr>
-      <w:hyperlink w:anchor="_Toc163025467" w:history="1">
+      <w:hyperlink w:anchor="_Toc163645031" w:history="1">
         <w:r>
           <w:rPr>
             <w:rStyle w:val="Hyperlink"/>
@@ -3257,7 +3257,7 @@
             <w:noProof/>
             <w:webHidden/>
           </w:rPr>
-          <w:instrText xml:space="preserve"> PAGEREF _Toc163025467 \h </w:instrText>
+          <w:instrText xml:space="preserve"> PAGEREF _Toc163645031 \h </w:instrText>
         </w:r>
         <w:r>
           <w:rPr>
@@ -3300,7 +3300,7 @@
           <w14:ligatures w14:val="standardContextual"/>
         </w:rPr>
       </w:pPr>
-      <w:hyperlink w:anchor="_Toc163025468" w:history="1">
+      <w:hyperlink w:anchor="_Toc163645032" w:history="1">
         <w:r>
           <w:rPr>
             <w:rStyle w:val="Hyperlink"/>
@@ -3345,7 +3345,7 @@
             <w:noProof/>
             <w:webHidden/>
           </w:rPr>
-          <w:instrText xml:space="preserve"> PAGEREF _Toc163025468 \h </w:instrText>
+          <w:instrText xml:space="preserve"> PAGEREF _Toc163645032 \h </w:instrText>
         </w:r>
         <w:r>
           <w:rPr>
@@ -3388,7 +3388,7 @@
           <w14:ligatures w14:val="standardContextual"/>
         </w:rPr>
       </w:pPr>
-      <w:hyperlink w:anchor="_Toc163025469" w:history="1">
+      <w:hyperlink w:anchor="_Toc163645033" w:history="1">
         <w:r>
           <w:rPr>
             <w:rStyle w:val="Hyperlink"/>
@@ -3433,7 +3433,7 @@
             <w:noProof/>
             <w:webHidden/>
           </w:rPr>
-          <w:instrText xml:space="preserve"> PAGEREF _Toc163025469 \h </w:instrText>
+          <w:instrText xml:space="preserve"> PAGEREF _Toc163645033 \h </w:instrText>
         </w:r>
         <w:r>
           <w:rPr>
@@ -3476,7 +3476,7 @@
           <w14:ligatures w14:val="standardContextual"/>
         </w:rPr>
       </w:pPr>
-      <w:hyperlink w:anchor="_Toc163025470" w:history="1">
+      <w:hyperlink w:anchor="_Toc163645034" w:history="1">
         <w:r>
           <w:rPr>
             <w:rStyle w:val="Hyperlink"/>
@@ -3521,7 +3521,7 @@
             <w:noProof/>
             <w:webHidden/>
           </w:rPr>
-          <w:instrText xml:space="preserve"> PAGEREF _Toc163025470 \h </w:instrText>
+          <w:instrText xml:space="preserve"> PAGEREF _Toc163645034 \h </w:instrText>
         </w:r>
         <w:r>
           <w:rPr>
@@ -3564,7 +3564,7 @@
           <w14:ligatures w14:val="standardContextual"/>
         </w:rPr>
       </w:pPr>
-      <w:hyperlink w:anchor="_Toc163025471" w:history="1">
+      <w:hyperlink w:anchor="_Toc163645035" w:history="1">
         <w:r>
           <w:rPr>
             <w:rStyle w:val="Hyperlink"/>
@@ -3609,7 +3609,7 @@
             <w:noProof/>
             <w:webHidden/>
           </w:rPr>
-          <w:instrText xml:space="preserve"> PAGEREF _Toc163025471 \h </w:instrText>
+          <w:instrText xml:space="preserve"> PAGEREF _Toc163645035 \h </w:instrText>
         </w:r>
         <w:r>
           <w:rPr>
@@ -3652,7 +3652,7 @@
           <w14:ligatures w14:val="standardContextual"/>
         </w:rPr>
       </w:pPr>
-      <w:hyperlink w:anchor="_Toc163025472" w:history="1">
+      <w:hyperlink w:anchor="_Toc163645036" w:history="1">
         <w:r>
           <w:rPr>
             <w:rStyle w:val="Hyperlink"/>
@@ -3697,7 +3697,7 @@
             <w:noProof/>
             <w:webHidden/>
           </w:rPr>
-          <w:instrText xml:space="preserve"> PAGEREF _Toc163025472 \h </w:instrText>
+          <w:instrText xml:space="preserve"> PAGEREF _Toc163645036 \h </w:instrText>
         </w:r>
         <w:r>
           <w:rPr>
@@ -3740,7 +3740,7 @@
           <w14:ligatures w14:val="standardContextual"/>
         </w:rPr>
       </w:pPr>
-      <w:hyperlink w:anchor="_Toc163025473" w:history="1">
+      <w:hyperlink w:anchor="_Toc163645037" w:history="1">
         <w:r>
           <w:rPr>
             <w:rStyle w:val="Hyperlink"/>
@@ -3785,7 +3785,7 @@
             <w:noProof/>
             <w:webHidden/>
           </w:rPr>
-          <w:instrText xml:space="preserve"> PAGEREF _Toc163025473 \h </w:instrText>
+          <w:instrText xml:space="preserve"> PAGEREF _Toc163645037 \h </w:instrText>
         </w:r>
         <w:r>
           <w:rPr>
@@ -3828,7 +3828,7 @@
           <w14:ligatures w14:val="standardContextual"/>
         </w:rPr>
       </w:pPr>
-      <w:hyperlink w:anchor="_Toc163025474" w:history="1">
+      <w:hyperlink w:anchor="_Toc163645038" w:history="1">
         <w:r>
           <w:rPr>
             <w:rStyle w:val="Hyperlink"/>
@@ -3875,7 +3875,7 @@
             <w:noProof/>
             <w:webHidden/>
           </w:rPr>
-          <w:instrText xml:space="preserve"> PAGEREF _Toc163025474 \h </w:instrText>
+          <w:instrText xml:space="preserve"> PAGEREF _Toc163645038 \h </w:instrText>
         </w:r>
         <w:r>
           <w:rPr>
@@ -3918,7 +3918,7 @@
           <w14:ligatures w14:val="standardContextual"/>
         </w:rPr>
       </w:pPr>
-      <w:hyperlink w:anchor="_Toc163025475" w:history="1">
+      <w:hyperlink w:anchor="_Toc163645039" w:history="1">
         <w:r>
           <w:rPr>
             <w:rStyle w:val="Hyperlink"/>
@@ -3965,7 +3965,7 @@
             <w:noProof/>
             <w:webHidden/>
           </w:rPr>
-          <w:instrText xml:space="preserve"> PAGEREF _Toc163025475 \h </w:instrText>
+          <w:instrText xml:space="preserve"> PAGEREF _Toc163645039 \h </w:instrText>
         </w:r>
         <w:r>
           <w:rPr>
@@ -4008,7 +4008,7 @@
           <w14:ligatures w14:val="standardContextual"/>
         </w:rPr>
       </w:pPr>
-      <w:hyperlink w:anchor="_Toc163025476" w:history="1">
+      <w:hyperlink w:anchor="_Toc163645040" w:history="1">
         <w:r>
           <w:rPr>
             <w:rStyle w:val="Hyperlink"/>
@@ -4055,7 +4055,7 @@
             <w:noProof/>
             <w:webHidden/>
           </w:rPr>
-          <w:instrText xml:space="preserve"> PAGEREF _Toc163025476 \h </w:instrText>
+          <w:instrText xml:space="preserve"> PAGEREF _Toc163645040 \h </w:instrText>
         </w:r>
         <w:r>
           <w:rPr>
@@ -4098,7 +4098,7 @@
           <w14:ligatures w14:val="standardContextual"/>
         </w:rPr>
       </w:pPr>
-      <w:hyperlink w:anchor="_Toc163025477" w:history="1">
+      <w:hyperlink w:anchor="_Toc163645041" w:history="1">
         <w:r>
           <w:rPr>
             <w:rStyle w:val="Hyperlink"/>
@@ -4145,7 +4145,7 @@
             <w:noProof/>
             <w:webHidden/>
           </w:rPr>
-          <w:instrText xml:space="preserve"> PAGEREF _Toc163025477 \h </w:instrText>
+          <w:instrText xml:space="preserve"> PAGEREF _Toc163645041 \h </w:instrText>
         </w:r>
         <w:r>
           <w:rPr>
@@ -4188,7 +4188,7 @@
           <w14:ligatures w14:val="standardContextual"/>
         </w:rPr>
       </w:pPr>
-      <w:hyperlink w:anchor="_Toc163025478" w:history="1">
+      <w:hyperlink w:anchor="_Toc163645042" w:history="1">
         <w:r>
           <w:rPr>
             <w:rStyle w:val="Hyperlink"/>
@@ -4235,7 +4235,7 @@
             <w:noProof/>
             <w:webHidden/>
           </w:rPr>
-          <w:instrText xml:space="preserve"> PAGEREF _Toc163025478 \h </w:instrText>
+          <w:instrText xml:space="preserve"> PAGEREF _Toc163645042 \h </w:instrText>
         </w:r>
         <w:r>
           <w:rPr>
@@ -4278,7 +4278,7 @@
           <w14:ligatures w14:val="standardContextual"/>
         </w:rPr>
       </w:pPr>
-      <w:hyperlink w:anchor="_Toc163025479" w:history="1">
+      <w:hyperlink w:anchor="_Toc163645043" w:history="1">
         <w:r>
           <w:rPr>
             <w:rStyle w:val="Hyperlink"/>
@@ -4325,7 +4325,7 @@
             <w:noProof/>
             <w:webHidden/>
           </w:rPr>
-          <w:instrText xml:space="preserve"> PAGEREF _Toc163025479 \h </w:instrText>
+          <w:instrText xml:space="preserve"> PAGEREF _Toc163645043 \h </w:instrText>
         </w:r>
         <w:r>
           <w:rPr>
@@ -4368,7 +4368,7 @@
           <w14:ligatures w14:val="standardContextual"/>
         </w:rPr>
       </w:pPr>
-      <w:hyperlink w:anchor="_Toc163025480" w:history="1">
+      <w:hyperlink w:anchor="_Toc163645044" w:history="1">
         <w:r>
           <w:rPr>
             <w:rStyle w:val="Hyperlink"/>
@@ -4415,7 +4415,7 @@
             <w:noProof/>
             <w:webHidden/>
           </w:rPr>
-          <w:instrText xml:space="preserve"> PAGEREF _Toc163025480 \h </w:instrText>
+          <w:instrText xml:space="preserve"> PAGEREF _Toc163645044 \h </w:instrText>
         </w:r>
         <w:r>
           <w:rPr>
@@ -4458,7 +4458,7 @@
           <w14:ligatures w14:val="standardContextual"/>
         </w:rPr>
       </w:pPr>
-      <w:hyperlink w:anchor="_Toc163025481" w:history="1">
+      <w:hyperlink w:anchor="_Toc163645045" w:history="1">
         <w:r>
           <w:rPr>
             <w:rStyle w:val="Hyperlink"/>
@@ -4505,7 +4505,7 @@
             <w:noProof/>
             <w:webHidden/>
           </w:rPr>
-          <w:instrText xml:space="preserve"> PAGEREF _Toc163025481 \h </w:instrText>
+          <w:instrText xml:space="preserve"> PAGEREF _Toc163645045 \h </w:instrText>
         </w:r>
         <w:r>
           <w:rPr>
@@ -4548,7 +4548,7 @@
           <w14:ligatures w14:val="standardContextual"/>
         </w:rPr>
       </w:pPr>
-      <w:hyperlink w:anchor="_Toc163025482" w:history="1">
+      <w:hyperlink w:anchor="_Toc163645046" w:history="1">
         <w:r>
           <w:rPr>
             <w:rStyle w:val="Hyperlink"/>
@@ -4595,7 +4595,7 @@
             <w:noProof/>
             <w:webHidden/>
           </w:rPr>
-          <w:instrText xml:space="preserve"> PAGEREF _Toc163025482 \h </w:instrText>
+          <w:instrText xml:space="preserve"> PAGEREF _Toc163645046 \h </w:instrText>
         </w:r>
         <w:r>
           <w:rPr>
@@ -4638,7 +4638,7 @@
           <w14:ligatures w14:val="standardContextual"/>
         </w:rPr>
       </w:pPr>
-      <w:hyperlink w:anchor="_Toc163025483" w:history="1">
+      <w:hyperlink w:anchor="_Toc163645047" w:history="1">
         <w:r>
           <w:rPr>
             <w:rStyle w:val="Hyperlink"/>
@@ -4685,7 +4685,7 @@
             <w:noProof/>
             <w:webHidden/>
           </w:rPr>
-          <w:instrText xml:space="preserve"> PAGEREF _Toc163025483 \h </w:instrText>
+          <w:instrText xml:space="preserve"> PAGEREF _Toc163645047 \h </w:instrText>
         </w:r>
         <w:r>
           <w:rPr>
@@ -4728,7 +4728,7 @@
           <w14:ligatures w14:val="standardContextual"/>
         </w:rPr>
       </w:pPr>
-      <w:hyperlink w:anchor="_Toc163025484" w:history="1">
+      <w:hyperlink w:anchor="_Toc163645048" w:history="1">
         <w:r>
           <w:rPr>
             <w:rStyle w:val="Hyperlink"/>
@@ -4775,7 +4775,7 @@
             <w:noProof/>
             <w:webHidden/>
           </w:rPr>
-          <w:instrText xml:space="preserve"> PAGEREF _Toc163025484 \h </w:instrText>
+          <w:instrText xml:space="preserve"> PAGEREF _Toc163645048 \h </w:instrText>
         </w:r>
         <w:r>
           <w:rPr>
@@ -4818,7 +4818,7 @@
           <w14:ligatures w14:val="standardContextual"/>
         </w:rPr>
       </w:pPr>
-      <w:hyperlink w:anchor="_Toc163025485" w:history="1">
+      <w:hyperlink w:anchor="_Toc163645049" w:history="1">
         <w:r>
           <w:rPr>
             <w:rStyle w:val="Hyperlink"/>
@@ -4865,7 +4865,7 @@
             <w:noProof/>
             <w:webHidden/>
           </w:rPr>
-          <w:instrText xml:space="preserve"> PAGEREF _Toc163025485 \h </w:instrText>
+          <w:instrText xml:space="preserve"> PAGEREF _Toc163645049 \h </w:instrText>
         </w:r>
         <w:r>
           <w:rPr>
@@ -4908,7 +4908,7 @@
           <w14:ligatures w14:val="standardContextual"/>
         </w:rPr>
       </w:pPr>
-      <w:hyperlink w:anchor="_Toc163025486" w:history="1">
+      <w:hyperlink w:anchor="_Toc163645050" w:history="1">
         <w:r>
           <w:rPr>
             <w:rStyle w:val="Hyperlink"/>
@@ -4955,7 +4955,7 @@
             <w:noProof/>
             <w:webHidden/>
           </w:rPr>
-          <w:instrText xml:space="preserve"> PAGEREF _Toc163025486 \h </w:instrText>
+          <w:instrText xml:space="preserve"> PAGEREF _Toc163645050 \h </w:instrText>
         </w:r>
         <w:r>
           <w:rPr>
@@ -4998,7 +4998,7 @@
           <w14:ligatures w14:val="standardContextual"/>
         </w:rPr>
       </w:pPr>
-      <w:hyperlink w:anchor="_Toc163025487" w:history="1">
+      <w:hyperlink w:anchor="_Toc163645051" w:history="1">
         <w:r>
           <w:rPr>
             <w:rStyle w:val="Hyperlink"/>
@@ -5045,7 +5045,7 @@
             <w:noProof/>
             <w:webHidden/>
           </w:rPr>
-          <w:instrText xml:space="preserve"> PAGEREF _Toc163025487 \h </w:instrText>
+          <w:instrText xml:space="preserve"> PAGEREF _Toc163645051 \h </w:instrText>
         </w:r>
         <w:r>
           <w:rPr>
@@ -5088,7 +5088,7 @@
           <w14:ligatures w14:val="standardContextual"/>
         </w:rPr>
       </w:pPr>
-      <w:hyperlink w:anchor="_Toc163025488" w:history="1">
+      <w:hyperlink w:anchor="_Toc163645052" w:history="1">
         <w:r>
           <w:rPr>
             <w:rStyle w:val="Hyperlink"/>
@@ -5133,7 +5133,7 @@
             <w:noProof/>
             <w:webHidden/>
           </w:rPr>
-          <w:instrText xml:space="preserve"> PAGEREF _Toc163025488 \h </w:instrText>
+          <w:instrText xml:space="preserve"> PAGEREF _Toc163645052 \h </w:instrText>
         </w:r>
         <w:r>
           <w:rPr>
@@ -5176,7 +5176,7 @@
           <w14:ligatures w14:val="standardContextual"/>
         </w:rPr>
       </w:pPr>
-      <w:hyperlink w:anchor="_Toc163025489" w:history="1">
+      <w:hyperlink w:anchor="_Toc163645053" w:history="1">
         <w:r>
           <w:rPr>
             <w:rStyle w:val="Hyperlink"/>
@@ -5221,7 +5221,7 @@
             <w:noProof/>
             <w:webHidden/>
           </w:rPr>
-          <w:instrText xml:space="preserve"> PAGEREF _Toc163025489 \h </w:instrText>
+          <w:instrText xml:space="preserve"> PAGEREF _Toc163645053 \h </w:instrText>
         </w:r>
         <w:r>
           <w:rPr>
@@ -5254,6 +5254,452 @@
     </w:p>
     <w:p>
       <w:pPr>
+        <w:pStyle w:val="TOC1"/>
+        <w:rPr>
+          <w:rFonts w:asciiTheme="minorHAnsi" w:eastAsiaTheme="minorEastAsia" w:hAnsiTheme="minorHAnsi" w:cstheme="minorBidi"/>
+          <w:noProof/>
+          <w:kern w:val="2"/>
+          <w:szCs w:val="24"/>
+          <w:lang w:val="en-FI" w:eastAsia="en-FI"/>
+          <w14:ligatures w14:val="standardContextual"/>
+        </w:rPr>
+      </w:pPr>
+      <w:hyperlink w:anchor="_Toc163645054" w:history="1">
+        <w:r>
+          <w:rPr>
+            <w:rStyle w:val="Hyperlink"/>
+            <w:noProof/>
+            <w:lang w:val="en-US"/>
+          </w:rPr>
+          <w:t>16</w:t>
+        </w:r>
+        <w:r>
+          <w:rPr>
+            <w:rFonts w:asciiTheme="minorHAnsi" w:eastAsiaTheme="minorEastAsia" w:hAnsiTheme="minorHAnsi" w:cstheme="minorBidi"/>
+            <w:noProof/>
+            <w:kern w:val="2"/>
+            <w:szCs w:val="24"/>
+            <w:lang w:val="en-FI" w:eastAsia="en-FI"/>
+            <w14:ligatures w14:val="standardContextual"/>
+          </w:rPr>
+          <w:tab/>
+        </w:r>
+        <w:r>
+          <w:rPr>
+            <w:rStyle w:val="Hyperlink"/>
+            <w:noProof/>
+            <w:lang w:val="en-US"/>
+          </w:rPr>
+          <w:t>Tehtävä 17</w:t>
+        </w:r>
+        <w:r>
+          <w:rPr>
+            <w:noProof/>
+            <w:webHidden/>
+          </w:rPr>
+          <w:tab/>
+        </w:r>
+        <w:r>
+          <w:rPr>
+            <w:noProof/>
+            <w:webHidden/>
+          </w:rPr>
+          <w:fldChar w:fldCharType="begin"/>
+        </w:r>
+        <w:r>
+          <w:rPr>
+            <w:noProof/>
+            <w:webHidden/>
+          </w:rPr>
+          <w:instrText xml:space="preserve"> PAGEREF _Toc163645054 \h </w:instrText>
+        </w:r>
+        <w:r>
+          <w:rPr>
+            <w:noProof/>
+            <w:webHidden/>
+          </w:rPr>
+        </w:r>
+        <w:r>
+          <w:rPr>
+            <w:noProof/>
+            <w:webHidden/>
+          </w:rPr>
+          <w:fldChar w:fldCharType="separate"/>
+        </w:r>
+        <w:r>
+          <w:rPr>
+            <w:noProof/>
+            <w:webHidden/>
+          </w:rPr>
+          <w:t>81</w:t>
+        </w:r>
+        <w:r>
+          <w:rPr>
+            <w:noProof/>
+            <w:webHidden/>
+          </w:rPr>
+          <w:fldChar w:fldCharType="end"/>
+        </w:r>
+      </w:hyperlink>
+    </w:p>
+    <w:p>
+      <w:pPr>
+        <w:pStyle w:val="TOC2"/>
+        <w:rPr>
+          <w:rFonts w:asciiTheme="minorHAnsi" w:eastAsiaTheme="minorEastAsia" w:hAnsiTheme="minorHAnsi" w:cstheme="minorBidi"/>
+          <w:noProof/>
+          <w:kern w:val="2"/>
+          <w:szCs w:val="24"/>
+          <w:lang w:val="en-FI" w:eastAsia="en-FI"/>
+          <w14:ligatures w14:val="standardContextual"/>
+        </w:rPr>
+      </w:pPr>
+      <w:hyperlink w:anchor="_Toc163645055" w:history="1">
+        <w:r>
+          <w:rPr>
+            <w:rStyle w:val="Hyperlink"/>
+            <w:noProof/>
+          </w:rPr>
+          <w:t>16.1</w:t>
+        </w:r>
+        <w:r>
+          <w:rPr>
+            <w:rFonts w:asciiTheme="minorHAnsi" w:eastAsiaTheme="minorEastAsia" w:hAnsiTheme="minorHAnsi" w:cstheme="minorBidi"/>
+            <w:noProof/>
+            <w:kern w:val="2"/>
+            <w:szCs w:val="24"/>
+            <w:lang w:val="en-FI" w:eastAsia="en-FI"/>
+            <w14:ligatures w14:val="standardContextual"/>
+          </w:rPr>
+          <w:tab/>
+        </w:r>
+        <w:r>
+          <w:rPr>
+            <w:rStyle w:val="Hyperlink"/>
+            <w:noProof/>
+          </w:rPr>
+          <w:t>main.rs</w:t>
+        </w:r>
+        <w:r>
+          <w:rPr>
+            <w:noProof/>
+            <w:webHidden/>
+          </w:rPr>
+          <w:tab/>
+        </w:r>
+        <w:r>
+          <w:rPr>
+            <w:noProof/>
+            <w:webHidden/>
+          </w:rPr>
+          <w:fldChar w:fldCharType="begin"/>
+        </w:r>
+        <w:r>
+          <w:rPr>
+            <w:noProof/>
+            <w:webHidden/>
+          </w:rPr>
+          <w:instrText xml:space="preserve"> PAGEREF _Toc163645055 \h </w:instrText>
+        </w:r>
+        <w:r>
+          <w:rPr>
+            <w:noProof/>
+            <w:webHidden/>
+          </w:rPr>
+        </w:r>
+        <w:r>
+          <w:rPr>
+            <w:noProof/>
+            <w:webHidden/>
+          </w:rPr>
+          <w:fldChar w:fldCharType="separate"/>
+        </w:r>
+        <w:r>
+          <w:rPr>
+            <w:noProof/>
+            <w:webHidden/>
+          </w:rPr>
+          <w:t>81</w:t>
+        </w:r>
+        <w:r>
+          <w:rPr>
+            <w:noProof/>
+            <w:webHidden/>
+          </w:rPr>
+          <w:fldChar w:fldCharType="end"/>
+        </w:r>
+      </w:hyperlink>
+    </w:p>
+    <w:p>
+      <w:pPr>
+        <w:pStyle w:val="TOC2"/>
+        <w:rPr>
+          <w:rFonts w:asciiTheme="minorHAnsi" w:eastAsiaTheme="minorEastAsia" w:hAnsiTheme="minorHAnsi" w:cstheme="minorBidi"/>
+          <w:noProof/>
+          <w:kern w:val="2"/>
+          <w:szCs w:val="24"/>
+          <w:lang w:val="en-FI" w:eastAsia="en-FI"/>
+          <w14:ligatures w14:val="standardContextual"/>
+        </w:rPr>
+      </w:pPr>
+      <w:hyperlink w:anchor="_Toc163645056" w:history="1">
+        <w:r>
+          <w:rPr>
+            <w:rStyle w:val="Hyperlink"/>
+            <w:noProof/>
+          </w:rPr>
+          <w:t>16.2</w:t>
+        </w:r>
+        <w:r>
+          <w:rPr>
+            <w:rFonts w:asciiTheme="minorHAnsi" w:eastAsiaTheme="minorEastAsia" w:hAnsiTheme="minorHAnsi" w:cstheme="minorBidi"/>
+            <w:noProof/>
+            <w:kern w:val="2"/>
+            <w:szCs w:val="24"/>
+            <w:lang w:val="en-FI" w:eastAsia="en-FI"/>
+            <w14:ligatures w14:val="standardContextual"/>
+          </w:rPr>
+          <w:tab/>
+        </w:r>
+        <w:r>
+          <w:rPr>
+            <w:rStyle w:val="Hyperlink"/>
+            <w:noProof/>
+          </w:rPr>
+          <w:t>Ohjelman kääntö ja ajo</w:t>
+        </w:r>
+        <w:r>
+          <w:rPr>
+            <w:noProof/>
+            <w:webHidden/>
+          </w:rPr>
+          <w:tab/>
+        </w:r>
+        <w:r>
+          <w:rPr>
+            <w:noProof/>
+            <w:webHidden/>
+          </w:rPr>
+          <w:fldChar w:fldCharType="begin"/>
+        </w:r>
+        <w:r>
+          <w:rPr>
+            <w:noProof/>
+            <w:webHidden/>
+          </w:rPr>
+          <w:instrText xml:space="preserve"> PAGEREF _Toc163645056 \h </w:instrText>
+        </w:r>
+        <w:r>
+          <w:rPr>
+            <w:noProof/>
+            <w:webHidden/>
+          </w:rPr>
+        </w:r>
+        <w:r>
+          <w:rPr>
+            <w:noProof/>
+            <w:webHidden/>
+          </w:rPr>
+          <w:fldChar w:fldCharType="separate"/>
+        </w:r>
+        <w:r>
+          <w:rPr>
+            <w:noProof/>
+            <w:webHidden/>
+          </w:rPr>
+          <w:t>81</w:t>
+        </w:r>
+        <w:r>
+          <w:rPr>
+            <w:noProof/>
+            <w:webHidden/>
+          </w:rPr>
+          <w:fldChar w:fldCharType="end"/>
+        </w:r>
+      </w:hyperlink>
+    </w:p>
+    <w:p>
+      <w:pPr>
+        <w:pStyle w:val="TOC1"/>
+        <w:rPr>
+          <w:rFonts w:asciiTheme="minorHAnsi" w:eastAsiaTheme="minorEastAsia" w:hAnsiTheme="minorHAnsi" w:cstheme="minorBidi"/>
+          <w:noProof/>
+          <w:kern w:val="2"/>
+          <w:szCs w:val="24"/>
+          <w:lang w:val="en-FI" w:eastAsia="en-FI"/>
+          <w14:ligatures w14:val="standardContextual"/>
+        </w:rPr>
+      </w:pPr>
+      <w:hyperlink w:anchor="_Toc163645057" w:history="1">
+        <w:r>
+          <w:rPr>
+            <w:rStyle w:val="Hyperlink"/>
+            <w:noProof/>
+            <w:lang w:val="en-US"/>
+          </w:rPr>
+          <w:t>17</w:t>
+        </w:r>
+        <w:r>
+          <w:rPr>
+            <w:rFonts w:asciiTheme="minorHAnsi" w:eastAsiaTheme="minorEastAsia" w:hAnsiTheme="minorHAnsi" w:cstheme="minorBidi"/>
+            <w:noProof/>
+            <w:kern w:val="2"/>
+            <w:szCs w:val="24"/>
+            <w:lang w:val="en-FI" w:eastAsia="en-FI"/>
+            <w14:ligatures w14:val="standardContextual"/>
+          </w:rPr>
+          <w:tab/>
+        </w:r>
+        <w:r>
+          <w:rPr>
+            <w:rStyle w:val="Hyperlink"/>
+            <w:noProof/>
+            <w:lang w:val="en-US"/>
+          </w:rPr>
+          <w:t>Tehtävä 18</w:t>
+        </w:r>
+        <w:r>
+          <w:rPr>
+            <w:noProof/>
+            <w:webHidden/>
+          </w:rPr>
+          <w:tab/>
+        </w:r>
+        <w:r>
+          <w:rPr>
+            <w:noProof/>
+            <w:webHidden/>
+          </w:rPr>
+          <w:fldChar w:fldCharType="begin"/>
+        </w:r>
+        <w:r>
+          <w:rPr>
+            <w:noProof/>
+            <w:webHidden/>
+          </w:rPr>
+          <w:instrText xml:space="preserve"> PAGEREF _Toc163645057 \h </w:instrText>
+        </w:r>
+        <w:r>
+          <w:rPr>
+            <w:noProof/>
+            <w:webHidden/>
+          </w:rPr>
+        </w:r>
+        <w:r>
+          <w:rPr>
+            <w:noProof/>
+            <w:webHidden/>
+          </w:rPr>
+          <w:fldChar w:fldCharType="separate"/>
+        </w:r>
+        <w:r>
+          <w:rPr>
+            <w:noProof/>
+            <w:webHidden/>
+          </w:rPr>
+          <w:t>82</w:t>
+        </w:r>
+        <w:r>
+          <w:rPr>
+            <w:noProof/>
+            <w:webHidden/>
+          </w:rPr>
+          <w:fldChar w:fldCharType="end"/>
+        </w:r>
+      </w:hyperlink>
+    </w:p>
+    <w:p>
+      <w:pPr>
+        <w:pStyle w:val="TOC2"/>
+        <w:rPr>
+          <w:rFonts w:asciiTheme="minorHAnsi" w:eastAsiaTheme="minorEastAsia" w:hAnsiTheme="minorHAnsi" w:cstheme="minorBidi"/>
+          <w:noProof/>
+          <w:kern w:val="2"/>
+          <w:szCs w:val="24"/>
+          <w:lang w:val="en-FI" w:eastAsia="en-FI"/>
+          <w14:ligatures w14:val="standardContextual"/>
+        </w:rPr>
+      </w:pPr>
+      <w:hyperlink w:anchor="_Toc163645058" w:history="1">
+        <w:r>
+          <w:rPr>
+            <w:rStyle w:val="Hyperlink"/>
+            <w:noProof/>
+            <w:lang w:val="en-US"/>
+          </w:rPr>
+          <w:t>17.1</w:t>
+        </w:r>
+        <w:r>
+          <w:rPr>
+            <w:rFonts w:asciiTheme="minorHAnsi" w:eastAsiaTheme="minorEastAsia" w:hAnsiTheme="minorHAnsi" w:cstheme="minorBidi"/>
+            <w:noProof/>
+            <w:kern w:val="2"/>
+            <w:szCs w:val="24"/>
+            <w:lang w:val="en-FI" w:eastAsia="en-FI"/>
+            <w14:ligatures w14:val="standardContextual"/>
+          </w:rPr>
+          <w:tab/>
+        </w:r>
+        <w:r>
+          <w:rPr>
+            <w:rStyle w:val="Hyperlink"/>
+            <w:noProof/>
+            <w:lang w:val="en-US"/>
+          </w:rPr>
+          <w:t>main.rs</w:t>
+        </w:r>
+        <w:r>
+          <w:rPr>
+            <w:noProof/>
+            <w:webHidden/>
+          </w:rPr>
+          <w:tab/>
+        </w:r>
+        <w:r>
+          <w:rPr>
+            <w:noProof/>
+            <w:webHidden/>
+          </w:rPr>
+          <w:fldChar w:fldCharType="begin"/>
+        </w:r>
+        <w:r>
+          <w:rPr>
+            <w:noProof/>
+            <w:webHidden/>
+          </w:rPr>
+          <w:instrText xml:space="preserve"> PAGEREF _Toc163645058 \h </w:instrText>
+        </w:r>
+        <w:r>
+          <w:rPr>
+            <w:noProof/>
+            <w:webHidden/>
+          </w:rPr>
+        </w:r>
+        <w:r>
+          <w:rPr>
+            <w:noProof/>
+            <w:webHidden/>
+          </w:rPr>
+          <w:fldChar w:fldCharType="separate"/>
+        </w:r>
+        <w:r>
+          <w:rPr>
+            <w:noProof/>
+            <w:webHidden/>
+          </w:rPr>
+          <w:t>82</w:t>
+        </w:r>
+        <w:r>
+          <w:rPr>
+            <w:noProof/>
+            <w:webHidden/>
+          </w:rPr>
+          <w:fldChar w:fldCharType="end"/>
+        </w:r>
+      </w:hyperlink>
+    </w:p>
+    <w:p>
+      <w:pPr>
         <w:pStyle w:val="TOC2"/>
         <w:jc w:val="left"/>
         <w:rPr>
@@ -5272,7 +5718,7 @@
         <w:pStyle w:val="Heading1"/>
         <w:jc w:val="both"/>
       </w:pPr>
-      <w:bookmarkStart w:id="0" w:name="_Toc163025435"/>
+      <w:bookmarkStart w:id="0" w:name="_Toc163644999"/>
       <w:r>
         <w:lastRenderedPageBreak/>
         <w:t>Tehtävä 1</w:t>
@@ -5537,7 +5983,7 @@
       <w:pPr>
         <w:pStyle w:val="Heading1"/>
       </w:pPr>
-      <w:bookmarkStart w:id="1" w:name="_Toc163025436"/>
+      <w:bookmarkStart w:id="1" w:name="_Toc163645000"/>
       <w:r>
         <w:lastRenderedPageBreak/>
         <w:t>Tehtävä 2</w:t>
@@ -6229,7 +6675,7 @@
       <w:pPr>
         <w:pStyle w:val="Heading1"/>
       </w:pPr>
-      <w:bookmarkStart w:id="2" w:name="_Toc163025437"/>
+      <w:bookmarkStart w:id="2" w:name="_Toc163645001"/>
       <w:r>
         <w:lastRenderedPageBreak/>
         <w:t>Tehtävä 3</w:t>
@@ -6240,7 +6686,7 @@
       <w:pPr>
         <w:pStyle w:val="Heading2"/>
       </w:pPr>
-      <w:bookmarkStart w:id="3" w:name="_Toc163025438"/>
+      <w:bookmarkStart w:id="3" w:name="_Toc163645002"/>
       <w:r>
         <w:t>TimeOnly.java</w:t>
       </w:r>
@@ -7319,7 +7765,7 @@
       <w:pPr>
         <w:pStyle w:val="Heading2"/>
       </w:pPr>
-      <w:bookmarkStart w:id="4" w:name="_Toc163025439"/>
+      <w:bookmarkStart w:id="4" w:name="_Toc163645003"/>
       <w:r>
         <w:t>TestTimeOnly.java</w:t>
       </w:r>
@@ -7629,7 +8075,7 @@
       <w:pPr>
         <w:pStyle w:val="Heading1"/>
       </w:pPr>
-      <w:bookmarkStart w:id="5" w:name="_Toc163025440"/>
+      <w:bookmarkStart w:id="5" w:name="_Toc163645004"/>
       <w:r>
         <w:lastRenderedPageBreak/>
         <w:t>Tehtävä 4</w:t>
@@ -7640,7 +8086,7 @@
       <w:pPr>
         <w:pStyle w:val="Heading2"/>
       </w:pPr>
-      <w:bookmarkStart w:id="6" w:name="_Toc163025441"/>
+      <w:bookmarkStart w:id="6" w:name="_Toc163645005"/>
       <w:r>
         <w:t>TimeOnly.java</w:t>
       </w:r>
@@ -8719,7 +9165,7 @@
       <w:pPr>
         <w:pStyle w:val="Heading2"/>
       </w:pPr>
-      <w:bookmarkStart w:id="7" w:name="_Toc163025442"/>
+      <w:bookmarkStart w:id="7" w:name="_Toc163645006"/>
       <w:r>
         <w:t>DateOnly.java</w:t>
       </w:r>
@@ -10758,7 +11204,7 @@
       <w:pPr>
         <w:pStyle w:val="Heading2"/>
       </w:pPr>
-      <w:bookmarkStart w:id="8" w:name="_Toc163025443"/>
+      <w:bookmarkStart w:id="8" w:name="_Toc163645007"/>
       <w:r>
         <w:t>Timestamp.java</w:t>
       </w:r>
@@ -13245,7 +13691,7 @@
       <w:pPr>
         <w:pStyle w:val="Heading2"/>
       </w:pPr>
-      <w:bookmarkStart w:id="9" w:name="_Toc163025444"/>
+      <w:bookmarkStart w:id="9" w:name="_Toc163645008"/>
       <w:r>
         <w:t>TestTimestamp.java</w:t>
       </w:r>
@@ -16463,7 +16909,7 @@
       <w:pPr>
         <w:pStyle w:val="Heading1"/>
       </w:pPr>
-      <w:bookmarkStart w:id="10" w:name="_Toc163025445"/>
+      <w:bookmarkStart w:id="10" w:name="_Toc163645009"/>
       <w:r>
         <w:lastRenderedPageBreak/>
         <w:t>Tehtävä 6</w:t>
@@ -16474,7 +16920,7 @@
       <w:pPr>
         <w:pStyle w:val="Heading2"/>
       </w:pPr>
-      <w:bookmarkStart w:id="11" w:name="_Toc163025446"/>
+      <w:bookmarkStart w:id="11" w:name="_Toc163645010"/>
       <w:r>
         <w:t>Category.java</w:t>
       </w:r>
@@ -17540,7 +17986,7 @@
           <w:lang w:val="en-US"/>
         </w:rPr>
       </w:pPr>
-      <w:bookmarkStart w:id="12" w:name="_Toc163025447"/>
+      <w:bookmarkStart w:id="12" w:name="_Toc163645011"/>
       <w:r>
         <w:rPr>
           <w:lang w:val="en-US"/>
@@ -18288,7 +18734,7 @@
           <w:lang w:val="en-US"/>
         </w:rPr>
       </w:pPr>
-      <w:bookmarkStart w:id="13" w:name="_Toc163025448"/>
+      <w:bookmarkStart w:id="13" w:name="_Toc163645012"/>
       <w:r>
         <w:rPr>
           <w:lang w:val="en-US"/>
@@ -19564,7 +20010,7 @@
           <w:lang w:val="en-US"/>
         </w:rPr>
       </w:pPr>
-      <w:bookmarkStart w:id="14" w:name="_Toc163025449"/>
+      <w:bookmarkStart w:id="14" w:name="_Toc163645013"/>
       <w:r>
         <w:rPr>
           <w:lang w:val="en-US"/>
@@ -19858,11 +20304,6 @@
       <w:proofErr w:type="gramEnd"/>
     </w:p>
     <w:p>
-      <w:pPr>
-        <w:rPr>
-          <w:lang w:val="en-US"/>
-        </w:rPr>
-      </w:pPr>
       <w:r>
         <w:rPr>
           <w:lang w:val="en-US"/>
@@ -19872,31 +20313,19 @@
       <w:proofErr w:type="spellStart"/>
       <w:proofErr w:type="gramStart"/>
       <w:r>
-        <w:rPr>
-          <w:lang w:val="en-US"/>
-        </w:rPr>
         <w:t>LocalDate.now</w:t>
       </w:r>
       <w:proofErr w:type="spellEnd"/>
       <w:r>
-        <w:rPr>
-          <w:lang w:val="en-US"/>
-        </w:rPr>
         <w:t>(</w:t>
       </w:r>
       <w:proofErr w:type="gramEnd"/>
       <w:r>
-        <w:rPr>
-          <w:lang w:val="en-US"/>
-        </w:rPr>
         <w:t>),</w:t>
       </w:r>
     </w:p>
     <w:p>
       <w:r>
-        <w:rPr>
-          <w:lang w:val="en-US"/>
-        </w:rPr>
         <w:t xml:space="preserve">                    </w:t>
       </w:r>
       <w:r>
@@ -20059,11 +20488,6 @@
       <w:proofErr w:type="gramEnd"/>
     </w:p>
     <w:p>
-      <w:pPr>
-        <w:rPr>
-          <w:lang w:val="en-US"/>
-        </w:rPr>
-      </w:pPr>
       <w:r>
         <w:rPr>
           <w:lang w:val="en-US"/>
@@ -20073,31 +20497,19 @@
       <w:proofErr w:type="spellStart"/>
       <w:proofErr w:type="gramStart"/>
       <w:r>
-        <w:rPr>
-          <w:lang w:val="en-US"/>
-        </w:rPr>
         <w:t>LocalDate.now</w:t>
       </w:r>
       <w:proofErr w:type="spellEnd"/>
       <w:r>
-        <w:rPr>
-          <w:lang w:val="en-US"/>
-        </w:rPr>
         <w:t>(</w:t>
       </w:r>
       <w:proofErr w:type="gramEnd"/>
       <w:r>
-        <w:rPr>
-          <w:lang w:val="en-US"/>
-        </w:rPr>
         <w:t>),</w:t>
       </w:r>
     </w:p>
     <w:p>
       <w:r>
-        <w:rPr>
-          <w:lang w:val="en-US"/>
-        </w:rPr>
         <w:t xml:space="preserve">                    </w:t>
       </w:r>
       <w:r>
@@ -20268,11 +20680,6 @@
       <w:proofErr w:type="gramEnd"/>
     </w:p>
     <w:p>
-      <w:pPr>
-        <w:rPr>
-          <w:lang w:val="en-US"/>
-        </w:rPr>
-      </w:pPr>
       <w:r>
         <w:rPr>
           <w:lang w:val="en-US"/>
@@ -20282,31 +20689,19 @@
       <w:proofErr w:type="spellStart"/>
       <w:proofErr w:type="gramStart"/>
       <w:r>
-        <w:rPr>
-          <w:lang w:val="en-US"/>
-        </w:rPr>
         <w:t>LocalDate.now</w:t>
       </w:r>
       <w:proofErr w:type="spellEnd"/>
       <w:r>
-        <w:rPr>
-          <w:lang w:val="en-US"/>
-        </w:rPr>
         <w:t>(</w:t>
       </w:r>
       <w:proofErr w:type="gramEnd"/>
       <w:r>
-        <w:rPr>
-          <w:lang w:val="en-US"/>
-        </w:rPr>
         <w:t>),</w:t>
       </w:r>
     </w:p>
     <w:p>
       <w:r>
-        <w:rPr>
-          <w:lang w:val="en-US"/>
-        </w:rPr>
         <w:lastRenderedPageBreak/>
         <w:t xml:space="preserve">                    </w:t>
       </w:r>
@@ -20581,7 +20976,7 @@
       <w:pPr>
         <w:pStyle w:val="Heading1"/>
       </w:pPr>
-      <w:bookmarkStart w:id="15" w:name="_Toc163025450"/>
+      <w:bookmarkStart w:id="15" w:name="_Toc163645014"/>
       <w:r>
         <w:lastRenderedPageBreak/>
         <w:t>Teht</w:t>
@@ -20604,7 +20999,7 @@
       <w:pPr>
         <w:pStyle w:val="Heading2"/>
       </w:pPr>
-      <w:bookmarkStart w:id="16" w:name="_Toc163025451"/>
+      <w:bookmarkStart w:id="16" w:name="_Toc163645015"/>
       <w:r>
         <w:t>SimpleJavaFXApp.java</w:t>
       </w:r>
@@ -21411,7 +21806,7 @@
       <w:pPr>
         <w:pStyle w:val="Heading1"/>
       </w:pPr>
-      <w:bookmarkStart w:id="17" w:name="_Toc163025452"/>
+      <w:bookmarkStart w:id="17" w:name="_Toc163645016"/>
       <w:r>
         <w:lastRenderedPageBreak/>
         <w:t>Teht</w:t>
@@ -21434,7 +21829,7 @@
       <w:pPr>
         <w:pStyle w:val="Heading2"/>
       </w:pPr>
-      <w:bookmarkStart w:id="18" w:name="_Toc163025453"/>
+      <w:bookmarkStart w:id="18" w:name="_Toc163645017"/>
       <w:r>
         <w:t>Event.java</w:t>
       </w:r>
@@ -22706,7 +23101,7 @@
           <w:lang w:val="en-US"/>
         </w:rPr>
       </w:pPr>
-      <w:bookmarkStart w:id="19" w:name="_Toc163025454"/>
+      <w:bookmarkStart w:id="19" w:name="_Toc163645018"/>
       <w:r>
         <w:rPr>
           <w:lang w:val="en-US"/>
@@ -23466,7 +23861,7 @@
           <w:lang w:val="en-US"/>
         </w:rPr>
       </w:pPr>
-      <w:bookmarkStart w:id="20" w:name="_Toc163025455"/>
+      <w:bookmarkStart w:id="20" w:name="_Toc163645019"/>
       <w:r>
         <w:rPr>
           <w:lang w:val="en-US"/>
@@ -25492,7 +25887,7 @@
       <w:pPr>
         <w:pStyle w:val="Heading1"/>
       </w:pPr>
-      <w:bookmarkStart w:id="21" w:name="_Toc163025456"/>
+      <w:bookmarkStart w:id="21" w:name="_Toc163645020"/>
       <w:r>
         <w:lastRenderedPageBreak/>
         <w:t>Teht</w:t>
@@ -25515,7 +25910,7 @@
       <w:pPr>
         <w:pStyle w:val="Heading2"/>
       </w:pPr>
-      <w:bookmarkStart w:id="22" w:name="_Toc163025457"/>
+      <w:bookmarkStart w:id="22" w:name="_Toc163645021"/>
       <w:proofErr w:type="spellStart"/>
       <w:r>
         <w:t>EventCategory.cs</w:t>
@@ -26230,7 +26625,7 @@
       <w:pPr>
         <w:pStyle w:val="Heading2"/>
       </w:pPr>
-      <w:bookmarkStart w:id="23" w:name="_Toc163025458"/>
+      <w:bookmarkStart w:id="23" w:name="_Toc163645022"/>
       <w:proofErr w:type="spellStart"/>
       <w:r>
         <w:t>Event.cs</w:t>
@@ -27422,7 +27817,7 @@
       <w:pPr>
         <w:pStyle w:val="Heading2"/>
       </w:pPr>
-      <w:bookmarkStart w:id="24" w:name="_Toc163025459"/>
+      <w:bookmarkStart w:id="24" w:name="_Toc163645023"/>
       <w:proofErr w:type="spellStart"/>
       <w:r>
         <w:t>TestEvent.cs</w:t>
@@ -28209,7 +28604,7 @@
       <w:pPr>
         <w:pStyle w:val="Heading1"/>
       </w:pPr>
-      <w:bookmarkStart w:id="25" w:name="_Toc163025460"/>
+      <w:bookmarkStart w:id="25" w:name="_Toc163645024"/>
       <w:r>
         <w:lastRenderedPageBreak/>
         <w:t>Tehtävä 10</w:t>
@@ -28220,7 +28615,7 @@
       <w:pPr>
         <w:pStyle w:val="Heading2"/>
       </w:pPr>
-      <w:bookmarkStart w:id="26" w:name="_Toc163025461"/>
+      <w:bookmarkStart w:id="26" w:name="_Toc163645025"/>
       <w:proofErr w:type="spellStart"/>
       <w:r>
         <w:t>EventCategory.cs</w:t>
@@ -28980,7 +29375,7 @@
       <w:pPr>
         <w:pStyle w:val="Heading2"/>
       </w:pPr>
-      <w:bookmarkStart w:id="27" w:name="_Toc163025462"/>
+      <w:bookmarkStart w:id="27" w:name="_Toc163645026"/>
       <w:proofErr w:type="spellStart"/>
       <w:r>
         <w:t>Event.cs</w:t>
@@ -30184,7 +30579,7 @@
       <w:pPr>
         <w:pStyle w:val="Heading2"/>
       </w:pPr>
-      <w:bookmarkStart w:id="28" w:name="_Toc163025463"/>
+      <w:bookmarkStart w:id="28" w:name="_Toc163645027"/>
       <w:proofErr w:type="spellStart"/>
       <w:r>
         <w:t>EventCsv.cs</w:t>
@@ -31568,7 +31963,7 @@
       <w:pPr>
         <w:pStyle w:val="Heading2"/>
       </w:pPr>
-      <w:bookmarkStart w:id="29" w:name="_Toc163025464"/>
+      <w:bookmarkStart w:id="29" w:name="_Toc163645028"/>
       <w:r>
         <w:t>EventSample.csv</w:t>
       </w:r>
@@ -31950,7 +32345,7 @@
       <w:pPr>
         <w:pStyle w:val="Heading1"/>
       </w:pPr>
-      <w:bookmarkStart w:id="30" w:name="_Toc163025465"/>
+      <w:bookmarkStart w:id="30" w:name="_Toc163645029"/>
       <w:r>
         <w:lastRenderedPageBreak/>
         <w:t>Tehtävä 11</w:t>
@@ -31962,7 +32357,7 @@
       <w:pPr>
         <w:pStyle w:val="Heading2"/>
       </w:pPr>
-      <w:bookmarkStart w:id="31" w:name="_Toc163025466"/>
+      <w:bookmarkStart w:id="31" w:name="_Toc163645030"/>
       <w:proofErr w:type="spellStart"/>
       <w:r>
         <w:t>Event.cs</w:t>
@@ -34010,7 +34405,7 @@
       <w:pPr>
         <w:pStyle w:val="Heading2"/>
       </w:pPr>
-      <w:bookmarkStart w:id="32" w:name="_Toc163025467"/>
+      <w:bookmarkStart w:id="32" w:name="_Toc163645031"/>
       <w:proofErr w:type="spellStart"/>
       <w:r>
         <w:lastRenderedPageBreak/>
@@ -36067,7 +36462,7 @@
       <w:pPr>
         <w:pStyle w:val="Heading2"/>
       </w:pPr>
-      <w:bookmarkStart w:id="33" w:name="_Toc163025468"/>
+      <w:bookmarkStart w:id="33" w:name="_Toc163645032"/>
       <w:proofErr w:type="spellStart"/>
       <w:r>
         <w:t>Program.cs</w:t>
@@ -38020,7 +38415,7 @@
       <w:pPr>
         <w:pStyle w:val="Heading2"/>
       </w:pPr>
-      <w:bookmarkStart w:id="34" w:name="_Toc163025469"/>
+      <w:bookmarkStart w:id="34" w:name="_Toc163645033"/>
       <w:r>
         <w:lastRenderedPageBreak/>
         <w:t>events.csv</w:t>
@@ -40410,7 +40805,7 @@
       <w:pPr>
         <w:pStyle w:val="Heading1"/>
       </w:pPr>
-      <w:bookmarkStart w:id="35" w:name="_Toc163025470"/>
+      <w:bookmarkStart w:id="35" w:name="_Toc163645034"/>
       <w:r>
         <w:lastRenderedPageBreak/>
         <w:t>Tehtävä 12</w:t>
@@ -40421,7 +40816,7 @@
       <w:pPr>
         <w:pStyle w:val="Heading2"/>
       </w:pPr>
-      <w:bookmarkStart w:id="36" w:name="_Toc163025471"/>
+      <w:bookmarkStart w:id="36" w:name="_Toc163645035"/>
       <w:proofErr w:type="spellStart"/>
       <w:r>
         <w:t>Event.cs</w:t>
@@ -42457,7 +42852,7 @@
       <w:pPr>
         <w:pStyle w:val="Heading2"/>
       </w:pPr>
-      <w:bookmarkStart w:id="37" w:name="_Toc163025472"/>
+      <w:bookmarkStart w:id="37" w:name="_Toc163645036"/>
       <w:proofErr w:type="spellStart"/>
       <w:r>
         <w:lastRenderedPageBreak/>
@@ -44514,7 +44909,7 @@
       <w:pPr>
         <w:pStyle w:val="Heading2"/>
       </w:pPr>
-      <w:bookmarkStart w:id="38" w:name="_Toc163025473"/>
+      <w:bookmarkStart w:id="38" w:name="_Toc163645037"/>
       <w:r>
         <w:t>events.csv</w:t>
       </w:r>
@@ -46914,7 +47309,7 @@
           <w:lang w:val="en-US"/>
         </w:rPr>
       </w:pPr>
-      <w:bookmarkStart w:id="39" w:name="_Toc163025474"/>
+      <w:bookmarkStart w:id="39" w:name="_Toc163645038"/>
       <w:r>
         <w:rPr>
           <w:lang w:val="en-US"/>
@@ -50175,7 +50570,7 @@
           <w:lang w:val="en-US"/>
         </w:rPr>
       </w:pPr>
-      <w:bookmarkStart w:id="40" w:name="_Toc163025475"/>
+      <w:bookmarkStart w:id="40" w:name="_Toc163645039"/>
       <w:proofErr w:type="spellStart"/>
       <w:r>
         <w:rPr>
@@ -50200,7 +50595,7 @@
           <w:lang w:val="en-US"/>
         </w:rPr>
       </w:pPr>
-      <w:bookmarkStart w:id="41" w:name="_Toc163025476"/>
+      <w:bookmarkStart w:id="41" w:name="_Toc163645040"/>
       <w:proofErr w:type="spellStart"/>
       <w:r>
         <w:rPr>
@@ -51822,7 +52217,7 @@
           <w:lang w:val="en-US"/>
         </w:rPr>
       </w:pPr>
-      <w:bookmarkStart w:id="42" w:name="_Toc163025477"/>
+      <w:bookmarkStart w:id="42" w:name="_Toc163645041"/>
       <w:proofErr w:type="spellStart"/>
       <w:r>
         <w:rPr>
@@ -51939,7 +52334,7 @@
           <w:lang w:val="en-US"/>
         </w:rPr>
       </w:pPr>
-      <w:bookmarkStart w:id="43" w:name="_Toc163025478"/>
+      <w:bookmarkStart w:id="43" w:name="_Toc163645042"/>
       <w:proofErr w:type="spellStart"/>
       <w:r>
         <w:rPr>
@@ -51964,7 +52359,7 @@
           <w:lang w:val="en-US"/>
         </w:rPr>
       </w:pPr>
-      <w:bookmarkStart w:id="44" w:name="_Toc163025479"/>
+      <w:bookmarkStart w:id="44" w:name="_Toc163645043"/>
       <w:proofErr w:type="spellStart"/>
       <w:r>
         <w:rPr>
@@ -52302,7 +52697,7 @@
           <w:lang w:val="en-US"/>
         </w:rPr>
       </w:pPr>
-      <w:bookmarkStart w:id="45" w:name="_Toc163025480"/>
+      <w:bookmarkStart w:id="45" w:name="_Toc163645044"/>
       <w:proofErr w:type="spellStart"/>
       <w:r>
         <w:rPr>
@@ -52751,7 +53146,7 @@
           <w:lang w:val="en-US"/>
         </w:rPr>
       </w:pPr>
-      <w:bookmarkStart w:id="46" w:name="_Toc163025481"/>
+      <w:bookmarkStart w:id="46" w:name="_Toc163645045"/>
       <w:proofErr w:type="spellStart"/>
       <w:r>
         <w:rPr>
@@ -53193,7 +53588,7 @@
           <w:lang w:val="en-US"/>
         </w:rPr>
       </w:pPr>
-      <w:bookmarkStart w:id="47" w:name="_Toc163025482"/>
+      <w:bookmarkStart w:id="47" w:name="_Toc163645046"/>
       <w:proofErr w:type="spellStart"/>
       <w:r>
         <w:rPr>
@@ -54443,7 +54838,7 @@
           <w:lang w:val="en-US"/>
         </w:rPr>
       </w:pPr>
-      <w:bookmarkStart w:id="48" w:name="_Toc163025483"/>
+      <w:bookmarkStart w:id="48" w:name="_Toc163645047"/>
       <w:proofErr w:type="spellStart"/>
       <w:r>
         <w:rPr>
@@ -55429,7 +55824,7 @@
           <w:lang w:val="en-US"/>
         </w:rPr>
       </w:pPr>
-      <w:bookmarkStart w:id="49" w:name="_Toc163025484"/>
+      <w:bookmarkStart w:id="49" w:name="_Toc163645048"/>
       <w:r>
         <w:rPr>
           <w:lang w:val="en-US"/>
@@ -58620,7 +59015,7 @@
           <w:lang w:val="en-US"/>
         </w:rPr>
       </w:pPr>
-      <w:bookmarkStart w:id="50" w:name="_Toc163025485"/>
+      <w:bookmarkStart w:id="50" w:name="_Toc163645049"/>
       <w:proofErr w:type="spellStart"/>
       <w:r>
         <w:rPr>
@@ -58645,7 +59040,7 @@
           <w:lang w:val="en-US"/>
         </w:rPr>
       </w:pPr>
-      <w:bookmarkStart w:id="51" w:name="_Toc163025486"/>
+      <w:bookmarkStart w:id="51" w:name="_Toc163645050"/>
       <w:proofErr w:type="spellStart"/>
       <w:r>
         <w:rPr>
@@ -58705,7 +59100,7 @@
           <w:lang w:val="en-US"/>
         </w:rPr>
       </w:pPr>
-      <w:bookmarkStart w:id="52" w:name="_Toc163025487"/>
+      <w:bookmarkStart w:id="52" w:name="_Toc163645051"/>
       <w:proofErr w:type="spellStart"/>
       <w:r>
         <w:rPr>
@@ -58792,7 +59187,7 @@
       <w:pPr>
         <w:pStyle w:val="Heading1"/>
       </w:pPr>
-      <w:bookmarkStart w:id="53" w:name="_Toc163025488"/>
+      <w:bookmarkStart w:id="53" w:name="_Toc163645052"/>
       <w:r>
         <w:lastRenderedPageBreak/>
         <w:t>Tehtävä 16</w:t>
@@ -58803,7 +59198,7 @@
       <w:pPr>
         <w:pStyle w:val="Heading2"/>
       </w:pPr>
-      <w:bookmarkStart w:id="54" w:name="_Toc163025489"/>
+      <w:bookmarkStart w:id="54" w:name="_Toc163645053"/>
       <w:proofErr w:type="spellStart"/>
       <w:r>
         <w:t>Program.fs</w:t>
@@ -60028,6 +60423,1022 @@
         <w:t>event.Description</w:t>
       </w:r>
       <w:proofErr w:type="spellEnd"/>
+    </w:p>
+    <w:p>
+      <w:pPr>
+        <w:pStyle w:val="Heading1"/>
+        <w:rPr>
+          <w:lang w:val="en-US"/>
+        </w:rPr>
+      </w:pPr>
+      <w:bookmarkStart w:id="55" w:name="_Toc163645054"/>
+      <w:proofErr w:type="spellStart"/>
+      <w:r>
+        <w:rPr>
+          <w:lang w:val="en-US"/>
+        </w:rPr>
+        <w:lastRenderedPageBreak/>
+        <w:t>Tehtävä</w:t>
+      </w:r>
+      <w:proofErr w:type="spellEnd"/>
+      <w:r>
+        <w:rPr>
+          <w:lang w:val="en-US"/>
+        </w:rPr>
+        <w:t xml:space="preserve"> 17</w:t>
+      </w:r>
+      <w:bookmarkEnd w:id="55"/>
+    </w:p>
+    <w:p>
+      <w:pPr>
+        <w:pStyle w:val="Heading2"/>
+      </w:pPr>
+      <w:bookmarkStart w:id="56" w:name="_Toc163645055"/>
+      <w:r>
+        <w:t>main.rs</w:t>
+      </w:r>
+      <w:bookmarkEnd w:id="56"/>
+    </w:p>
+    <w:p>
+      <w:pPr>
+        <w:rPr>
+          <w:lang w:val="en-US"/>
+        </w:rPr>
+      </w:pPr>
+      <w:proofErr w:type="spellStart"/>
+      <w:r>
+        <w:rPr>
+          <w:lang w:val="en-US"/>
+        </w:rPr>
+        <w:t>fn</w:t>
+      </w:r>
+      <w:proofErr w:type="spellEnd"/>
+      <w:r>
+        <w:rPr>
+          <w:lang w:val="en-US"/>
+        </w:rPr>
+        <w:t xml:space="preserve"> </w:t>
+      </w:r>
+      <w:proofErr w:type="gramStart"/>
+      <w:r>
+        <w:rPr>
+          <w:lang w:val="en-US"/>
+        </w:rPr>
+        <w:t>main(</w:t>
+      </w:r>
+      <w:proofErr w:type="gramEnd"/>
+      <w:r>
+        <w:rPr>
+          <w:lang w:val="en-US"/>
+        </w:rPr>
+        <w:t>) {</w:t>
+      </w:r>
+    </w:p>
+    <w:p>
+      <w:pPr>
+        <w:rPr>
+          <w:lang w:val="en-US"/>
+        </w:rPr>
+      </w:pPr>
+      <w:r>
+        <w:rPr>
+          <w:lang w:val="en-US"/>
+        </w:rPr>
+        <w:t xml:space="preserve">    </w:t>
+      </w:r>
+      <w:proofErr w:type="spellStart"/>
+      <w:proofErr w:type="gramStart"/>
+      <w:r>
+        <w:rPr>
+          <w:lang w:val="en-US"/>
+        </w:rPr>
+        <w:t>println</w:t>
+      </w:r>
+      <w:proofErr w:type="spellEnd"/>
+      <w:r>
+        <w:rPr>
+          <w:lang w:val="en-US"/>
+        </w:rPr>
+        <w:t>!(</w:t>
+      </w:r>
+      <w:proofErr w:type="gramEnd"/>
+      <w:r>
+        <w:rPr>
+          <w:lang w:val="en-US"/>
+        </w:rPr>
+        <w:t>"</w:t>
+      </w:r>
+      <w:proofErr w:type="spellStart"/>
+      <w:r>
+        <w:rPr>
+          <w:lang w:val="en-US"/>
+        </w:rPr>
+        <w:t>OhSyTe</w:t>
+      </w:r>
+      <w:proofErr w:type="spellEnd"/>
+      <w:r>
+        <w:rPr>
+          <w:lang w:val="en-US"/>
+        </w:rPr>
+        <w:t xml:space="preserve"> 2024 Goes Rust!");</w:t>
+      </w:r>
+    </w:p>
+    <w:p>
+      <w:r>
+        <w:t>}</w:t>
+      </w:r>
+    </w:p>
+    <w:p>
+      <w:pPr>
+        <w:pStyle w:val="Heading2"/>
+      </w:pPr>
+      <w:bookmarkStart w:id="57" w:name="_Toc163645056"/>
+      <w:r>
+        <w:t>Ohjelman kääntö ja ajo</w:t>
+      </w:r>
+      <w:bookmarkEnd w:id="57"/>
+    </w:p>
+    <w:p>
+      <w:r>
+        <w:t xml:space="preserve">$ </w:t>
+      </w:r>
+      <w:proofErr w:type="spellStart"/>
+      <w:r>
+        <w:t>cargo</w:t>
+      </w:r>
+      <w:proofErr w:type="spellEnd"/>
+      <w:r>
+        <w:t xml:space="preserve"> </w:t>
+      </w:r>
+      <w:proofErr w:type="spellStart"/>
+      <w:r>
+        <w:t>build</w:t>
+      </w:r>
+      <w:proofErr w:type="spellEnd"/>
+    </w:p>
+    <w:p>
+      <w:pPr>
+        <w:rPr>
+          <w:lang w:val="en-US"/>
+        </w:rPr>
+      </w:pPr>
+      <w:r>
+        <w:t xml:space="preserve">    </w:t>
+      </w:r>
+      <w:r>
+        <w:rPr>
+          <w:lang w:val="en-US"/>
+        </w:rPr>
+        <w:t xml:space="preserve">Finished dev [unoptimized + </w:t>
+      </w:r>
+      <w:proofErr w:type="spellStart"/>
+      <w:r>
+        <w:rPr>
+          <w:lang w:val="en-US"/>
+        </w:rPr>
+        <w:t>debuginfo</w:t>
+      </w:r>
+      <w:proofErr w:type="spellEnd"/>
+      <w:r>
+        <w:rPr>
+          <w:lang w:val="en-US"/>
+        </w:rPr>
+        <w:t>] target(s) in 0.00s</w:t>
+      </w:r>
+    </w:p>
+    <w:p>
+      <w:r>
+        <w:t xml:space="preserve">$ </w:t>
+      </w:r>
+      <w:proofErr w:type="spellStart"/>
+      <w:r>
+        <w:t>cargo</w:t>
+      </w:r>
+      <w:proofErr w:type="spellEnd"/>
+      <w:r>
+        <w:t xml:space="preserve"> </w:t>
+      </w:r>
+      <w:proofErr w:type="spellStart"/>
+      <w:r>
+        <w:t>run</w:t>
+      </w:r>
+      <w:proofErr w:type="spellEnd"/>
+    </w:p>
+    <w:p>
+      <w:pPr>
+        <w:rPr>
+          <w:lang w:val="en-US"/>
+        </w:rPr>
+      </w:pPr>
+      <w:r>
+        <w:t xml:space="preserve">    </w:t>
+      </w:r>
+      <w:r>
+        <w:rPr>
+          <w:lang w:val="en-US"/>
+        </w:rPr>
+        <w:t xml:space="preserve">Finished dev [unoptimized + </w:t>
+      </w:r>
+      <w:proofErr w:type="spellStart"/>
+      <w:r>
+        <w:rPr>
+          <w:lang w:val="en-US"/>
+        </w:rPr>
+        <w:t>debuginfo</w:t>
+      </w:r>
+      <w:proofErr w:type="spellEnd"/>
+      <w:r>
+        <w:rPr>
+          <w:lang w:val="en-US"/>
+        </w:rPr>
+        <w:t>] target(s) in 0.00s</w:t>
+      </w:r>
+    </w:p>
+    <w:p>
+      <w:pPr>
+        <w:rPr>
+          <w:lang w:val="en-US"/>
+        </w:rPr>
+      </w:pPr>
+      <w:r>
+        <w:rPr>
+          <w:lang w:val="en-US"/>
+        </w:rPr>
+        <w:t xml:space="preserve">     Running `target/debug/tehtava17`</w:t>
+      </w:r>
+    </w:p>
+    <w:p>
+      <w:pPr>
+        <w:rPr>
+          <w:lang w:val="en-US"/>
+        </w:rPr>
+      </w:pPr>
+      <w:proofErr w:type="spellStart"/>
+      <w:r>
+        <w:rPr>
+          <w:lang w:val="en-US"/>
+        </w:rPr>
+        <w:t>OhSyTe</w:t>
+      </w:r>
+      <w:proofErr w:type="spellEnd"/>
+      <w:r>
+        <w:rPr>
+          <w:lang w:val="en-US"/>
+        </w:rPr>
+        <w:t xml:space="preserve"> 2024 Goes Rust!</w:t>
+      </w:r>
+    </w:p>
+    <w:p>
+      <w:pPr>
+        <w:rPr>
+          <w:lang w:val="en-US"/>
+        </w:rPr>
+      </w:pPr>
+    </w:p>
+    <w:p>
+      <w:pPr>
+        <w:pStyle w:val="Heading1"/>
+        <w:rPr>
+          <w:lang w:val="en-US"/>
+        </w:rPr>
+      </w:pPr>
+      <w:bookmarkStart w:id="58" w:name="_Toc163645057"/>
+      <w:proofErr w:type="spellStart"/>
+      <w:r>
+        <w:rPr>
+          <w:lang w:val="en-US"/>
+        </w:rPr>
+        <w:lastRenderedPageBreak/>
+        <w:t>Tehtävä</w:t>
+      </w:r>
+      <w:proofErr w:type="spellEnd"/>
+      <w:r>
+        <w:rPr>
+          <w:lang w:val="en-US"/>
+        </w:rPr>
+        <w:t xml:space="preserve"> 18</w:t>
+      </w:r>
+      <w:bookmarkEnd w:id="58"/>
+    </w:p>
+    <w:p>
+      <w:pPr>
+        <w:pStyle w:val="Heading2"/>
+        <w:rPr>
+          <w:lang w:val="en-US"/>
+        </w:rPr>
+      </w:pPr>
+      <w:bookmarkStart w:id="59" w:name="_Toc163645058"/>
+      <w:r>
+        <w:rPr>
+          <w:lang w:val="en-US"/>
+        </w:rPr>
+        <w:t>main.rs</w:t>
+      </w:r>
+      <w:bookmarkEnd w:id="59"/>
+    </w:p>
+    <w:p>
+      <w:pPr>
+        <w:rPr>
+          <w:lang w:val="en-US"/>
+        </w:rPr>
+      </w:pPr>
+      <w:proofErr w:type="spellStart"/>
+      <w:r>
+        <w:rPr>
+          <w:lang w:val="en-US"/>
+        </w:rPr>
+        <w:t>fn</w:t>
+      </w:r>
+      <w:proofErr w:type="spellEnd"/>
+      <w:r>
+        <w:rPr>
+          <w:lang w:val="en-US"/>
+        </w:rPr>
+        <w:t xml:space="preserve"> arg_to_i32(</w:t>
+      </w:r>
+      <w:proofErr w:type="spellStart"/>
+      <w:r>
+        <w:rPr>
+          <w:lang w:val="en-US"/>
+        </w:rPr>
+        <w:t>arg</w:t>
+      </w:r>
+      <w:proofErr w:type="spellEnd"/>
+      <w:r>
+        <w:rPr>
+          <w:lang w:val="en-US"/>
+        </w:rPr>
+        <w:t>: &amp;String) -&gt; i32 {</w:t>
+      </w:r>
+    </w:p>
+    <w:p>
+      <w:pPr>
+        <w:rPr>
+          <w:lang w:val="en-US"/>
+        </w:rPr>
+      </w:pPr>
+      <w:r>
+        <w:rPr>
+          <w:lang w:val="en-US"/>
+        </w:rPr>
+        <w:t xml:space="preserve">    match </w:t>
+      </w:r>
+      <w:proofErr w:type="spellStart"/>
+      <w:proofErr w:type="gramStart"/>
+      <w:r>
+        <w:rPr>
+          <w:lang w:val="en-US"/>
+        </w:rPr>
+        <w:t>arg.parse</w:t>
+      </w:r>
+      <w:proofErr w:type="spellEnd"/>
+      <w:proofErr w:type="gramEnd"/>
+      <w:r>
+        <w:rPr>
+          <w:lang w:val="en-US"/>
+        </w:rPr>
+        <w:t>::&lt;i32&gt;() {</w:t>
+      </w:r>
+    </w:p>
+    <w:p>
+      <w:pPr>
+        <w:rPr>
+          <w:lang w:val="en-US"/>
+        </w:rPr>
+      </w:pPr>
+      <w:r>
+        <w:rPr>
+          <w:lang w:val="en-US"/>
+        </w:rPr>
+        <w:t xml:space="preserve">        Ok(num) =&gt; {</w:t>
+      </w:r>
+    </w:p>
+    <w:p>
+      <w:pPr>
+        <w:rPr>
+          <w:lang w:val="en-US"/>
+        </w:rPr>
+      </w:pPr>
+      <w:r>
+        <w:rPr>
+          <w:lang w:val="en-US"/>
+        </w:rPr>
+        <w:t xml:space="preserve">            return </w:t>
+      </w:r>
+      <w:proofErr w:type="gramStart"/>
+      <w:r>
+        <w:rPr>
+          <w:lang w:val="en-US"/>
+        </w:rPr>
+        <w:t>num;</w:t>
+      </w:r>
+      <w:proofErr w:type="gramEnd"/>
+    </w:p>
+    <w:p>
+      <w:pPr>
+        <w:rPr>
+          <w:lang w:val="en-US"/>
+        </w:rPr>
+      </w:pPr>
+      <w:r>
+        <w:rPr>
+          <w:lang w:val="en-US"/>
+        </w:rPr>
+        <w:t xml:space="preserve">        }</w:t>
+      </w:r>
+    </w:p>
+    <w:p>
+      <w:pPr>
+        <w:rPr>
+          <w:lang w:val="en-US"/>
+        </w:rPr>
+      </w:pPr>
+      <w:r>
+        <w:rPr>
+          <w:lang w:val="en-US"/>
+        </w:rPr>
+        <w:t xml:space="preserve">        </w:t>
+      </w:r>
+      <w:proofErr w:type="gramStart"/>
+      <w:r>
+        <w:rPr>
+          <w:lang w:val="en-US"/>
+        </w:rPr>
+        <w:t>Err(</w:t>
+      </w:r>
+      <w:proofErr w:type="gramEnd"/>
+      <w:r>
+        <w:rPr>
+          <w:lang w:val="en-US"/>
+        </w:rPr>
+        <w:t>_) =&gt; {</w:t>
+      </w:r>
+    </w:p>
+    <w:p>
+      <w:pPr>
+        <w:rPr>
+          <w:lang w:val="en-US"/>
+        </w:rPr>
+      </w:pPr>
+      <w:r>
+        <w:rPr>
+          <w:lang w:val="en-US"/>
+        </w:rPr>
+        <w:t xml:space="preserve">            </w:t>
+      </w:r>
+      <w:proofErr w:type="spellStart"/>
+      <w:proofErr w:type="gramStart"/>
+      <w:r>
+        <w:rPr>
+          <w:lang w:val="en-US"/>
+        </w:rPr>
+        <w:t>println</w:t>
+      </w:r>
+      <w:proofErr w:type="spellEnd"/>
+      <w:r>
+        <w:rPr>
+          <w:lang w:val="en-US"/>
+        </w:rPr>
+        <w:t>!(</w:t>
+      </w:r>
+      <w:proofErr w:type="gramEnd"/>
+      <w:r>
+        <w:rPr>
+          <w:lang w:val="en-US"/>
+        </w:rPr>
+        <w:t xml:space="preserve">"Failed to parse argument to i32: {}", </w:t>
+      </w:r>
+      <w:proofErr w:type="spellStart"/>
+      <w:r>
+        <w:rPr>
+          <w:lang w:val="en-US"/>
+        </w:rPr>
+        <w:t>arg</w:t>
+      </w:r>
+      <w:proofErr w:type="spellEnd"/>
+      <w:r>
+        <w:rPr>
+          <w:lang w:val="en-US"/>
+        </w:rPr>
+        <w:t>);</w:t>
+      </w:r>
+    </w:p>
+    <w:p>
+      <w:pPr>
+        <w:rPr>
+          <w:lang w:val="en-US"/>
+        </w:rPr>
+      </w:pPr>
+      <w:r>
+        <w:rPr>
+          <w:lang w:val="en-US"/>
+        </w:rPr>
+        <w:t xml:space="preserve">            return </w:t>
+      </w:r>
+      <w:proofErr w:type="gramStart"/>
+      <w:r>
+        <w:rPr>
+          <w:lang w:val="en-US"/>
+        </w:rPr>
+        <w:t>0;</w:t>
+      </w:r>
+      <w:proofErr w:type="gramEnd"/>
+    </w:p>
+    <w:p>
+      <w:pPr>
+        <w:rPr>
+          <w:lang w:val="en-US"/>
+        </w:rPr>
+      </w:pPr>
+      <w:r>
+        <w:rPr>
+          <w:lang w:val="en-US"/>
+        </w:rPr>
+        <w:t xml:space="preserve">        }</w:t>
+      </w:r>
+    </w:p>
+    <w:p>
+      <w:pPr>
+        <w:rPr>
+          <w:lang w:val="en-US"/>
+        </w:rPr>
+      </w:pPr>
+      <w:r>
+        <w:rPr>
+          <w:lang w:val="en-US"/>
+        </w:rPr>
+        <w:t xml:space="preserve">    }</w:t>
+      </w:r>
+    </w:p>
+    <w:p>
+      <w:pPr>
+        <w:rPr>
+          <w:lang w:val="en-US"/>
+        </w:rPr>
+      </w:pPr>
+      <w:r>
+        <w:rPr>
+          <w:lang w:val="en-US"/>
+        </w:rPr>
+        <w:t>}</w:t>
+      </w:r>
+    </w:p>
+    <w:p>
+      <w:pPr>
+        <w:rPr>
+          <w:lang w:val="en-US"/>
+        </w:rPr>
+      </w:pPr>
+    </w:p>
+    <w:p>
+      <w:pPr>
+        <w:rPr>
+          <w:lang w:val="en-US"/>
+        </w:rPr>
+      </w:pPr>
+      <w:proofErr w:type="spellStart"/>
+      <w:r>
+        <w:rPr>
+          <w:lang w:val="en-US"/>
+        </w:rPr>
+        <w:t>fn</w:t>
+      </w:r>
+      <w:proofErr w:type="spellEnd"/>
+      <w:r>
+        <w:rPr>
+          <w:lang w:val="en-US"/>
+        </w:rPr>
+        <w:t xml:space="preserve"> </w:t>
+      </w:r>
+      <w:proofErr w:type="gramStart"/>
+      <w:r>
+        <w:rPr>
+          <w:lang w:val="en-US"/>
+        </w:rPr>
+        <w:t>main(</w:t>
+      </w:r>
+      <w:proofErr w:type="gramEnd"/>
+      <w:r>
+        <w:rPr>
+          <w:lang w:val="en-US"/>
+        </w:rPr>
+        <w:t>) {</w:t>
+      </w:r>
+    </w:p>
+    <w:p>
+      <w:pPr>
+        <w:rPr>
+          <w:lang w:val="en-US"/>
+        </w:rPr>
+      </w:pPr>
+    </w:p>
+    <w:p>
+      <w:pPr>
+        <w:rPr>
+          <w:lang w:val="en-US"/>
+        </w:rPr>
+      </w:pPr>
+      <w:r>
+        <w:rPr>
+          <w:lang w:val="en-US"/>
+        </w:rPr>
+        <w:t xml:space="preserve">    let </w:t>
+      </w:r>
+      <w:proofErr w:type="spellStart"/>
+      <w:r>
+        <w:rPr>
+          <w:lang w:val="en-US"/>
+        </w:rPr>
+        <w:t>args</w:t>
+      </w:r>
+      <w:proofErr w:type="spellEnd"/>
+      <w:r>
+        <w:rPr>
+          <w:lang w:val="en-US"/>
+        </w:rPr>
+        <w:t xml:space="preserve">: Vec&lt;String&gt; = </w:t>
+      </w:r>
+      <w:proofErr w:type="gramStart"/>
+      <w:r>
+        <w:rPr>
+          <w:lang w:val="en-US"/>
+        </w:rPr>
+        <w:t>std::</w:t>
+      </w:r>
+      <w:proofErr w:type="gramEnd"/>
+      <w:r>
+        <w:rPr>
+          <w:lang w:val="en-US"/>
+        </w:rPr>
+        <w:t>env::</w:t>
+      </w:r>
+      <w:proofErr w:type="spellStart"/>
+      <w:r>
+        <w:rPr>
+          <w:lang w:val="en-US"/>
+        </w:rPr>
+        <w:t>args</w:t>
+      </w:r>
+      <w:proofErr w:type="spellEnd"/>
+      <w:r>
+        <w:rPr>
+          <w:lang w:val="en-US"/>
+        </w:rPr>
+        <w:t>().collect();</w:t>
+      </w:r>
+    </w:p>
+    <w:p>
+      <w:pPr>
+        <w:rPr>
+          <w:lang w:val="en-US"/>
+        </w:rPr>
+      </w:pPr>
+      <w:r>
+        <w:rPr>
+          <w:lang w:val="en-US"/>
+        </w:rPr>
+        <w:t xml:space="preserve">    </w:t>
+      </w:r>
+    </w:p>
+    <w:p>
+      <w:pPr>
+        <w:rPr>
+          <w:lang w:val="en-US"/>
+        </w:rPr>
+      </w:pPr>
+      <w:r>
+        <w:rPr>
+          <w:lang w:val="en-US"/>
+        </w:rPr>
+        <w:t xml:space="preserve">    if </w:t>
+      </w:r>
+      <w:proofErr w:type="spellStart"/>
+      <w:proofErr w:type="gramStart"/>
+      <w:r>
+        <w:rPr>
+          <w:lang w:val="en-US"/>
+        </w:rPr>
+        <w:t>args.len</w:t>
+      </w:r>
+      <w:proofErr w:type="spellEnd"/>
+      <w:r>
+        <w:rPr>
+          <w:lang w:val="en-US"/>
+        </w:rPr>
+        <w:t>(</w:t>
+      </w:r>
+      <w:proofErr w:type="gramEnd"/>
+      <w:r>
+        <w:rPr>
+          <w:lang w:val="en-US"/>
+        </w:rPr>
+        <w:t>) == 1 {</w:t>
+      </w:r>
+    </w:p>
+    <w:p>
+      <w:pPr>
+        <w:rPr>
+          <w:lang w:val="en-US"/>
+        </w:rPr>
+      </w:pPr>
+      <w:r>
+        <w:rPr>
+          <w:lang w:val="en-US"/>
+        </w:rPr>
+        <w:t xml:space="preserve">        </w:t>
+      </w:r>
+      <w:proofErr w:type="gramStart"/>
+      <w:r>
+        <w:rPr>
+          <w:lang w:val="en-US"/>
+        </w:rPr>
+        <w:t>return;</w:t>
+      </w:r>
+      <w:proofErr w:type="gramEnd"/>
+    </w:p>
+    <w:p>
+      <w:pPr>
+        <w:rPr>
+          <w:lang w:val="en-US"/>
+        </w:rPr>
+      </w:pPr>
+      <w:r>
+        <w:rPr>
+          <w:lang w:val="en-US"/>
+        </w:rPr>
+        <w:t xml:space="preserve">    }</w:t>
+      </w:r>
+    </w:p>
+    <w:p>
+      <w:pPr>
+        <w:rPr>
+          <w:lang w:val="en-US"/>
+        </w:rPr>
+      </w:pPr>
+    </w:p>
+    <w:p>
+      <w:pPr>
+        <w:rPr>
+          <w:lang w:val="en-US"/>
+        </w:rPr>
+      </w:pPr>
+      <w:r>
+        <w:rPr>
+          <w:lang w:val="en-US"/>
+        </w:rPr>
+        <w:t xml:space="preserve">    let mut </w:t>
+      </w:r>
+      <w:proofErr w:type="spellStart"/>
+      <w:r>
+        <w:rPr>
+          <w:lang w:val="en-US"/>
+        </w:rPr>
+        <w:t>nums</w:t>
+      </w:r>
+      <w:proofErr w:type="spellEnd"/>
+      <w:r>
+        <w:rPr>
+          <w:lang w:val="en-US"/>
+        </w:rPr>
+        <w:t xml:space="preserve">: Vec&lt;i32&gt; = </w:t>
+      </w:r>
+      <w:proofErr w:type="gramStart"/>
+      <w:r>
+        <w:rPr>
+          <w:lang w:val="en-US"/>
+        </w:rPr>
+        <w:t>Vec::</w:t>
+      </w:r>
+      <w:proofErr w:type="gramEnd"/>
+      <w:r>
+        <w:rPr>
+          <w:lang w:val="en-US"/>
+        </w:rPr>
+        <w:t>new();</w:t>
+      </w:r>
+    </w:p>
+    <w:p>
+      <w:pPr>
+        <w:rPr>
+          <w:lang w:val="en-US"/>
+        </w:rPr>
+      </w:pPr>
+      <w:r>
+        <w:rPr>
+          <w:lang w:val="en-US"/>
+        </w:rPr>
+        <w:t xml:space="preserve">    </w:t>
+      </w:r>
+    </w:p>
+    <w:p>
+      <w:pPr>
+        <w:rPr>
+          <w:lang w:val="en-US"/>
+        </w:rPr>
+      </w:pPr>
+      <w:r>
+        <w:rPr>
+          <w:lang w:val="en-US"/>
+        </w:rPr>
+        <w:t xml:space="preserve">    for </w:t>
+      </w:r>
+      <w:proofErr w:type="spellStart"/>
+      <w:r>
+        <w:rPr>
+          <w:lang w:val="en-US"/>
+        </w:rPr>
+        <w:t>arg</w:t>
+      </w:r>
+      <w:proofErr w:type="spellEnd"/>
+      <w:r>
+        <w:rPr>
+          <w:lang w:val="en-US"/>
+        </w:rPr>
+        <w:t xml:space="preserve"> in &amp;</w:t>
+      </w:r>
+      <w:proofErr w:type="spellStart"/>
+      <w:proofErr w:type="gramStart"/>
+      <w:r>
+        <w:rPr>
+          <w:lang w:val="en-US"/>
+        </w:rPr>
+        <w:t>args</w:t>
+      </w:r>
+      <w:proofErr w:type="spellEnd"/>
+      <w:r>
+        <w:rPr>
+          <w:lang w:val="en-US"/>
+        </w:rPr>
+        <w:t>[</w:t>
+      </w:r>
+      <w:proofErr w:type="gramEnd"/>
+      <w:r>
+        <w:rPr>
+          <w:lang w:val="en-US"/>
+        </w:rPr>
+        <w:t>1..] {</w:t>
+      </w:r>
+    </w:p>
+    <w:p>
+      <w:pPr>
+        <w:rPr>
+          <w:lang w:val="en-US"/>
+        </w:rPr>
+      </w:pPr>
+      <w:r>
+        <w:rPr>
+          <w:lang w:val="en-US"/>
+        </w:rPr>
+        <w:t xml:space="preserve">        </w:t>
+      </w:r>
+      <w:proofErr w:type="spellStart"/>
+      <w:proofErr w:type="gramStart"/>
+      <w:r>
+        <w:rPr>
+          <w:lang w:val="en-US"/>
+        </w:rPr>
+        <w:t>nums.push</w:t>
+      </w:r>
+      <w:proofErr w:type="spellEnd"/>
+      <w:proofErr w:type="gramEnd"/>
+      <w:r>
+        <w:rPr>
+          <w:lang w:val="en-US"/>
+        </w:rPr>
+        <w:t>(arg_to_i32(</w:t>
+      </w:r>
+      <w:proofErr w:type="spellStart"/>
+      <w:r>
+        <w:rPr>
+          <w:lang w:val="en-US"/>
+        </w:rPr>
+        <w:t>arg</w:t>
+      </w:r>
+      <w:proofErr w:type="spellEnd"/>
+      <w:r>
+        <w:rPr>
+          <w:lang w:val="en-US"/>
+        </w:rPr>
+        <w:t>));</w:t>
+      </w:r>
+    </w:p>
+    <w:p>
+      <w:pPr>
+        <w:rPr>
+          <w:lang w:val="en-US"/>
+        </w:rPr>
+      </w:pPr>
+      <w:r>
+        <w:rPr>
+          <w:lang w:val="en-US"/>
+        </w:rPr>
+        <w:t xml:space="preserve">    }</w:t>
+      </w:r>
+    </w:p>
+    <w:p>
+      <w:pPr>
+        <w:rPr>
+          <w:lang w:val="en-US"/>
+        </w:rPr>
+      </w:pPr>
+    </w:p>
+    <w:p>
+      <w:pPr>
+        <w:rPr>
+          <w:lang w:val="en-US"/>
+        </w:rPr>
+      </w:pPr>
+      <w:r>
+        <w:rPr>
+          <w:lang w:val="en-US"/>
+        </w:rPr>
+        <w:t xml:space="preserve">    let sum: i32 = </w:t>
+      </w:r>
+      <w:proofErr w:type="spellStart"/>
+      <w:proofErr w:type="gramStart"/>
+      <w:r>
+        <w:rPr>
+          <w:lang w:val="en-US"/>
+        </w:rPr>
+        <w:t>nums.iter</w:t>
+      </w:r>
+      <w:proofErr w:type="spellEnd"/>
+      <w:proofErr w:type="gramEnd"/>
+      <w:r>
+        <w:rPr>
+          <w:lang w:val="en-US"/>
+        </w:rPr>
+        <w:t>().sum();</w:t>
+      </w:r>
+    </w:p>
+    <w:p>
+      <w:pPr>
+        <w:rPr>
+          <w:lang w:val="en-US"/>
+        </w:rPr>
+      </w:pPr>
+    </w:p>
+    <w:p>
+      <w:pPr>
+        <w:rPr>
+          <w:lang w:val="en-US"/>
+        </w:rPr>
+      </w:pPr>
+      <w:r>
+        <w:rPr>
+          <w:lang w:val="en-US"/>
+        </w:rPr>
+        <w:t xml:space="preserve">    </w:t>
+      </w:r>
+      <w:proofErr w:type="spellStart"/>
+      <w:proofErr w:type="gramStart"/>
+      <w:r>
+        <w:rPr>
+          <w:lang w:val="en-US"/>
+        </w:rPr>
+        <w:t>println</w:t>
+      </w:r>
+      <w:proofErr w:type="spellEnd"/>
+      <w:r>
+        <w:rPr>
+          <w:lang w:val="en-US"/>
+        </w:rPr>
+        <w:t>!(</w:t>
+      </w:r>
+      <w:proofErr w:type="gramEnd"/>
+      <w:r>
+        <w:rPr>
+          <w:lang w:val="en-US"/>
+        </w:rPr>
+        <w:t>"{}", sum);</w:t>
+      </w:r>
+    </w:p>
+    <w:p>
+      <w:pPr>
+        <w:rPr>
+          <w:lang w:val="en-US"/>
+        </w:rPr>
+      </w:pPr>
+    </w:p>
+    <w:p>
+      <w:pPr>
+        <w:rPr>
+          <w:lang w:val="en-US"/>
+        </w:rPr>
+      </w:pPr>
+      <w:r>
+        <w:rPr>
+          <w:lang w:val="en-US"/>
+        </w:rPr>
+        <w:t>}</w:t>
+      </w:r>
+    </w:p>
+    <w:p>
+      <w:pPr>
+        <w:rPr>
+          <w:lang w:val="en-US"/>
+        </w:rPr>
+      </w:pPr>
     </w:p>
     <w:sectPr>
       <w:pgSz w:w="11906" w:h="16838" w:code="9"/>
@@ -63530,6 +64941,15 @@
 </file>
 
 <file path=customXml/item1.xml><?xml version="1.0" encoding="utf-8"?>
+<?mso-contentType ?>
+<FormTemplates xmlns="http://schemas.microsoft.com/sharepoint/v3/contenttype/forms">
+  <Display>DocumentLibraryForm</Display>
+  <Edit>DocumentLibraryForm</Edit>
+  <New>DocumentLibraryForm</New>
+</FormTemplates>
+</file>
+
+<file path=customXml/item2.xml><?xml version="1.0" encoding="utf-8"?>
 <ct:contentTypeSchema xmlns:ct="http://schemas.microsoft.com/office/2006/metadata/contentType" xmlns:ma="http://schemas.microsoft.com/office/2006/metadata/properties/metaAttributes" ct:_="" ma:_="" ma:contentTypeName="Asiakirja" ma:contentTypeID="0x01010068A085C6F5D70F41B78AB27D1E69800E" ma:contentTypeVersion="4" ma:contentTypeDescription="Luo uusi asiakirja." ma:contentTypeScope="" ma:versionID="fe7d11ad2fb819e5b7c55fdef204485b">
   <xsd:schema xmlns:xsd="http://www.w3.org/2001/XMLSchema" xmlns:xs="http://www.w3.org/2001/XMLSchema" xmlns:p="http://schemas.microsoft.com/office/2006/metadata/properties" xmlns:ns2="d4ab8cc1-a567-453d-8ebe-1acb71932c6b" xmlns:ns3="909be7d7-68ae-473d-8d42-0bead767fa78" targetNamespace="http://schemas.microsoft.com/office/2006/metadata/properties" ma:root="true" ma:fieldsID="bb4aa0641f7cc01efde00245844a6712" ns2:_="" ns3:_="">
     <xsd:import namespace="d4ab8cc1-a567-453d-8ebe-1acb71932c6b"/>
@@ -63694,26 +65114,25 @@
 </ct:contentTypeSchema>
 </file>
 
-<file path=customXml/item2.xml><?xml version="1.0" encoding="utf-8"?>
-<?mso-contentType ?>
-<FormTemplates xmlns="http://schemas.microsoft.com/sharepoint/v3/contenttype/forms">
-  <Display>DocumentLibraryForm</Display>
-  <Edit>DocumentLibraryForm</Edit>
-  <New>DocumentLibraryForm</New>
-</FormTemplates>
+<file path=customXml/item3.xml><?xml version="1.0" encoding="utf-8"?>
+<b:Sources xmlns:b="http://schemas.openxmlformats.org/officeDocument/2006/bibliography" xmlns="http://schemas.openxmlformats.org/officeDocument/2006/bibliography" SelectedStyle="\APA.XSL" StyleName="APA"/>
 </file>
 
-<file path=customXml/item3.xml><?xml version="1.0" encoding="utf-8"?>
+<file path=customXml/item4.xml><?xml version="1.0" encoding="utf-8"?>
 <p:properties xmlns:p="http://schemas.microsoft.com/office/2006/metadata/properties" xmlns:xsi="http://www.w3.org/2001/XMLSchema-instance" xmlns:pc="http://schemas.microsoft.com/office/infopath/2007/PartnerControls">
   <documentManagement/>
 </p:properties>
 </file>
 
-<file path=customXml/item4.xml><?xml version="1.0" encoding="utf-8"?>
-<b:Sources xmlns:b="http://schemas.openxmlformats.org/officeDocument/2006/bibliography" xmlns="http://schemas.openxmlformats.org/officeDocument/2006/bibliography" SelectedStyle="\APA.XSL" StyleName="APA"/>
+<file path=customXml/itemProps1.xml><?xml version="1.0" encoding="utf-8"?>
+<ds:datastoreItem xmlns:ds="http://schemas.openxmlformats.org/officeDocument/2006/customXml" ds:itemID="{1AB4B396-64BB-46C2-9786-7E42FB0ECE0C}">
+  <ds:schemaRefs>
+    <ds:schemaRef ds:uri="http://schemas.microsoft.com/sharepoint/v3/contenttype/forms"/>
+  </ds:schemaRefs>
+</ds:datastoreItem>
 </file>
 
-<file path=customXml/itemProps1.xml><?xml version="1.0" encoding="utf-8"?>
+<file path=customXml/itemProps2.xml><?xml version="1.0" encoding="utf-8"?>
 <ds:datastoreItem xmlns:ds="http://schemas.openxmlformats.org/officeDocument/2006/customXml" ds:itemID="{92ED9FC7-C1D7-4853-9086-DA58B04B1404}">
   <ds:schemaRefs>
     <ds:schemaRef ds:uri="http://schemas.microsoft.com/office/2006/metadata/contentType"/>
@@ -63732,35 +65151,27 @@
 </ds:datastoreItem>
 </file>
 
-<file path=customXml/itemProps2.xml><?xml version="1.0" encoding="utf-8"?>
-<ds:datastoreItem xmlns:ds="http://schemas.openxmlformats.org/officeDocument/2006/customXml" ds:itemID="{1AB4B396-64BB-46C2-9786-7E42FB0ECE0C}">
+<file path=customXml/itemProps3.xml><?xml version="1.0" encoding="utf-8"?>
+<ds:datastoreItem xmlns:ds="http://schemas.openxmlformats.org/officeDocument/2006/customXml" ds:itemID="{7898C412-2BC6-4A2C-BC8B-CEA41A77202F}">
   <ds:schemaRefs>
-    <ds:schemaRef ds:uri="http://schemas.microsoft.com/sharepoint/v3/contenttype/forms"/>
-  </ds:schemaRefs>
-</ds:datastoreItem>
-</file>
-
-<file path=customXml/itemProps3.xml><?xml version="1.0" encoding="utf-8"?>
-<ds:datastoreItem xmlns:ds="http://schemas.openxmlformats.org/officeDocument/2006/customXml" ds:itemID="{3D0A732F-3C41-421E-8231-34FE2E52947D}">
-  <ds:schemaRefs>
-    <ds:schemaRef ds:uri="http://schemas.microsoft.com/office/2006/documentManagement/types"/>
-    <ds:schemaRef ds:uri="http://purl.org/dc/elements/1.1/"/>
-    <ds:schemaRef ds:uri="d4ab8cc1-a567-453d-8ebe-1acb71932c6b"/>
-    <ds:schemaRef ds:uri="http://schemas.microsoft.com/office/infopath/2007/PartnerControls"/>
-    <ds:schemaRef ds:uri="http://www.w3.org/XML/1998/namespace"/>
-    <ds:schemaRef ds:uri="http://purl.org/dc/dcmitype/"/>
-    <ds:schemaRef ds:uri="http://purl.org/dc/terms/"/>
-    <ds:schemaRef ds:uri="http://schemas.openxmlformats.org/package/2006/metadata/core-properties"/>
-    <ds:schemaRef ds:uri="909be7d7-68ae-473d-8d42-0bead767fa78"/>
-    <ds:schemaRef ds:uri="http://schemas.microsoft.com/office/2006/metadata/properties"/>
+    <ds:schemaRef ds:uri="http://schemas.openxmlformats.org/officeDocument/2006/bibliography"/>
   </ds:schemaRefs>
 </ds:datastoreItem>
 </file>
 
 <file path=customXml/itemProps4.xml><?xml version="1.0" encoding="utf-8"?>
-<ds:datastoreItem xmlns:ds="http://schemas.openxmlformats.org/officeDocument/2006/customXml" ds:itemID="{7898C412-2BC6-4A2C-BC8B-CEA41A77202F}">
+<ds:datastoreItem xmlns:ds="http://schemas.openxmlformats.org/officeDocument/2006/customXml" ds:itemID="{3D0A732F-3C41-421E-8231-34FE2E52947D}">
   <ds:schemaRefs>
-    <ds:schemaRef ds:uri="http://schemas.openxmlformats.org/officeDocument/2006/bibliography"/>
+    <ds:schemaRef ds:uri="http://schemas.microsoft.com/office/2006/metadata/properties"/>
+    <ds:schemaRef ds:uri="http://purl.org/dc/dcmitype/"/>
+    <ds:schemaRef ds:uri="909be7d7-68ae-473d-8d42-0bead767fa78"/>
+    <ds:schemaRef ds:uri="http://www.w3.org/XML/1998/namespace"/>
+    <ds:schemaRef ds:uri="http://schemas.microsoft.com/office/2006/documentManagement/types"/>
+    <ds:schemaRef ds:uri="http://purl.org/dc/terms/"/>
+    <ds:schemaRef ds:uri="http://schemas.openxmlformats.org/package/2006/metadata/core-properties"/>
+    <ds:schemaRef ds:uri="http://schemas.microsoft.com/office/infopath/2007/PartnerControls"/>
+    <ds:schemaRef ds:uri="d4ab8cc1-a567-453d-8ebe-1acb71932c6b"/>
+    <ds:schemaRef ds:uri="http://purl.org/dc/elements/1.1/"/>
   </ds:schemaRefs>
 </ds:datastoreItem>
 </file>
</xml_diff>